<commit_message>
Added more use case stories
Added use case stories for handling request, asset, and modified user
roles included in some use case stories.
</commit_message>
<xml_diff>
--- a/Use Cases.docx
+++ b/Use Cases.docx
@@ -1892,6 +1892,25 @@
         <w:jc w:val="both"/>
       </w:pPr>
       <w:r>
+        <w:t xml:space="preserve">(1) No search query is given </w:t>
+      </w:r>
+      <w:r>
+        <w:sym w:font="Wingdings" w:char="F0E0"/>
+      </w:r>
+      <w:r>
+        <w:t xml:space="preserve"> Display error message, prompt for search query</w:t>
+      </w:r>
+    </w:p>
+    <w:p>
+      <w:pPr>
+        <w:pStyle w:val="ListParagraph"/>
+        <w:numPr>
+          <w:ilvl w:val="0"/>
+          <w:numId w:val="3"/>
+        </w:numPr>
+        <w:jc w:val="both"/>
+      </w:pPr>
+      <w:r>
         <w:t xml:space="preserve">(2) Find button not clicked </w:t>
       </w:r>
       <w:r>
@@ -3764,6 +3783,9 @@
         <w:t>Assets</w:t>
       </w:r>
       <w:r>
+        <w:t>’</w:t>
+      </w:r>
+      <w:r>
         <w:t xml:space="preserve"> menu from dashboard page’s navigation bar</w:t>
       </w:r>
       <w:r>
@@ -4013,10 +4035,7 @@
         <w:t xml:space="preserve"> data. User (admin) fills all fields and clicks ‘Finish’ button. System then saves the data to database. Popup then closes and shows manage </w:t>
       </w:r>
       <w:r>
-        <w:t>asset</w:t>
-      </w:r>
-      <w:r>
-        <w:t>s</w:t>
+        <w:t>assets</w:t>
       </w:r>
       <w:r>
         <w:t xml:space="preserve"> page.</w:t>
@@ -4055,13 +4074,7 @@
         <w:t xml:space="preserve">User clicks ‘New </w:t>
       </w:r>
       <w:r>
-        <w:t>A</w:t>
-      </w:r>
-      <w:r>
-        <w:t>sset</w:t>
-      </w:r>
-      <w:r>
-        <w:t xml:space="preserve">’ </w:t>
+        <w:t xml:space="preserve">Asset’ </w:t>
       </w:r>
       <w:r>
         <w:t xml:space="preserve">menu from manage </w:t>
@@ -4226,13 +4239,7 @@
         <w:t xml:space="preserve">Shows manage </w:t>
       </w:r>
       <w:r>
-        <w:t>asset</w:t>
-      </w:r>
-      <w:r>
-        <w:t>s</w:t>
-      </w:r>
-      <w:r>
-        <w:t xml:space="preserve"> </w:t>
+        <w:t xml:space="preserve">assets </w:t>
       </w:r>
       <w:r>
         <w:t>page</w:t>
@@ -4438,13 +4445,7 @@
         <w:t xml:space="preserve">After click from manage </w:t>
       </w:r>
       <w:r>
-        <w:t>asset</w:t>
-      </w:r>
-      <w:r>
-        <w:t>s</w:t>
-      </w:r>
-      <w:r>
-        <w:t xml:space="preserve"> </w:t>
+        <w:t xml:space="preserve">assets </w:t>
       </w:r>
       <w:r>
         <w:t xml:space="preserve">page and data entry in find </w:t>
@@ -4618,6 +4619,25 @@
         <w:jc w:val="both"/>
       </w:pPr>
       <w:r>
+        <w:t xml:space="preserve">(1) No search query is given </w:t>
+      </w:r>
+      <w:r>
+        <w:sym w:font="Wingdings" w:char="F0E0"/>
+      </w:r>
+      <w:r>
+        <w:t xml:space="preserve"> Display error message, prompt for search query</w:t>
+      </w:r>
+    </w:p>
+    <w:p>
+      <w:pPr>
+        <w:pStyle w:val="ListParagraph"/>
+        <w:numPr>
+          <w:ilvl w:val="0"/>
+          <w:numId w:val="3"/>
+        </w:numPr>
+        <w:jc w:val="both"/>
+      </w:pPr>
+      <w:r>
         <w:t xml:space="preserve">(2) Find button not clicked </w:t>
       </w:r>
       <w:r>
@@ -4710,57 +4730,111 @@
         <w:t xml:space="preserve">: View </w:t>
       </w:r>
       <w:r>
+        <w:t>asset detail</w:t>
+      </w:r>
+    </w:p>
+    <w:p>
+      <w:r>
+        <w:t>Actors</w:t>
+      </w:r>
+      <w:r>
+        <w:tab/>
+      </w:r>
+      <w:r>
+        <w:tab/>
+      </w:r>
+      <w:r>
+        <w:tab/>
+        <w:t>: User (Admin)</w:t>
+      </w:r>
+    </w:p>
+    <w:p>
+      <w:r>
+        <w:t>Goal</w:t>
+      </w:r>
+      <w:r>
+        <w:tab/>
+      </w:r>
+      <w:r>
+        <w:tab/>
+      </w:r>
+      <w:r>
+        <w:tab/>
+        <w:t xml:space="preserve">: To view </w:t>
+      </w:r>
+      <w:r>
+        <w:t xml:space="preserve">asset detail </w:t>
+      </w:r>
+      <w:r>
+        <w:t>obtained from search result</w:t>
+      </w:r>
+    </w:p>
+    <w:p>
+      <w:r>
+        <w:t>Overview</w:t>
+      </w:r>
+      <w:r>
+        <w:tab/>
+      </w:r>
+      <w:r>
+        <w:tab/>
+        <w:t>:</w:t>
+      </w:r>
+    </w:p>
+    <w:p>
+      <w:pPr>
+        <w:jc w:val="both"/>
+      </w:pPr>
+      <w:r>
+        <w:tab/>
+        <w:t xml:space="preserve">After results of search for </w:t>
+      </w:r>
+      <w:r>
         <w:t xml:space="preserve">asset </w:t>
       </w:r>
       <w:r>
-        <w:t>detail</w:t>
-      </w:r>
-    </w:p>
-    <w:p>
-      <w:r>
-        <w:t>Actors</w:t>
-      </w:r>
-      <w:r>
-        <w:tab/>
-      </w:r>
-      <w:r>
-        <w:tab/>
-      </w:r>
-      <w:r>
-        <w:tab/>
-        <w:t>: User (Admin)</w:t>
-      </w:r>
-    </w:p>
-    <w:p>
-      <w:r>
-        <w:t>Goal</w:t>
-      </w:r>
-      <w:r>
-        <w:tab/>
-      </w:r>
-      <w:r>
-        <w:tab/>
-      </w:r>
-      <w:r>
-        <w:tab/>
-        <w:t xml:space="preserve">: To view </w:t>
+        <w:t xml:space="preserve">have been displayed, each result could be clicked to see the </w:t>
+      </w:r>
+      <w:r>
+        <w:t>asset’s detail</w:t>
+      </w:r>
+      <w:r>
+        <w:t xml:space="preserve">. Popup would show to display all fields of </w:t>
       </w:r>
       <w:r>
         <w:t xml:space="preserve">asset </w:t>
       </w:r>
       <w:r>
-        <w:t xml:space="preserve">detail </w:t>
-      </w:r>
-      <w:r>
-        <w:t>obtained from search result</w:t>
-      </w:r>
-    </w:p>
-    <w:p>
-      <w:r>
-        <w:t>Overview</w:t>
-      </w:r>
-      <w:r>
-        <w:tab/>
+        <w:t xml:space="preserve">detail which </w:t>
+      </w:r>
+      <w:r>
+        <w:t xml:space="preserve">are non-editable. After finished of viewing </w:t>
+      </w:r>
+      <w:r>
+        <w:t>asset detail</w:t>
+      </w:r>
+      <w:r>
+        <w:t>, user</w:t>
+      </w:r>
+      <w:r>
+        <w:t xml:space="preserve"> (admin)</w:t>
+      </w:r>
+      <w:r>
+        <w:t xml:space="preserve"> closes popup.</w:t>
+      </w:r>
+    </w:p>
+    <w:p>
+      <w:r>
+        <w:t>Cross Reference</w:t>
+      </w:r>
+      <w:r>
+        <w:tab/>
+        <w:t>: OASIS_3.2</w:t>
+      </w:r>
+    </w:p>
+    <w:p>
+      <w:r>
+        <w:t>Typical Course of Event</w:t>
       </w:r>
       <w:r>
         <w:tab/>
@@ -4769,78 +4843,6 @@
     </w:p>
     <w:p>
       <w:pPr>
-        <w:jc w:val="both"/>
-      </w:pPr>
-      <w:r>
-        <w:tab/>
-        <w:t xml:space="preserve">After results of search for </w:t>
-      </w:r>
-      <w:r>
-        <w:t xml:space="preserve">asset </w:t>
-      </w:r>
-      <w:r>
-        <w:t xml:space="preserve">have been displayed, each result could be clicked to see the </w:t>
-      </w:r>
-      <w:r>
-        <w:t>asset</w:t>
-      </w:r>
-      <w:r>
-        <w:t>’s</w:t>
-      </w:r>
-      <w:r>
-        <w:t xml:space="preserve"> </w:t>
-      </w:r>
-      <w:r>
-        <w:t>detail</w:t>
-      </w:r>
-      <w:r>
-        <w:t xml:space="preserve">. Popup would show to display all fields of </w:t>
-      </w:r>
-      <w:r>
-        <w:t xml:space="preserve">asset </w:t>
-      </w:r>
-      <w:r>
-        <w:t xml:space="preserve">detail which </w:t>
-      </w:r>
-      <w:r>
-        <w:t xml:space="preserve">are non-editable. After finished of viewing </w:t>
-      </w:r>
-      <w:r>
-        <w:t xml:space="preserve">asset </w:t>
-      </w:r>
-      <w:r>
-        <w:t>detail</w:t>
-      </w:r>
-      <w:r>
-        <w:t>, user</w:t>
-      </w:r>
-      <w:r>
-        <w:t xml:space="preserve"> (admin)</w:t>
-      </w:r>
-      <w:r>
-        <w:t xml:space="preserve"> closes popup.</w:t>
-      </w:r>
-    </w:p>
-    <w:p>
-      <w:r>
-        <w:t>Cross Reference</w:t>
-      </w:r>
-      <w:r>
-        <w:tab/>
-        <w:t>: OASIS_3.2</w:t>
-      </w:r>
-    </w:p>
-    <w:p>
-      <w:r>
-        <w:t>Typical Course of Event</w:t>
-      </w:r>
-      <w:r>
-        <w:tab/>
-        <w:t>:</w:t>
-      </w:r>
-    </w:p>
-    <w:p>
-      <w:pPr>
         <w:pStyle w:val="ListParagraph"/>
         <w:numPr>
           <w:ilvl w:val="0"/>
@@ -4851,10 +4853,7 @@
         <w:t xml:space="preserve">Results from find </w:t>
       </w:r>
       <w:r>
-        <w:t xml:space="preserve">asset </w:t>
-      </w:r>
-      <w:r>
-        <w:t xml:space="preserve">data </w:t>
+        <w:t xml:space="preserve">asset data </w:t>
       </w:r>
       <w:r>
         <w:t>is shown</w:t>
@@ -5053,13 +5052,10 @@
       </w:r>
       <w:r>
         <w:tab/>
-        <w:t>: OASIS_</w:t>
-      </w:r>
-      <w:r>
-        <w:t>4</w:t>
-      </w:r>
-      <w:r>
-        <w:t>.2.2</w:t>
+        <w:t>: OASIS_4.2.</w:t>
+      </w:r>
+      <w:r>
+        <w:t>1.1</w:t>
       </w:r>
     </w:p>
     <w:p>
@@ -5071,13 +5067,10 @@
       </w:r>
       <w:r>
         <w:tab/>
-        <w:t xml:space="preserve">: Update </w:t>
-      </w:r>
-      <w:r>
-        <w:t xml:space="preserve">asset </w:t>
-      </w:r>
-      <w:r>
-        <w:t>data</w:t>
+        <w:t xml:space="preserve">: </w:t>
+      </w:r>
+      <w:r>
+        <w:t>Print asset detail</w:t>
       </w:r>
     </w:p>
     <w:p>
@@ -5092,7 +5085,13 @@
       </w:r>
       <w:r>
         <w:tab/>
-        <w:t>: User (Admin)</w:t>
+        <w:t>: User (Admin</w:t>
+      </w:r>
+      <w:r>
+        <w:t>/Superior</w:t>
+      </w:r>
+      <w:r>
+        <w:t>)</w:t>
       </w:r>
     </w:p>
     <w:p>
@@ -5107,13 +5106,10 @@
       </w:r>
       <w:r>
         <w:tab/>
-        <w:t xml:space="preserve">: To update </w:t>
-      </w:r>
-      <w:r>
-        <w:t xml:space="preserve">asset </w:t>
-      </w:r>
-      <w:r>
-        <w:t>data</w:t>
+        <w:t xml:space="preserve">: To </w:t>
+      </w:r>
+      <w:r>
+        <w:t>print asset detail</w:t>
       </w:r>
     </w:p>
     <w:p>
@@ -5134,40 +5130,15 @@
       </w:pPr>
       <w:r>
         <w:tab/>
-        <w:t xml:space="preserve">After results of search for </w:t>
-      </w:r>
-      <w:r>
-        <w:t xml:space="preserve">asset </w:t>
-      </w:r>
-      <w:r>
-        <w:t>have been displayed, each result could have the option of being viewed, updated, or deleted. The update process begins with clicking update button of a result (</w:t>
-      </w:r>
-      <w:r>
-        <w:t>asset</w:t>
-      </w:r>
-      <w:r>
-        <w:t xml:space="preserve">), then a popup would appear showing all fields of </w:t>
-      </w:r>
-      <w:r>
-        <w:t xml:space="preserve">asset </w:t>
-      </w:r>
-      <w:r>
-        <w:t xml:space="preserve">detail </w:t>
-      </w:r>
-      <w:r>
-        <w:t xml:space="preserve">which are editable. User (admin) then fills the field(s) which admin would like to edit. After editing completes, </w:t>
-      </w:r>
-      <w:r>
-        <w:t xml:space="preserve">system asks admin for password for validation. Admin </w:t>
-      </w:r>
-      <w:r>
-        <w:t xml:space="preserve">then </w:t>
-      </w:r>
-      <w:r>
-        <w:t xml:space="preserve">types password and </w:t>
-      </w:r>
-      <w:r>
-        <w:t>clicks finish button. Popup then closes.</w:t>
+      </w:r>
+      <w:r>
+        <w:t>After viewing item detail</w:t>
+      </w:r>
+      <w:r>
+        <w:t xml:space="preserve">, user (Admin/Superior) can </w:t>
+      </w:r>
+      <w:r>
+        <w:t>print item detail by clicking print item (asset) detail button. System will then generate a document, ready to print one, containing all data of item. System then asks for confirmation for printing item detail, and if user confirms by clicking confirm button, the document is printed.</w:t>
       </w:r>
     </w:p>
     <w:p>
@@ -5176,13 +5147,10 @@
       </w:r>
       <w:r>
         <w:tab/>
-        <w:t>: OASIS_</w:t>
-      </w:r>
-      <w:r>
-        <w:t>4</w:t>
-      </w:r>
-      <w:r>
-        <w:t>.2</w:t>
+        <w:t>: OASIS_4.2</w:t>
+      </w:r>
+      <w:r>
+        <w:t>.1</w:t>
       </w:r>
     </w:p>
     <w:p>
@@ -5203,16 +5171,7 @@
         </w:numPr>
       </w:pPr>
       <w:r>
-        <w:t xml:space="preserve">Results from find </w:t>
-      </w:r>
-      <w:r>
-        <w:t xml:space="preserve">asset </w:t>
-      </w:r>
-      <w:r>
-        <w:t xml:space="preserve">detail </w:t>
-      </w:r>
-      <w:r>
-        <w:t>is shown</w:t>
+        <w:t>Popup containing asset detail is shown</w:t>
       </w:r>
       <w:r>
         <w:tab/>
@@ -5237,13 +5196,10 @@
         </w:numPr>
       </w:pPr>
       <w:r>
-        <w:t>Click a result (</w:t>
-      </w:r>
-      <w:r>
-        <w:t>asset</w:t>
-      </w:r>
-      <w:r>
-        <w:t>) option for update</w:t>
+        <w:t>Click print item detail button</w:t>
+      </w:r>
+      <w:r>
+        <w:tab/>
       </w:r>
       <w:r>
         <w:tab/>
@@ -5268,13 +5224,7 @@
         </w:numPr>
       </w:pPr>
       <w:r>
-        <w:t xml:space="preserve">Display </w:t>
-      </w:r>
-      <w:r>
-        <w:t xml:space="preserve">asset </w:t>
-      </w:r>
-      <w:r>
-        <w:t>detail (editable) in popup</w:t>
+        <w:t>Generate document of item detail</w:t>
       </w:r>
       <w:r>
         <w:tab/>
@@ -5299,7 +5249,56 @@
         </w:numPr>
       </w:pPr>
       <w:r>
-        <w:t>Enter new data in each to-be-updated field</w:t>
+        <w:t xml:space="preserve">Ask for </w:t>
+      </w:r>
+      <w:r>
+        <w:t>confirmation</w:t>
+      </w:r>
+      <w:r>
+        <w:tab/>
+      </w:r>
+      <w:r>
+        <w:tab/>
+      </w:r>
+      <w:r>
+        <w:tab/>
+      </w:r>
+      <w:r>
+        <w:tab/>
+      </w:r>
+      <w:r>
+        <w:tab/>
+      </w:r>
+      <w:r>
+        <w:tab/>
+        <w:t>(</w:t>
+      </w:r>
+      <w:r>
+        <w:t>System</w:t>
+      </w:r>
+      <w:r>
+        <w:t>)</w:t>
+      </w:r>
+    </w:p>
+    <w:p>
+      <w:pPr>
+        <w:pStyle w:val="ListParagraph"/>
+        <w:numPr>
+          <w:ilvl w:val="0"/>
+          <w:numId w:val="16"/>
+        </w:numPr>
+      </w:pPr>
+      <w:r>
+        <w:t>Click confirm button</w:t>
+      </w:r>
+      <w:r>
+        <w:tab/>
+      </w:r>
+      <w:r>
+        <w:tab/>
+      </w:r>
+      <w:r>
+        <w:tab/>
       </w:r>
       <w:r>
         <w:tab/>
@@ -5321,125 +5320,35 @@
         </w:numPr>
       </w:pPr>
       <w:r>
-        <w:t>Ask for password</w:t>
-      </w:r>
-      <w:r>
-        <w:tab/>
-      </w:r>
-      <w:r>
-        <w:tab/>
-      </w:r>
-      <w:r>
-        <w:tab/>
-      </w:r>
-      <w:r>
-        <w:tab/>
-      </w:r>
-      <w:r>
-        <w:tab/>
-      </w:r>
-      <w:r>
-        <w:tab/>
-        <w:t>(User)</w:t>
-      </w:r>
-    </w:p>
-    <w:p>
-      <w:pPr>
-        <w:pStyle w:val="ListParagraph"/>
-        <w:numPr>
-          <w:ilvl w:val="0"/>
-          <w:numId w:val="16"/>
-        </w:numPr>
-      </w:pPr>
-      <w:r>
-        <w:t>Type password</w:t>
-      </w:r>
-      <w:r>
-        <w:t xml:space="preserve"> </w:t>
-      </w:r>
-      <w:r>
-        <w:tab/>
-      </w:r>
-      <w:r>
-        <w:tab/>
-      </w:r>
-      <w:r>
-        <w:tab/>
-      </w:r>
-      <w:r>
-        <w:tab/>
-      </w:r>
-      <w:r>
-        <w:tab/>
-      </w:r>
-      <w:r>
-        <w:tab/>
-      </w:r>
-      <w:r>
-        <w:tab/>
-        <w:t>(User)</w:t>
-      </w:r>
-    </w:p>
-    <w:p>
-      <w:pPr>
-        <w:pStyle w:val="ListParagraph"/>
-        <w:numPr>
-          <w:ilvl w:val="0"/>
-          <w:numId w:val="16"/>
-        </w:numPr>
-      </w:pPr>
-      <w:r>
-        <w:t>Click finish button</w:t>
-      </w:r>
-      <w:r>
-        <w:tab/>
-      </w:r>
-      <w:r>
-        <w:tab/>
-      </w:r>
-      <w:r>
-        <w:tab/>
-      </w:r>
-      <w:r>
-        <w:tab/>
-      </w:r>
-      <w:r>
-        <w:tab/>
-      </w:r>
-      <w:r>
-        <w:tab/>
-        <w:t>(User)</w:t>
-      </w:r>
-    </w:p>
-    <w:p>
-      <w:pPr>
-        <w:pStyle w:val="ListParagraph"/>
-        <w:numPr>
-          <w:ilvl w:val="0"/>
-          <w:numId w:val="16"/>
-        </w:numPr>
-      </w:pPr>
-      <w:r>
-        <w:t xml:space="preserve">Update </w:t>
-      </w:r>
-      <w:r>
-        <w:t xml:space="preserve">asset </w:t>
-      </w:r>
-      <w:r>
-        <w:t>data in database</w:t>
-      </w:r>
-      <w:r>
-        <w:tab/>
-      </w:r>
-      <w:r>
-        <w:tab/>
-      </w:r>
-      <w:r>
-        <w:tab/>
-      </w:r>
-      <w:r>
-        <w:tab/>
-        <w:t>(System)</w:t>
+        <w:t>Print document</w:t>
+      </w:r>
+      <w:r>
+        <w:tab/>
+      </w:r>
+      <w:r>
+        <w:tab/>
+      </w:r>
+      <w:r>
+        <w:tab/>
+      </w:r>
+      <w:r>
+        <w:tab/>
+      </w:r>
+      <w:r>
+        <w:tab/>
+      </w:r>
+      <w:r>
+        <w:tab/>
+      </w:r>
+      <w:r>
+        <w:tab/>
+        <w:t>(</w:t>
+      </w:r>
+      <w:r>
+        <w:t>System</w:t>
+      </w:r>
+      <w:r>
+        <w:t>)</w:t>
       </w:r>
     </w:p>
     <w:p>
@@ -5502,19 +5411,19 @@
         <w:jc w:val="both"/>
       </w:pPr>
       <w:r>
-        <w:t xml:space="preserve">(1) No result returned </w:t>
+        <w:t>(</w:t>
+      </w:r>
+      <w:r>
+        <w:t>1</w:t>
+      </w:r>
+      <w:r>
+        <w:t xml:space="preserve">) Asset detail not shown </w:t>
       </w:r>
       <w:r>
         <w:sym w:font="Wingdings" w:char="F0E0"/>
       </w:r>
       <w:r>
-        <w:t xml:space="preserve"> Display error message, prompt for new </w:t>
-      </w:r>
-      <w:r>
-        <w:t xml:space="preserve">asset </w:t>
-      </w:r>
-      <w:r>
-        <w:t>data input</w:t>
+        <w:t xml:space="preserve"> Report bug</w:t>
       </w:r>
     </w:p>
     <w:p>
@@ -5527,22 +5436,37 @@
         <w:jc w:val="both"/>
       </w:pPr>
       <w:r>
-        <w:t xml:space="preserve">(3) </w:t>
-      </w:r>
-      <w:r>
-        <w:t>A</w:t>
-      </w:r>
-      <w:r>
-        <w:t xml:space="preserve">sset </w:t>
-      </w:r>
-      <w:r>
-        <w:t xml:space="preserve">detail not shown </w:t>
+        <w:t>(</w:t>
+      </w:r>
+      <w:r>
+        <w:t>2</w:t>
+      </w:r>
+      <w:r>
+        <w:t xml:space="preserve">) </w:t>
+      </w:r>
+      <w:r>
+        <w:t xml:space="preserve">Print item detail button </w:t>
+      </w:r>
+      <w:r>
+        <w:t xml:space="preserve">not </w:t>
+      </w:r>
+      <w:r>
+        <w:t xml:space="preserve">clicked </w:t>
       </w:r>
       <w:r>
         <w:sym w:font="Wingdings" w:char="F0E0"/>
       </w:r>
       <w:r>
-        <w:t xml:space="preserve"> Report bug</w:t>
+        <w:t xml:space="preserve"> Cannot </w:t>
+      </w:r>
+      <w:r>
+        <w:t>print item detail</w:t>
+      </w:r>
+      <w:r>
+        <w:t xml:space="preserve">, ask for </w:t>
+      </w:r>
+      <w:r>
+        <w:t>button click</w:t>
       </w:r>
     </w:p>
     <w:p>
@@ -5555,73 +5479,26 @@
         <w:jc w:val="both"/>
       </w:pPr>
       <w:r>
-        <w:t xml:space="preserve">(3) User cancels update </w:t>
+        <w:t>(</w:t>
+      </w:r>
+      <w:r>
+        <w:t>5</w:t>
+      </w:r>
+      <w:r>
+        <w:t xml:space="preserve">) </w:t>
+      </w:r>
+      <w:r>
+        <w:t xml:space="preserve">Confirm </w:t>
+      </w:r>
+      <w:r>
+        <w:t xml:space="preserve">button not clicked </w:t>
       </w:r>
       <w:r>
         <w:sym w:font="Wingdings" w:char="F0E0"/>
       </w:r>
       <w:r>
-        <w:t xml:space="preserve"> Close popup by clicking X at top right corner of the popup dialog</w:t>
-      </w:r>
-    </w:p>
-    <w:p>
-      <w:pPr>
-        <w:pStyle w:val="ListParagraph"/>
-        <w:numPr>
-          <w:ilvl w:val="0"/>
-          <w:numId w:val="3"/>
-        </w:numPr>
-        <w:jc w:val="both"/>
-      </w:pPr>
-      <w:r>
-        <w:t xml:space="preserve">(6) Password not typed </w:t>
-      </w:r>
-      <w:r>
-        <w:sym w:font="Wingdings" w:char="F0E0"/>
-      </w:r>
-      <w:r>
-        <w:t xml:space="preserve"> Cannot update data, ask for password again</w:t>
-      </w:r>
-    </w:p>
-    <w:p>
-      <w:pPr>
-        <w:pStyle w:val="ListParagraph"/>
-        <w:numPr>
-          <w:ilvl w:val="0"/>
-          <w:numId w:val="3"/>
-        </w:numPr>
-        <w:jc w:val="both"/>
-      </w:pPr>
-      <w:r>
-        <w:t xml:space="preserve">(7) Finish button not clicked </w:t>
-      </w:r>
-      <w:r>
-        <w:sym w:font="Wingdings" w:char="F0E0"/>
-      </w:r>
-      <w:r>
-        <w:t xml:space="preserve"> Cannot update data, ask for button click</w:t>
-      </w:r>
-    </w:p>
-    <w:p>
-      <w:pPr>
-        <w:pStyle w:val="ListParagraph"/>
-        <w:numPr>
-          <w:ilvl w:val="0"/>
-          <w:numId w:val="3"/>
-        </w:numPr>
-        <w:jc w:val="both"/>
-      </w:pPr>
-      <w:r>
-        <w:t xml:space="preserve">(8) Connection/server error </w:t>
-      </w:r>
-      <w:r>
-        <w:sym w:font="Wingdings" w:char="F0E0"/>
-      </w:r>
-      <w:r>
-        <w:t xml:space="preserve"> Display error message and prompt for another update attempt</w:t>
-      </w:r>
-    </w:p>
-    <w:p>
+        <w:t xml:space="preserve"> Cannot print item detail, ask for button click</w:t>
+      </w:r>
       <w:r>
         <w:br w:type="page"/>
       </w:r>
@@ -5642,7 +5519,10 @@
         <w:t>4</w:t>
       </w:r>
       <w:r>
-        <w:t>.2.3</w:t>
+        <w:t>.2.</w:t>
+      </w:r>
+      <w:r>
+        <w:t>2</w:t>
       </w:r>
     </w:p>
     <w:p>
@@ -5654,54 +5534,123 @@
       </w:r>
       <w:r>
         <w:tab/>
-        <w:t xml:space="preserve">: Delete </w:t>
+        <w:t xml:space="preserve">: Update </w:t>
+      </w:r>
+      <w:r>
+        <w:t xml:space="preserve">asset </w:t>
+      </w:r>
+      <w:r>
+        <w:t>data</w:t>
+      </w:r>
+    </w:p>
+    <w:p>
+      <w:r>
+        <w:t>Actors</w:t>
+      </w:r>
+      <w:r>
+        <w:tab/>
+      </w:r>
+      <w:r>
+        <w:tab/>
+      </w:r>
+      <w:r>
+        <w:tab/>
+        <w:t>: User (Admin)</w:t>
+      </w:r>
+    </w:p>
+    <w:p>
+      <w:r>
+        <w:t>Goal</w:t>
+      </w:r>
+      <w:r>
+        <w:tab/>
+      </w:r>
+      <w:r>
+        <w:tab/>
+      </w:r>
+      <w:r>
+        <w:tab/>
+        <w:t xml:space="preserve">: To update </w:t>
+      </w:r>
+      <w:r>
+        <w:t xml:space="preserve">asset </w:t>
+      </w:r>
+      <w:r>
+        <w:t>data</w:t>
+      </w:r>
+    </w:p>
+    <w:p>
+      <w:r>
+        <w:t>Overview</w:t>
+      </w:r>
+      <w:r>
+        <w:tab/>
+      </w:r>
+      <w:r>
+        <w:tab/>
+        <w:t>:</w:t>
+      </w:r>
+    </w:p>
+    <w:p>
+      <w:pPr>
+        <w:jc w:val="both"/>
+      </w:pPr>
+      <w:r>
+        <w:tab/>
+        <w:t xml:space="preserve">After results of search for </w:t>
+      </w:r>
+      <w:r>
+        <w:t xml:space="preserve">asset </w:t>
+      </w:r>
+      <w:r>
+        <w:t>have been displayed, each result could have the option of being viewed, updated, or deleted. The update process begins with clicking update button of a result (</w:t>
       </w:r>
       <w:r>
         <w:t>asset</w:t>
       </w:r>
-    </w:p>
-    <w:p>
-      <w:r>
-        <w:t>Actors</w:t>
-      </w:r>
-      <w:r>
-        <w:tab/>
-      </w:r>
-      <w:r>
-        <w:tab/>
-      </w:r>
-      <w:r>
-        <w:tab/>
-        <w:t>: User (Admin)</w:t>
-      </w:r>
-    </w:p>
-    <w:p>
-      <w:r>
-        <w:t>Goal</w:t>
-      </w:r>
-      <w:r>
-        <w:tab/>
-      </w:r>
-      <w:r>
-        <w:tab/>
-      </w:r>
-      <w:r>
-        <w:tab/>
-        <w:t xml:space="preserve">: To delete </w:t>
+      <w:r>
+        <w:t xml:space="preserve">), then a popup would appear showing all fields of </w:t>
       </w:r>
       <w:r>
         <w:t xml:space="preserve">asset </w:t>
       </w:r>
       <w:r>
-        <w:t>data from database</w:t>
-      </w:r>
-    </w:p>
-    <w:p>
-      <w:r>
-        <w:t>Overview</w:t>
-      </w:r>
-      <w:r>
-        <w:tab/>
+        <w:t xml:space="preserve">detail </w:t>
+      </w:r>
+      <w:r>
+        <w:t xml:space="preserve">which are editable. User (admin) then fills the field(s) which admin would like to edit. After editing completes, </w:t>
+      </w:r>
+      <w:r>
+        <w:t xml:space="preserve">system asks admin for password for validation. Admin </w:t>
+      </w:r>
+      <w:r>
+        <w:t xml:space="preserve">then </w:t>
+      </w:r>
+      <w:r>
+        <w:t xml:space="preserve">types password and </w:t>
+      </w:r>
+      <w:r>
+        <w:t>clicks finish button. Popup then closes.</w:t>
+      </w:r>
+    </w:p>
+    <w:p>
+      <w:r>
+        <w:t>Cross Reference</w:t>
+      </w:r>
+      <w:r>
+        <w:tab/>
+        <w:t>: OASIS_</w:t>
+      </w:r>
+      <w:r>
+        <w:t>4</w:t>
+      </w:r>
+      <w:r>
+        <w:t>.2</w:t>
+      </w:r>
+    </w:p>
+    <w:p>
+      <w:r>
+        <w:t>Typical Course of Event</w:t>
       </w:r>
       <w:r>
         <w:tab/>
@@ -5710,86 +5659,257 @@
     </w:p>
     <w:p>
       <w:pPr>
-        <w:jc w:val="both"/>
-      </w:pPr>
-      <w:r>
-        <w:tab/>
-        <w:t xml:space="preserve">After results of search for </w:t>
+        <w:pStyle w:val="ListParagraph"/>
+        <w:numPr>
+          <w:ilvl w:val="0"/>
+          <w:numId w:val="22"/>
+        </w:numPr>
+      </w:pPr>
+      <w:r>
+        <w:t xml:space="preserve">Results from find </w:t>
+      </w:r>
+      <w:r>
+        <w:t xml:space="preserve">asset detail </w:t>
+      </w:r>
+      <w:r>
+        <w:t>is shown</w:t>
+      </w:r>
+      <w:r>
+        <w:tab/>
+      </w:r>
+      <w:r>
+        <w:tab/>
+      </w:r>
+      <w:r>
+        <w:tab/>
+      </w:r>
+      <w:r>
+        <w:tab/>
+        <w:t>(System)</w:t>
+      </w:r>
+    </w:p>
+    <w:p>
+      <w:pPr>
+        <w:pStyle w:val="ListParagraph"/>
+        <w:numPr>
+          <w:ilvl w:val="0"/>
+          <w:numId w:val="22"/>
+        </w:numPr>
+      </w:pPr>
+      <w:r>
+        <w:t>Click a result (</w:t>
+      </w:r>
+      <w:r>
+        <w:t>asset</w:t>
+      </w:r>
+      <w:r>
+        <w:t>) option for update</w:t>
+      </w:r>
+      <w:r>
+        <w:tab/>
+      </w:r>
+      <w:r>
+        <w:tab/>
+      </w:r>
+      <w:r>
+        <w:tab/>
+      </w:r>
+      <w:r>
+        <w:tab/>
+        <w:t>(User)</w:t>
+      </w:r>
+    </w:p>
+    <w:p>
+      <w:pPr>
+        <w:pStyle w:val="ListParagraph"/>
+        <w:numPr>
+          <w:ilvl w:val="0"/>
+          <w:numId w:val="22"/>
+        </w:numPr>
+      </w:pPr>
+      <w:r>
+        <w:t xml:space="preserve">Display </w:t>
       </w:r>
       <w:r>
         <w:t xml:space="preserve">asset </w:t>
       </w:r>
       <w:r>
-        <w:t>have been displayed, each result could have the option of being viewed, updated, or deleted. The deletion process begins with clicking delete button of a result (</w:t>
-      </w:r>
-      <w:r>
-        <w:t>asset</w:t>
-      </w:r>
-      <w:r>
-        <w:t xml:space="preserve">), then a confirmation dialog would appear asking if user confirms deletion. If user confirms, his/her password is required to be typed and after credentials match, </w:t>
+        <w:t>detail (editable) in popup</w:t>
+      </w:r>
+      <w:r>
+        <w:tab/>
+      </w:r>
+      <w:r>
+        <w:tab/>
+      </w:r>
+      <w:r>
+        <w:tab/>
+      </w:r>
+      <w:r>
+        <w:tab/>
+        <w:t>(System)</w:t>
+      </w:r>
+    </w:p>
+    <w:p>
+      <w:pPr>
+        <w:pStyle w:val="ListParagraph"/>
+        <w:numPr>
+          <w:ilvl w:val="0"/>
+          <w:numId w:val="22"/>
+        </w:numPr>
+      </w:pPr>
+      <w:r>
+        <w:t>Enter new data in each to-be-updated field</w:t>
+      </w:r>
+      <w:r>
+        <w:tab/>
+      </w:r>
+      <w:r>
+        <w:tab/>
+      </w:r>
+      <w:r>
+        <w:tab/>
+        <w:t>(User)</w:t>
+      </w:r>
+    </w:p>
+    <w:p>
+      <w:pPr>
+        <w:pStyle w:val="ListParagraph"/>
+        <w:numPr>
+          <w:ilvl w:val="0"/>
+          <w:numId w:val="22"/>
+        </w:numPr>
+      </w:pPr>
+      <w:r>
+        <w:t>Ask for password</w:t>
+      </w:r>
+      <w:r>
+        <w:tab/>
+      </w:r>
+      <w:r>
+        <w:tab/>
+      </w:r>
+      <w:r>
+        <w:tab/>
+      </w:r>
+      <w:r>
+        <w:tab/>
+      </w:r>
+      <w:r>
+        <w:tab/>
+      </w:r>
+      <w:r>
+        <w:tab/>
+        <w:t>(</w:t>
+      </w:r>
+      <w:r>
+        <w:t>System</w:t>
+      </w:r>
+      <w:r>
+        <w:t>)</w:t>
+      </w:r>
+    </w:p>
+    <w:p>
+      <w:pPr>
+        <w:pStyle w:val="ListParagraph"/>
+        <w:numPr>
+          <w:ilvl w:val="0"/>
+          <w:numId w:val="22"/>
+        </w:numPr>
+      </w:pPr>
+      <w:r>
+        <w:t>Type password</w:t>
+      </w:r>
+      <w:r>
+        <w:t xml:space="preserve"> </w:t>
+      </w:r>
+      <w:r>
+        <w:tab/>
+      </w:r>
+      <w:r>
+        <w:tab/>
+      </w:r>
+      <w:r>
+        <w:tab/>
+      </w:r>
+      <w:r>
+        <w:tab/>
+      </w:r>
+      <w:r>
+        <w:tab/>
+      </w:r>
+      <w:r>
+        <w:tab/>
+      </w:r>
+      <w:r>
+        <w:tab/>
+        <w:t>(User)</w:t>
+      </w:r>
+    </w:p>
+    <w:p>
+      <w:pPr>
+        <w:pStyle w:val="ListParagraph"/>
+        <w:numPr>
+          <w:ilvl w:val="0"/>
+          <w:numId w:val="22"/>
+        </w:numPr>
+      </w:pPr>
+      <w:r>
+        <w:t>Click finish button</w:t>
+      </w:r>
+      <w:r>
+        <w:tab/>
+      </w:r>
+      <w:r>
+        <w:tab/>
+      </w:r>
+      <w:r>
+        <w:tab/>
+      </w:r>
+      <w:r>
+        <w:tab/>
+      </w:r>
+      <w:r>
+        <w:tab/>
+      </w:r>
+      <w:r>
+        <w:tab/>
+        <w:t>(User)</w:t>
+      </w:r>
+    </w:p>
+    <w:p>
+      <w:pPr>
+        <w:pStyle w:val="ListParagraph"/>
+        <w:numPr>
+          <w:ilvl w:val="0"/>
+          <w:numId w:val="22"/>
+        </w:numPr>
+      </w:pPr>
+      <w:r>
+        <w:t xml:space="preserve">Update </w:t>
       </w:r>
       <w:r>
         <w:t xml:space="preserve">asset </w:t>
       </w:r>
       <w:r>
-        <w:t>data is deleted. Popup then closes.</w:t>
-      </w:r>
-    </w:p>
-    <w:p>
-      <w:r>
-        <w:t>Cross Reference</w:t>
-      </w:r>
-      <w:r>
-        <w:tab/>
-        <w:t>: OASIS_</w:t>
-      </w:r>
-      <w:r>
-        <w:t>4</w:t>
-      </w:r>
-      <w:r>
-        <w:t>.2</w:t>
-      </w:r>
-    </w:p>
-    <w:p>
-      <w:r>
-        <w:t>Typical Course of Event</w:t>
-      </w:r>
-      <w:r>
-        <w:tab/>
-        <w:t>:</w:t>
-      </w:r>
-    </w:p>
-    <w:p>
-      <w:pPr>
-        <w:pStyle w:val="ListParagraph"/>
-        <w:numPr>
-          <w:ilvl w:val="0"/>
-          <w:numId w:val="17"/>
-        </w:numPr>
-      </w:pPr>
-      <w:r>
-        <w:t xml:space="preserve">Results from find </w:t>
-      </w:r>
-      <w:r>
-        <w:t xml:space="preserve">asset </w:t>
-      </w:r>
-      <w:r>
-        <w:t xml:space="preserve">detail </w:t>
-      </w:r>
-      <w:r>
-        <w:t>is shown</w:t>
-      </w:r>
-      <w:r>
-        <w:tab/>
-      </w:r>
-      <w:r>
-        <w:tab/>
-      </w:r>
-      <w:r>
-        <w:tab/>
-      </w:r>
-      <w:r>
-        <w:tab/>
+        <w:t>data in database</w:t>
+      </w:r>
+      <w:r>
+        <w:tab/>
+      </w:r>
+      <w:r>
+        <w:tab/>
+      </w:r>
+      <w:r>
+        <w:tab/>
+      </w:r>
+      <w:r>
+        <w:tab/>
+      </w:r>
+      <w:r>
+        <w:tab/>
+      </w:r>
+      <w:r>
         <w:t>(System)</w:t>
       </w:r>
     </w:p>
@@ -5798,255 +5918,7 @@
         <w:pStyle w:val="ListParagraph"/>
         <w:numPr>
           <w:ilvl w:val="0"/>
-          <w:numId w:val="17"/>
-        </w:numPr>
-      </w:pPr>
-      <w:r>
-        <w:t>Click a result (</w:t>
-      </w:r>
-      <w:r>
-        <w:t>asset</w:t>
-      </w:r>
-      <w:r>
-        <w:t>) option for delete</w:t>
-      </w:r>
-      <w:r>
-        <w:tab/>
-      </w:r>
-      <w:r>
-        <w:tab/>
-      </w:r>
-      <w:r>
-        <w:tab/>
-      </w:r>
-      <w:r>
-        <w:tab/>
-        <w:t>(User)</w:t>
-      </w:r>
-    </w:p>
-    <w:p>
-      <w:pPr>
-        <w:pStyle w:val="ListParagraph"/>
-        <w:numPr>
-          <w:ilvl w:val="0"/>
-          <w:numId w:val="17"/>
-        </w:numPr>
-      </w:pPr>
-      <w:r>
-        <w:t>Display confirmation popup dialog</w:t>
-      </w:r>
-      <w:r>
-        <w:tab/>
-      </w:r>
-      <w:r>
-        <w:tab/>
-      </w:r>
-      <w:r>
-        <w:tab/>
-      </w:r>
-      <w:r>
-        <w:tab/>
-        <w:t>(System)</w:t>
-      </w:r>
-    </w:p>
-    <w:p>
-      <w:pPr>
-        <w:pStyle w:val="ListParagraph"/>
-        <w:numPr>
-          <w:ilvl w:val="0"/>
-          <w:numId w:val="17"/>
-        </w:numPr>
-      </w:pPr>
-      <w:r>
-        <w:t>Choose confirm button</w:t>
-      </w:r>
-      <w:r>
-        <w:tab/>
-      </w:r>
-      <w:r>
-        <w:tab/>
-      </w:r>
-      <w:r>
-        <w:tab/>
-      </w:r>
-      <w:r>
-        <w:tab/>
-      </w:r>
-      <w:r>
-        <w:tab/>
-      </w:r>
-      <w:r>
-        <w:tab/>
-        <w:t>(User)</w:t>
-      </w:r>
-    </w:p>
-    <w:p>
-      <w:pPr>
-        <w:pStyle w:val="ListParagraph"/>
-        <w:numPr>
-          <w:ilvl w:val="0"/>
-          <w:numId w:val="17"/>
-        </w:numPr>
-      </w:pPr>
-      <w:r>
-        <w:t>Ask for password of user</w:t>
-      </w:r>
-      <w:r>
-        <w:tab/>
-      </w:r>
-      <w:r>
-        <w:tab/>
-      </w:r>
-      <w:r>
-        <w:tab/>
-      </w:r>
-      <w:r>
-        <w:tab/>
-      </w:r>
-      <w:r>
-        <w:tab/>
-        <w:t>(System)</w:t>
-      </w:r>
-    </w:p>
-    <w:p>
-      <w:pPr>
-        <w:pStyle w:val="ListParagraph"/>
-        <w:numPr>
-          <w:ilvl w:val="0"/>
-          <w:numId w:val="17"/>
-        </w:numPr>
-      </w:pPr>
-      <w:r>
-        <w:t>Type password</w:t>
-      </w:r>
-      <w:r>
-        <w:tab/>
-      </w:r>
-      <w:r>
-        <w:tab/>
-      </w:r>
-      <w:r>
-        <w:tab/>
-      </w:r>
-      <w:r>
-        <w:tab/>
-      </w:r>
-      <w:r>
-        <w:tab/>
-      </w:r>
-      <w:r>
-        <w:tab/>
-      </w:r>
-      <w:r>
-        <w:tab/>
-        <w:t>(User)</w:t>
-      </w:r>
-    </w:p>
-    <w:p>
-      <w:pPr>
-        <w:pStyle w:val="ListParagraph"/>
-        <w:numPr>
-          <w:ilvl w:val="0"/>
-          <w:numId w:val="17"/>
-        </w:numPr>
-      </w:pPr>
-      <w:r>
-        <w:t>Click continue button</w:t>
-      </w:r>
-      <w:r>
-        <w:tab/>
-      </w:r>
-      <w:r>
-        <w:tab/>
-      </w:r>
-      <w:r>
-        <w:tab/>
-      </w:r>
-      <w:r>
-        <w:tab/>
-      </w:r>
-      <w:r>
-        <w:tab/>
-      </w:r>
-      <w:r>
-        <w:tab/>
-        <w:t>(User)</w:t>
-      </w:r>
-    </w:p>
-    <w:p>
-      <w:pPr>
-        <w:pStyle w:val="ListParagraph"/>
-        <w:numPr>
-          <w:ilvl w:val="0"/>
-          <w:numId w:val="17"/>
-        </w:numPr>
-      </w:pPr>
-      <w:r>
-        <w:t>Check credentials</w:t>
-      </w:r>
-      <w:r>
-        <w:tab/>
-      </w:r>
-      <w:r>
-        <w:tab/>
-      </w:r>
-      <w:r>
-        <w:tab/>
-      </w:r>
-      <w:r>
-        <w:tab/>
-      </w:r>
-      <w:r>
-        <w:tab/>
-      </w:r>
-      <w:r>
-        <w:tab/>
-        <w:t>(System)</w:t>
-      </w:r>
-    </w:p>
-    <w:p>
-      <w:pPr>
-        <w:pStyle w:val="ListParagraph"/>
-        <w:numPr>
-          <w:ilvl w:val="0"/>
-          <w:numId w:val="17"/>
-        </w:numPr>
-      </w:pPr>
-      <w:r>
-        <w:t xml:space="preserve">Delete </w:t>
-      </w:r>
-      <w:r>
-        <w:t>asset</w:t>
-      </w:r>
-      <w:r>
-        <w:tab/>
-      </w:r>
-      <w:r>
-        <w:tab/>
-      </w:r>
-      <w:r>
-        <w:tab/>
-      </w:r>
-      <w:r>
-        <w:tab/>
-      </w:r>
-      <w:r>
-        <w:tab/>
-      </w:r>
-      <w:r>
-        <w:tab/>
-      </w:r>
-      <w:r>
-        <w:tab/>
-        <w:t>(System)</w:t>
-      </w:r>
-    </w:p>
-    <w:p>
-      <w:pPr>
-        <w:pStyle w:val="ListParagraph"/>
-        <w:numPr>
-          <w:ilvl w:val="0"/>
-          <w:numId w:val="17"/>
+          <w:numId w:val="22"/>
         </w:numPr>
         <w:sectPr>
           <w:type w:val="continuous"/>
@@ -6126,7 +5998,13 @@
         <w:jc w:val="both"/>
       </w:pPr>
       <w:r>
-        <w:t xml:space="preserve">(3) Confirmation popup dialog not shown </w:t>
+        <w:t xml:space="preserve">(3) </w:t>
+      </w:r>
+      <w:r>
+        <w:t xml:space="preserve">Asset </w:t>
+      </w:r>
+      <w:r>
+        <w:t xml:space="preserve">detail not shown </w:t>
       </w:r>
       <w:r>
         <w:sym w:font="Wingdings" w:char="F0E0"/>
@@ -6145,13 +6023,13 @@
         <w:jc w:val="both"/>
       </w:pPr>
       <w:r>
-        <w:t xml:space="preserve">(4) User cancels delete </w:t>
+        <w:t xml:space="preserve">(3) User cancels update </w:t>
       </w:r>
       <w:r>
         <w:sym w:font="Wingdings" w:char="F0E0"/>
       </w:r>
       <w:r>
-        <w:t xml:space="preserve"> Popup closes</w:t>
+        <w:t xml:space="preserve"> Close popup by clicking X at top right corner of the popup dialog</w:t>
       </w:r>
     </w:p>
     <w:p>
@@ -6164,19 +6042,13 @@
         <w:jc w:val="both"/>
       </w:pPr>
       <w:r>
-        <w:t xml:space="preserve">(6) User does not type password </w:t>
+        <w:t xml:space="preserve">(6) Password not typed </w:t>
       </w:r>
       <w:r>
         <w:sym w:font="Wingdings" w:char="F0E0"/>
       </w:r>
       <w:r>
-        <w:t xml:space="preserve"> Cannot delete </w:t>
-      </w:r>
-      <w:r>
-        <w:t xml:space="preserve">asset </w:t>
-      </w:r>
-      <w:r>
-        <w:t>data, ask for password again</w:t>
+        <w:t xml:space="preserve"> Cannot update data, ask for password again</w:t>
       </w:r>
     </w:p>
     <w:p>
@@ -6189,19 +6061,13 @@
         <w:jc w:val="both"/>
       </w:pPr>
       <w:r>
-        <w:t xml:space="preserve">(7) Continue button not clicked </w:t>
+        <w:t xml:space="preserve">(7) Finish button not clicked </w:t>
       </w:r>
       <w:r>
         <w:sym w:font="Wingdings" w:char="F0E0"/>
       </w:r>
       <w:r>
-        <w:t xml:space="preserve"> Cannot delete </w:t>
-      </w:r>
-      <w:r>
-        <w:t xml:space="preserve">asset </w:t>
-      </w:r>
-      <w:r>
-        <w:t>data, close popup</w:t>
+        <w:t xml:space="preserve"> Cannot update data, ask for button click</w:t>
       </w:r>
     </w:p>
     <w:p>
@@ -6220,26 +6086,7 @@
         <w:sym w:font="Wingdings" w:char="F0E0"/>
       </w:r>
       <w:r>
-        <w:t xml:space="preserve"> Display error message, prompt for password retype</w:t>
-      </w:r>
-    </w:p>
-    <w:p>
-      <w:pPr>
-        <w:pStyle w:val="ListParagraph"/>
-        <w:numPr>
-          <w:ilvl w:val="0"/>
-          <w:numId w:val="3"/>
-        </w:numPr>
-        <w:jc w:val="both"/>
-      </w:pPr>
-      <w:r>
-        <w:t xml:space="preserve">(9) Connection/server error </w:t>
-      </w:r>
-      <w:r>
-        <w:sym w:font="Wingdings" w:char="F0E0"/>
-      </w:r>
-      <w:r>
-        <w:t xml:space="preserve"> Display error message, prompt for another deletion attempt</w:t>
+        <w:t xml:space="preserve"> Display error message and prompt for another update attempt</w:t>
       </w:r>
     </w:p>
     <w:p>
@@ -6260,7 +6107,13 @@
         <w:t>: OASIS_</w:t>
       </w:r>
       <w:r>
-        <w:t>5</w:t>
+        <w:t>4</w:t>
+      </w:r>
+      <w:r>
+        <w:t>.2.</w:t>
+      </w:r>
+      <w:r>
+        <w:t>3</w:t>
       </w:r>
     </w:p>
     <w:p>
@@ -6272,49 +6125,46 @@
       </w:r>
       <w:r>
         <w:tab/>
-        <w:t xml:space="preserve">: </w:t>
-      </w:r>
-      <w:r>
-        <w:t xml:space="preserve">View </w:t>
+        <w:t xml:space="preserve">: Delete </w:t>
+      </w:r>
+      <w:r>
+        <w:t>asset</w:t>
+      </w:r>
+    </w:p>
+    <w:p>
+      <w:r>
+        <w:t>Actors</w:t>
+      </w:r>
+      <w:r>
+        <w:tab/>
+      </w:r>
+      <w:r>
+        <w:tab/>
+      </w:r>
+      <w:r>
+        <w:tab/>
+        <w:t>: User (Admin)</w:t>
+      </w:r>
+    </w:p>
+    <w:p>
+      <w:r>
+        <w:t>Goal</w:t>
+      </w:r>
+      <w:r>
+        <w:tab/>
+      </w:r>
+      <w:r>
+        <w:tab/>
+      </w:r>
+      <w:r>
+        <w:tab/>
+        <w:t xml:space="preserve">: To delete </w:t>
       </w:r>
       <w:r>
         <w:t xml:space="preserve">asset </w:t>
       </w:r>
       <w:r>
-        <w:t>requests</w:t>
-      </w:r>
-    </w:p>
-    <w:p>
-      <w:r>
-        <w:t>Actors</w:t>
-      </w:r>
-      <w:r>
-        <w:tab/>
-      </w:r>
-      <w:r>
-        <w:tab/>
-      </w:r>
-      <w:r>
-        <w:tab/>
-        <w:t>: User (Admin)</w:t>
-      </w:r>
-    </w:p>
-    <w:p>
-      <w:r>
-        <w:t>Goal</w:t>
-      </w:r>
-      <w:r>
-        <w:tab/>
-      </w:r>
-      <w:r>
-        <w:tab/>
-      </w:r>
-      <w:r>
-        <w:tab/>
-        <w:t xml:space="preserve">: To </w:t>
-      </w:r>
-      <w:r>
-        <w:t>see all asset requests coming from employee/superior</w:t>
+        <w:t>data from database</w:t>
       </w:r>
     </w:p>
     <w:p>
@@ -6335,42 +6185,26 @@
       </w:pPr>
       <w:r>
         <w:tab/>
-      </w:r>
-      <w:r>
-        <w:t xml:space="preserve">For each </w:t>
-      </w:r>
-      <w:r>
-        <w:t>employee and/or superior who does not have any superior, their superior is the admin. So, asset requests will be handled by admin. All asset requests from employee/superior without any superior is allocated to admin.</w:t>
-      </w:r>
-      <w:r>
-        <w:t xml:space="preserve"> All request can be directly accessed from ‘Recent Asset Status’ field </w:t>
-      </w:r>
-      <w:r>
-        <w:t xml:space="preserve">or from navigation bar </w:t>
-      </w:r>
-      <w:r>
-        <w:t>in dashboard.</w:t>
-      </w:r>
-      <w:r>
-        <w:t xml:space="preserve"> Access from ‘Recent Asset Status’ field would result in</w:t>
-      </w:r>
-      <w:r>
-        <w:t xml:space="preserve"> </w:t>
-      </w:r>
-      <w:r>
-        <w:t>a sorted display of requests based on date of request</w:t>
-      </w:r>
-      <w:r>
-        <w:t xml:space="preserve"> from newest to oldest</w:t>
-      </w:r>
-      <w:r>
-        <w:t>, including other requests</w:t>
-      </w:r>
-      <w:r>
-        <w:t>.</w:t>
-      </w:r>
-      <w:bookmarkStart w:id="0" w:name="_GoBack"/>
-      <w:bookmarkEnd w:id="0"/>
+        <w:t xml:space="preserve">After results of search for </w:t>
+      </w:r>
+      <w:r>
+        <w:t xml:space="preserve">asset </w:t>
+      </w:r>
+      <w:r>
+        <w:t>have been displayed, each result could have the option of being viewed, updated, or deleted. The deletion process begins with clicking delete button of a result (</w:t>
+      </w:r>
+      <w:r>
+        <w:t>asset</w:t>
+      </w:r>
+      <w:r>
+        <w:t xml:space="preserve">), then a confirmation dialog would appear asking if user confirms deletion. If user confirms, his/her password is required to be typed and after credentials match, </w:t>
+      </w:r>
+      <w:r>
+        <w:t xml:space="preserve">asset </w:t>
+      </w:r>
+      <w:r>
+        <w:t>data is deleted. Popup then closes.</w:t>
+      </w:r>
     </w:p>
     <w:p>
       <w:r>
@@ -6381,7 +6215,10 @@
         <w:t>: OASIS_</w:t>
       </w:r>
       <w:r>
-        <w:t>2</w:t>
+        <w:t>4</w:t>
+      </w:r>
+      <w:r>
+        <w:t>.2</w:t>
       </w:r>
     </w:p>
     <w:p>
@@ -6398,11 +6235,17 @@
         <w:pStyle w:val="ListParagraph"/>
         <w:numPr>
           <w:ilvl w:val="0"/>
-          <w:numId w:val="18"/>
-        </w:numPr>
-      </w:pPr>
-      <w:r>
-        <w:t>Results from find asset detail is shown</w:t>
+          <w:numId w:val="17"/>
+        </w:numPr>
+      </w:pPr>
+      <w:r>
+        <w:t xml:space="preserve">Results from find </w:t>
+      </w:r>
+      <w:r>
+        <w:t xml:space="preserve">asset detail </w:t>
+      </w:r>
+      <w:r>
+        <w:t>is shown</w:t>
       </w:r>
       <w:r>
         <w:tab/>
@@ -6423,11 +6266,17 @@
         <w:pStyle w:val="ListParagraph"/>
         <w:numPr>
           <w:ilvl w:val="0"/>
-          <w:numId w:val="18"/>
-        </w:numPr>
-      </w:pPr>
-      <w:r>
-        <w:t>Click a result (asset) option for delete</w:t>
+          <w:numId w:val="17"/>
+        </w:numPr>
+      </w:pPr>
+      <w:r>
+        <w:t>Click a result (</w:t>
+      </w:r>
+      <w:r>
+        <w:t>asset</w:t>
+      </w:r>
+      <w:r>
+        <w:t>) option for delete</w:t>
       </w:r>
       <w:r>
         <w:tab/>
@@ -6448,7 +6297,7 @@
         <w:pStyle w:val="ListParagraph"/>
         <w:numPr>
           <w:ilvl w:val="0"/>
-          <w:numId w:val="18"/>
+          <w:numId w:val="17"/>
         </w:numPr>
       </w:pPr>
       <w:r>
@@ -6473,7 +6322,7 @@
         <w:pStyle w:val="ListParagraph"/>
         <w:numPr>
           <w:ilvl w:val="0"/>
-          <w:numId w:val="18"/>
+          <w:numId w:val="17"/>
         </w:numPr>
       </w:pPr>
       <w:r>
@@ -6504,7 +6353,7 @@
         <w:pStyle w:val="ListParagraph"/>
         <w:numPr>
           <w:ilvl w:val="0"/>
-          <w:numId w:val="18"/>
+          <w:numId w:val="17"/>
         </w:numPr>
       </w:pPr>
       <w:r>
@@ -6532,7 +6381,7 @@
         <w:pStyle w:val="ListParagraph"/>
         <w:numPr>
           <w:ilvl w:val="0"/>
-          <w:numId w:val="18"/>
+          <w:numId w:val="17"/>
         </w:numPr>
       </w:pPr>
       <w:r>
@@ -6566,7 +6415,7 @@
         <w:pStyle w:val="ListParagraph"/>
         <w:numPr>
           <w:ilvl w:val="0"/>
-          <w:numId w:val="18"/>
+          <w:numId w:val="17"/>
         </w:numPr>
       </w:pPr>
       <w:r>
@@ -6597,7 +6446,7 @@
         <w:pStyle w:val="ListParagraph"/>
         <w:numPr>
           <w:ilvl w:val="0"/>
-          <w:numId w:val="18"/>
+          <w:numId w:val="17"/>
         </w:numPr>
       </w:pPr>
       <w:r>
@@ -6628,11 +6477,14 @@
         <w:pStyle w:val="ListParagraph"/>
         <w:numPr>
           <w:ilvl w:val="0"/>
-          <w:numId w:val="18"/>
-        </w:numPr>
-      </w:pPr>
-      <w:r>
-        <w:t>Delete asset</w:t>
+          <w:numId w:val="17"/>
+        </w:numPr>
+      </w:pPr>
+      <w:r>
+        <w:t xml:space="preserve">Delete </w:t>
+      </w:r>
+      <w:r>
+        <w:t>asset</w:t>
       </w:r>
       <w:r>
         <w:tab/>
@@ -6662,7 +6514,7 @@
         <w:pStyle w:val="ListParagraph"/>
         <w:numPr>
           <w:ilvl w:val="0"/>
-          <w:numId w:val="18"/>
+          <w:numId w:val="17"/>
         </w:numPr>
         <w:sectPr>
           <w:type w:val="continuous"/>
@@ -6723,7 +6575,13 @@
         <w:sym w:font="Wingdings" w:char="F0E0"/>
       </w:r>
       <w:r>
-        <w:t xml:space="preserve"> Display error message, prompt for new asset data input</w:t>
+        <w:t xml:space="preserve"> Display error message, prompt for new </w:t>
+      </w:r>
+      <w:r>
+        <w:t xml:space="preserve">asset </w:t>
+      </w:r>
+      <w:r>
+        <w:t>data input</w:t>
       </w:r>
     </w:p>
     <w:p>
@@ -6780,7 +6638,13 @@
         <w:sym w:font="Wingdings" w:char="F0E0"/>
       </w:r>
       <w:r>
-        <w:t xml:space="preserve"> Cannot delete asset data, ask for password again</w:t>
+        <w:t xml:space="preserve"> Cannot delete </w:t>
+      </w:r>
+      <w:r>
+        <w:t xml:space="preserve">asset </w:t>
+      </w:r>
+      <w:r>
+        <w:t>data, ask for password again</w:t>
       </w:r>
     </w:p>
     <w:p>
@@ -6799,7 +6663,13 @@
         <w:sym w:font="Wingdings" w:char="F0E0"/>
       </w:r>
       <w:r>
-        <w:t xml:space="preserve"> Cannot delete asset data, close popup</w:t>
+        <w:t xml:space="preserve"> Cannot delete </w:t>
+      </w:r>
+      <w:r>
+        <w:t xml:space="preserve">asset </w:t>
+      </w:r>
+      <w:r>
+        <w:t>data, close popup</w:t>
       </w:r>
     </w:p>
     <w:p>
@@ -6840,6 +6710,1534 @@
         <w:t xml:space="preserve"> Display error message, prompt for another deletion attempt</w:t>
       </w:r>
     </w:p>
+    <w:p>
+      <w:r>
+        <w:br w:type="page"/>
+      </w:r>
+    </w:p>
+    <w:p>
+      <w:r>
+        <w:lastRenderedPageBreak/>
+        <w:t>Use Case ID</w:t>
+      </w:r>
+      <w:r>
+        <w:tab/>
+      </w:r>
+      <w:r>
+        <w:tab/>
+        <w:t>: OASIS_</w:t>
+      </w:r>
+      <w:r>
+        <w:t>5</w:t>
+      </w:r>
+    </w:p>
+    <w:p>
+      <w:r>
+        <w:t>Use Case Name</w:t>
+      </w:r>
+      <w:r>
+        <w:tab/>
+      </w:r>
+      <w:r>
+        <w:tab/>
+        <w:t xml:space="preserve">: </w:t>
+      </w:r>
+      <w:r>
+        <w:t xml:space="preserve">View </w:t>
+      </w:r>
+      <w:r>
+        <w:t xml:space="preserve">asset </w:t>
+      </w:r>
+      <w:r>
+        <w:t>requests</w:t>
+      </w:r>
+    </w:p>
+    <w:p>
+      <w:r>
+        <w:t>Actors</w:t>
+      </w:r>
+      <w:r>
+        <w:tab/>
+      </w:r>
+      <w:r>
+        <w:tab/>
+      </w:r>
+      <w:r>
+        <w:tab/>
+        <w:t>: User (Admin</w:t>
+      </w:r>
+      <w:r>
+        <w:t>/Superior</w:t>
+      </w:r>
+      <w:r>
+        <w:t>)</w:t>
+      </w:r>
+    </w:p>
+    <w:p>
+      <w:r>
+        <w:t>Goal</w:t>
+      </w:r>
+      <w:r>
+        <w:tab/>
+      </w:r>
+      <w:r>
+        <w:tab/>
+      </w:r>
+      <w:r>
+        <w:tab/>
+        <w:t xml:space="preserve">: To </w:t>
+      </w:r>
+      <w:r>
+        <w:t>see all asset requests coming from employee/superior</w:t>
+      </w:r>
+    </w:p>
+    <w:p>
+      <w:r>
+        <w:t>Overview</w:t>
+      </w:r>
+      <w:r>
+        <w:tab/>
+      </w:r>
+      <w:r>
+        <w:tab/>
+        <w:t>:</w:t>
+      </w:r>
+    </w:p>
+    <w:p>
+      <w:pPr>
+        <w:jc w:val="both"/>
+      </w:pPr>
+      <w:r>
+        <w:tab/>
+      </w:r>
+      <w:r>
+        <w:t xml:space="preserve">For each </w:t>
+      </w:r>
+      <w:r>
+        <w:t xml:space="preserve">employee and/or superior who does not have any superior, their superior is the admin. So, asset requests will be handled by admin. </w:t>
+      </w:r>
+      <w:r>
+        <w:t>All request</w:t>
+      </w:r>
+      <w:r>
+        <w:t>s</w:t>
+      </w:r>
+      <w:r>
+        <w:t xml:space="preserve"> can be directly accessed from ‘Recent Asset Status’ field </w:t>
+      </w:r>
+      <w:r>
+        <w:t xml:space="preserve">or from navigation bar </w:t>
+      </w:r>
+      <w:r>
+        <w:t>in dashboard.</w:t>
+      </w:r>
+      <w:r>
+        <w:t xml:space="preserve"> Access from ‘Recent Asset Status’ field would result in</w:t>
+      </w:r>
+      <w:r>
+        <w:t xml:space="preserve"> </w:t>
+      </w:r>
+      <w:r>
+        <w:t>a sorted display of requests based on date of request</w:t>
+      </w:r>
+      <w:r>
+        <w:t xml:space="preserve"> from newest to oldest</w:t>
+      </w:r>
+      <w:r>
+        <w:t>, including other requests</w:t>
+      </w:r>
+      <w:r>
+        <w:t>.</w:t>
+      </w:r>
+    </w:p>
+    <w:p>
+      <w:r>
+        <w:t>Cross Reference</w:t>
+      </w:r>
+      <w:r>
+        <w:tab/>
+        <w:t>: OASIS_</w:t>
+      </w:r>
+      <w:r>
+        <w:t>2</w:t>
+      </w:r>
+    </w:p>
+    <w:p>
+      <w:r>
+        <w:t>Typical Course of Event</w:t>
+      </w:r>
+      <w:r>
+        <w:tab/>
+        <w:t>:</w:t>
+      </w:r>
+    </w:p>
+    <w:p>
+      <w:pPr>
+        <w:pStyle w:val="ListParagraph"/>
+        <w:numPr>
+          <w:ilvl w:val="0"/>
+          <w:numId w:val="18"/>
+        </w:numPr>
+      </w:pPr>
+      <w:r>
+        <w:t>User clicks ‘Requests’ menu from navigation bar</w:t>
+      </w:r>
+      <w:r>
+        <w:tab/>
+      </w:r>
+      <w:r>
+        <w:tab/>
+      </w:r>
+      <w:r>
+        <w:tab/>
+        <w:t>(User)</w:t>
+      </w:r>
+    </w:p>
+    <w:p>
+      <w:pPr>
+        <w:pStyle w:val="ListParagraph"/>
+        <w:numPr>
+          <w:ilvl w:val="0"/>
+          <w:numId w:val="18"/>
+        </w:numPr>
+      </w:pPr>
+      <w:r>
+        <w:t>Load requests page</w:t>
+      </w:r>
+      <w:r>
+        <w:t xml:space="preserve"> and </w:t>
+      </w:r>
+      <w:r>
+        <w:t xml:space="preserve">data of </w:t>
+      </w:r>
+      <w:r>
+        <w:t xml:space="preserve">all </w:t>
+      </w:r>
+      <w:r>
+        <w:t>requests</w:t>
+      </w:r>
+      <w:r>
+        <w:t xml:space="preserve"> (unsorted</w:t>
+      </w:r>
+      <w:r>
+        <w:t>)</w:t>
+      </w:r>
+      <w:r>
+        <w:tab/>
+      </w:r>
+      <w:r>
+        <w:tab/>
+        <w:t>(</w:t>
+      </w:r>
+      <w:r>
+        <w:t>System</w:t>
+      </w:r>
+      <w:r>
+        <w:t>)</w:t>
+      </w:r>
+    </w:p>
+    <w:p>
+      <w:pPr>
+        <w:pStyle w:val="ListParagraph"/>
+        <w:numPr>
+          <w:ilvl w:val="0"/>
+          <w:numId w:val="18"/>
+        </w:numPr>
+      </w:pPr>
+      <w:r>
+        <w:t>Display all requests</w:t>
+      </w:r>
+      <w:r>
+        <w:tab/>
+      </w:r>
+      <w:r>
+        <w:tab/>
+      </w:r>
+      <w:r>
+        <w:tab/>
+      </w:r>
+      <w:r>
+        <w:tab/>
+      </w:r>
+      <w:r>
+        <w:tab/>
+      </w:r>
+      <w:r>
+        <w:tab/>
+        <w:t>(System)</w:t>
+      </w:r>
+      <w:bookmarkStart w:id="0" w:name="_GoBack"/>
+      <w:bookmarkEnd w:id="0"/>
+    </w:p>
+    <w:p>
+      <w:pPr>
+        <w:pStyle w:val="ListParagraph"/>
+        <w:numPr>
+          <w:ilvl w:val="0"/>
+          <w:numId w:val="18"/>
+        </w:numPr>
+        <w:sectPr>
+          <w:type w:val="continuous"/>
+          <w:pgSz w:w="12240" w:h="15840"/>
+          <w:pgMar w:top="1440" w:right="1440" w:bottom="1440" w:left="1440" w:header="720" w:footer="720" w:gutter="0"/>
+          <w:cols w:space="720"/>
+          <w:docGrid w:linePitch="360"/>
+        </w:sectPr>
+      </w:pPr>
+      <w:r>
+        <w:t>View all requests</w:t>
+      </w:r>
+      <w:r>
+        <w:tab/>
+      </w:r>
+      <w:r>
+        <w:tab/>
+      </w:r>
+      <w:r>
+        <w:tab/>
+      </w:r>
+      <w:r>
+        <w:tab/>
+      </w:r>
+      <w:r>
+        <w:tab/>
+      </w:r>
+      <w:r>
+        <w:tab/>
+        <w:t>(User)</w:t>
+      </w:r>
+    </w:p>
+    <w:p>
+      <w:r>
+        <w:t>Alternative Courses</w:t>
+      </w:r>
+      <w:r>
+        <w:tab/>
+        <w:t>:</w:t>
+      </w:r>
+    </w:p>
+    <w:p>
+      <w:pPr>
+        <w:pStyle w:val="ListParagraph"/>
+        <w:numPr>
+          <w:ilvl w:val="0"/>
+          <w:numId w:val="3"/>
+        </w:numPr>
+        <w:jc w:val="both"/>
+      </w:pPr>
+      <w:r>
+        <w:t>(</w:t>
+      </w:r>
+      <w:r>
+        <w:t>2</w:t>
+      </w:r>
+      <w:r>
+        <w:t xml:space="preserve">) </w:t>
+      </w:r>
+      <w:r>
+        <w:t>Connection/server error</w:t>
+      </w:r>
+      <w:r>
+        <w:t xml:space="preserve"> </w:t>
+      </w:r>
+      <w:r>
+        <w:sym w:font="Wingdings" w:char="F0E0"/>
+      </w:r>
+      <w:r>
+        <w:t xml:space="preserve"> Display error message</w:t>
+      </w:r>
+    </w:p>
+    <w:p>
+      <w:pPr>
+        <w:pStyle w:val="ListParagraph"/>
+        <w:numPr>
+          <w:ilvl w:val="0"/>
+          <w:numId w:val="3"/>
+        </w:numPr>
+        <w:jc w:val="both"/>
+      </w:pPr>
+      <w:r>
+        <w:t>(</w:t>
+      </w:r>
+      <w:r>
+        <w:t>2</w:t>
+      </w:r>
+      <w:r>
+        <w:t xml:space="preserve">) </w:t>
+      </w:r>
+      <w:r>
+        <w:t>Click comes from ‘Recent Asset Status’ field</w:t>
+      </w:r>
+      <w:r>
+        <w:t xml:space="preserve"> </w:t>
+      </w:r>
+      <w:r>
+        <w:sym w:font="Wingdings" w:char="F0E0"/>
+      </w:r>
+      <w:r>
+        <w:t xml:space="preserve"> </w:t>
+      </w:r>
+      <w:r>
+        <w:t>Data of all requests are sorted from newest to oldest</w:t>
+      </w:r>
+    </w:p>
+    <w:p>
+      <w:r>
+        <w:br w:type="page"/>
+      </w:r>
+    </w:p>
+    <w:p>
+      <w:r>
+        <w:lastRenderedPageBreak/>
+        <w:t>Use Case ID</w:t>
+      </w:r>
+      <w:r>
+        <w:tab/>
+      </w:r>
+      <w:r>
+        <w:tab/>
+        <w:t>: OASIS_5.1</w:t>
+      </w:r>
+    </w:p>
+    <w:p>
+      <w:r>
+        <w:t>Use Case Name</w:t>
+      </w:r>
+      <w:r>
+        <w:tab/>
+      </w:r>
+      <w:r>
+        <w:tab/>
+        <w:t xml:space="preserve">: </w:t>
+      </w:r>
+      <w:r>
+        <w:t>Find</w:t>
+      </w:r>
+      <w:r>
+        <w:t xml:space="preserve"> </w:t>
+      </w:r>
+      <w:r>
+        <w:t>request</w:t>
+      </w:r>
+    </w:p>
+    <w:p>
+      <w:r>
+        <w:t>Actors</w:t>
+      </w:r>
+      <w:r>
+        <w:tab/>
+      </w:r>
+      <w:r>
+        <w:tab/>
+      </w:r>
+      <w:r>
+        <w:tab/>
+        <w:t>: User (Admin</w:t>
+      </w:r>
+      <w:r>
+        <w:t>/Superior</w:t>
+      </w:r>
+      <w:r>
+        <w:t>/Employee</w:t>
+      </w:r>
+      <w:r>
+        <w:t>)</w:t>
+      </w:r>
+    </w:p>
+    <w:p>
+      <w:r>
+        <w:t>Goal</w:t>
+      </w:r>
+      <w:r>
+        <w:tab/>
+      </w:r>
+      <w:r>
+        <w:tab/>
+      </w:r>
+      <w:r>
+        <w:tab/>
+        <w:t xml:space="preserve">: To </w:t>
+      </w:r>
+      <w:r>
+        <w:t>find</w:t>
+      </w:r>
+      <w:r>
+        <w:t xml:space="preserve"> asset request</w:t>
+      </w:r>
+      <w:r>
+        <w:t>(s)</w:t>
+      </w:r>
+      <w:r>
+        <w:t xml:space="preserve"> from database</w:t>
+      </w:r>
+    </w:p>
+    <w:p>
+      <w:r>
+        <w:t>Overview</w:t>
+      </w:r>
+      <w:r>
+        <w:tab/>
+      </w:r>
+      <w:r>
+        <w:tab/>
+        <w:t>:</w:t>
+      </w:r>
+    </w:p>
+    <w:p>
+      <w:pPr>
+        <w:jc w:val="both"/>
+      </w:pPr>
+      <w:r>
+        <w:tab/>
+      </w:r>
+      <w:r>
+        <w:t xml:space="preserve">User wants to </w:t>
+      </w:r>
+      <w:r>
+        <w:t xml:space="preserve">find specific </w:t>
+      </w:r>
+      <w:r>
+        <w:t>asset request</w:t>
+      </w:r>
+      <w:r>
+        <w:t>(s)</w:t>
+      </w:r>
+      <w:r>
+        <w:t xml:space="preserve">. </w:t>
+      </w:r>
+      <w:r>
+        <w:t xml:space="preserve">User enters request data as search query and </w:t>
+      </w:r>
+      <w:r>
+        <w:t>click find button</w:t>
+      </w:r>
+      <w:r>
+        <w:t xml:space="preserve"> to ask system to do searching.</w:t>
+      </w:r>
+      <w:r>
+        <w:t xml:space="preserve"> System searches for </w:t>
+      </w:r>
+      <w:r>
+        <w:t>request based on given query and returns result found.</w:t>
+      </w:r>
+    </w:p>
+    <w:p>
+      <w:r>
+        <w:t>Cross Reference</w:t>
+      </w:r>
+      <w:r>
+        <w:tab/>
+        <w:t>: OASIS_</w:t>
+      </w:r>
+      <w:r>
+        <w:t>5</w:t>
+      </w:r>
+    </w:p>
+    <w:p>
+      <w:r>
+        <w:t>Typical Course of Event</w:t>
+      </w:r>
+      <w:r>
+        <w:tab/>
+        <w:t>:</w:t>
+      </w:r>
+    </w:p>
+    <w:p>
+      <w:pPr>
+        <w:pStyle w:val="ListParagraph"/>
+        <w:numPr>
+          <w:ilvl w:val="0"/>
+          <w:numId w:val="19"/>
+        </w:numPr>
+      </w:pPr>
+      <w:r>
+        <w:t xml:space="preserve">User </w:t>
+      </w:r>
+      <w:r>
+        <w:t>enters search query</w:t>
+      </w:r>
+      <w:r>
+        <w:tab/>
+      </w:r>
+      <w:r>
+        <w:tab/>
+      </w:r>
+      <w:r>
+        <w:tab/>
+      </w:r>
+      <w:r>
+        <w:tab/>
+      </w:r>
+      <w:r>
+        <w:tab/>
+        <w:t>(User)</w:t>
+      </w:r>
+    </w:p>
+    <w:p>
+      <w:pPr>
+        <w:pStyle w:val="ListParagraph"/>
+        <w:numPr>
+          <w:ilvl w:val="0"/>
+          <w:numId w:val="19"/>
+        </w:numPr>
+      </w:pPr>
+      <w:r>
+        <w:t>User clicks find button</w:t>
+      </w:r>
+      <w:r>
+        <w:tab/>
+      </w:r>
+      <w:r>
+        <w:tab/>
+      </w:r>
+      <w:r>
+        <w:tab/>
+      </w:r>
+      <w:r>
+        <w:tab/>
+      </w:r>
+      <w:r>
+        <w:tab/>
+      </w:r>
+      <w:r>
+        <w:tab/>
+        <w:t>(User)</w:t>
+      </w:r>
+    </w:p>
+    <w:p>
+      <w:pPr>
+        <w:pStyle w:val="ListParagraph"/>
+        <w:numPr>
+          <w:ilvl w:val="0"/>
+          <w:numId w:val="19"/>
+        </w:numPr>
+      </w:pPr>
+      <w:r>
+        <w:t>Search for request(s) in database</w:t>
+      </w:r>
+      <w:r>
+        <w:tab/>
+      </w:r>
+      <w:r>
+        <w:tab/>
+      </w:r>
+      <w:r>
+        <w:tab/>
+      </w:r>
+      <w:r>
+        <w:tab/>
+        <w:t>(System)</w:t>
+      </w:r>
+    </w:p>
+    <w:p>
+      <w:pPr>
+        <w:pStyle w:val="ListParagraph"/>
+        <w:numPr>
+          <w:ilvl w:val="0"/>
+          <w:numId w:val="19"/>
+        </w:numPr>
+        <w:sectPr>
+          <w:type w:val="continuous"/>
+          <w:pgSz w:w="12240" w:h="15840"/>
+          <w:pgMar w:top="1440" w:right="1440" w:bottom="1440" w:left="1440" w:header="720" w:footer="720" w:gutter="0"/>
+          <w:cols w:space="720"/>
+          <w:docGrid w:linePitch="360"/>
+        </w:sectPr>
+      </w:pPr>
+      <w:r>
+        <w:t>D</w:t>
+      </w:r>
+      <w:r>
+        <w:t>isplay search result(s)</w:t>
+      </w:r>
+      <w:r>
+        <w:tab/>
+      </w:r>
+      <w:r>
+        <w:tab/>
+      </w:r>
+      <w:r>
+        <w:tab/>
+      </w:r>
+      <w:r>
+        <w:tab/>
+      </w:r>
+      <w:r>
+        <w:tab/>
+      </w:r>
+      <w:r>
+        <w:tab/>
+        <w:t>(User)</w:t>
+      </w:r>
+    </w:p>
+    <w:p>
+      <w:r>
+        <w:t>Alternative Courses</w:t>
+      </w:r>
+      <w:r>
+        <w:tab/>
+        <w:t>:</w:t>
+      </w:r>
+    </w:p>
+    <w:p>
+      <w:pPr>
+        <w:pStyle w:val="ListParagraph"/>
+        <w:numPr>
+          <w:ilvl w:val="0"/>
+          <w:numId w:val="3"/>
+        </w:numPr>
+        <w:jc w:val="both"/>
+      </w:pPr>
+      <w:r>
+        <w:t>(</w:t>
+      </w:r>
+      <w:r>
+        <w:t>1</w:t>
+      </w:r>
+      <w:r>
+        <w:t xml:space="preserve">) </w:t>
+      </w:r>
+      <w:r>
+        <w:t xml:space="preserve">No search query is given </w:t>
+      </w:r>
+      <w:r>
+        <w:sym w:font="Wingdings" w:char="F0E0"/>
+      </w:r>
+      <w:r>
+        <w:t xml:space="preserve"> Display error message</w:t>
+      </w:r>
+      <w:r>
+        <w:t>, prompt for search query</w:t>
+      </w:r>
+    </w:p>
+    <w:p>
+      <w:pPr>
+        <w:pStyle w:val="ListParagraph"/>
+        <w:numPr>
+          <w:ilvl w:val="0"/>
+          <w:numId w:val="3"/>
+        </w:numPr>
+        <w:jc w:val="both"/>
+      </w:pPr>
+      <w:r>
+        <w:t xml:space="preserve">(2) </w:t>
+      </w:r>
+      <w:r>
+        <w:t xml:space="preserve">Find button not clicked </w:t>
+      </w:r>
+      <w:r>
+        <w:sym w:font="Wingdings" w:char="F0E0"/>
+      </w:r>
+      <w:r>
+        <w:t xml:space="preserve"> </w:t>
+      </w:r>
+      <w:r>
+        <w:t xml:space="preserve">Cannot do searching, </w:t>
+      </w:r>
+      <w:r>
+        <w:t>prompt for button click</w:t>
+      </w:r>
+    </w:p>
+    <w:p>
+      <w:pPr>
+        <w:pStyle w:val="ListParagraph"/>
+        <w:numPr>
+          <w:ilvl w:val="0"/>
+          <w:numId w:val="3"/>
+        </w:numPr>
+        <w:jc w:val="both"/>
+      </w:pPr>
+      <w:r>
+        <w:t xml:space="preserve">(3) Database is empty </w:t>
+      </w:r>
+      <w:r>
+        <w:sym w:font="Wingdings" w:char="F0E0"/>
+      </w:r>
+      <w:r>
+        <w:t xml:space="preserve"> Return error message showing database is empty</w:t>
+      </w:r>
+    </w:p>
+    <w:p>
+      <w:pPr>
+        <w:pStyle w:val="ListParagraph"/>
+        <w:numPr>
+          <w:ilvl w:val="0"/>
+          <w:numId w:val="3"/>
+        </w:numPr>
+        <w:jc w:val="both"/>
+      </w:pPr>
+      <w:r>
+        <w:t xml:space="preserve">(4) Search returns nothing </w:t>
+      </w:r>
+      <w:r>
+        <w:sym w:font="Wingdings" w:char="F0E0"/>
+      </w:r>
+      <w:r>
+        <w:t xml:space="preserve"> Display error message</w:t>
+      </w:r>
+    </w:p>
+    <w:p>
+      <w:r>
+        <w:br w:type="page"/>
+      </w:r>
+    </w:p>
+    <w:p>
+      <w:r>
+        <w:lastRenderedPageBreak/>
+        <w:t>Use Case ID</w:t>
+      </w:r>
+      <w:r>
+        <w:tab/>
+      </w:r>
+      <w:r>
+        <w:tab/>
+        <w:t>: OASIS_5.1</w:t>
+      </w:r>
+      <w:r>
+        <w:t>.1</w:t>
+      </w:r>
+    </w:p>
+    <w:p>
+      <w:r>
+        <w:t>Use Case Name</w:t>
+      </w:r>
+      <w:r>
+        <w:tab/>
+      </w:r>
+      <w:r>
+        <w:tab/>
+        <w:t xml:space="preserve">: </w:t>
+      </w:r>
+      <w:r>
+        <w:t xml:space="preserve">View detail of </w:t>
+      </w:r>
+      <w:r>
+        <w:t>superior</w:t>
+      </w:r>
+      <w:r>
+        <w:t>/employee</w:t>
+      </w:r>
+      <w:r>
+        <w:t xml:space="preserve"> </w:t>
+      </w:r>
+      <w:r>
+        <w:t>request</w:t>
+      </w:r>
+    </w:p>
+    <w:p>
+      <w:r>
+        <w:t>Actors</w:t>
+      </w:r>
+      <w:r>
+        <w:tab/>
+      </w:r>
+      <w:r>
+        <w:tab/>
+      </w:r>
+      <w:r>
+        <w:tab/>
+        <w:t>: User (Admin</w:t>
+      </w:r>
+      <w:r>
+        <w:t>/Superior</w:t>
+      </w:r>
+      <w:r>
+        <w:t>)</w:t>
+      </w:r>
+    </w:p>
+    <w:p>
+      <w:r>
+        <w:t>Goal</w:t>
+      </w:r>
+      <w:r>
+        <w:tab/>
+      </w:r>
+      <w:r>
+        <w:tab/>
+      </w:r>
+      <w:r>
+        <w:tab/>
+        <w:t xml:space="preserve">: To </w:t>
+      </w:r>
+      <w:r>
+        <w:t xml:space="preserve">view </w:t>
+      </w:r>
+      <w:r>
+        <w:t>asset request</w:t>
+      </w:r>
+      <w:r>
+        <w:t xml:space="preserve"> detail</w:t>
+      </w:r>
+    </w:p>
+    <w:p>
+      <w:r>
+        <w:t>Overview</w:t>
+      </w:r>
+      <w:r>
+        <w:tab/>
+      </w:r>
+      <w:r>
+        <w:tab/>
+        <w:t>:</w:t>
+      </w:r>
+    </w:p>
+    <w:p>
+      <w:pPr>
+        <w:jc w:val="both"/>
+      </w:pPr>
+      <w:r>
+        <w:tab/>
+      </w:r>
+      <w:r>
+        <w:t xml:space="preserve">After finding/seeing all requests in database, user </w:t>
+      </w:r>
+      <w:r>
+        <w:t xml:space="preserve">wants to </w:t>
+      </w:r>
+      <w:r>
+        <w:t xml:space="preserve">see the details of an </w:t>
+      </w:r>
+      <w:r>
+        <w:t xml:space="preserve">asset request. </w:t>
+      </w:r>
+      <w:r>
+        <w:t>User clicks the view detail button and a popup appears showing the detail of the request. In the popup, buttons for approval or rejection of request exists as well.</w:t>
+      </w:r>
+    </w:p>
+    <w:p>
+      <w:r>
+        <w:t>Cross Reference</w:t>
+      </w:r>
+      <w:r>
+        <w:tab/>
+        <w:t>: OASIS_5</w:t>
+      </w:r>
+      <w:r>
+        <w:t>.1</w:t>
+      </w:r>
+    </w:p>
+    <w:p>
+      <w:r>
+        <w:t>Typical Course of Event</w:t>
+      </w:r>
+      <w:r>
+        <w:tab/>
+        <w:t>:</w:t>
+      </w:r>
+    </w:p>
+    <w:p>
+      <w:pPr>
+        <w:pStyle w:val="ListParagraph"/>
+        <w:numPr>
+          <w:ilvl w:val="0"/>
+          <w:numId w:val="20"/>
+        </w:numPr>
+      </w:pPr>
+      <w:r>
+        <w:t xml:space="preserve">User </w:t>
+      </w:r>
+      <w:r>
+        <w:t>clicks view detail button of a request</w:t>
+      </w:r>
+      <w:r>
+        <w:tab/>
+      </w:r>
+      <w:r>
+        <w:tab/>
+      </w:r>
+      <w:r>
+        <w:tab/>
+        <w:t>(User)</w:t>
+      </w:r>
+    </w:p>
+    <w:p>
+      <w:pPr>
+        <w:pStyle w:val="ListParagraph"/>
+        <w:numPr>
+          <w:ilvl w:val="0"/>
+          <w:numId w:val="20"/>
+        </w:numPr>
+        <w:sectPr>
+          <w:type w:val="continuous"/>
+          <w:pgSz w:w="12240" w:h="15840"/>
+          <w:pgMar w:top="1440" w:right="1440" w:bottom="1440" w:left="1440" w:header="720" w:footer="720" w:gutter="0"/>
+          <w:cols w:space="720"/>
+          <w:docGrid w:linePitch="360"/>
+        </w:sectPr>
+      </w:pPr>
+      <w:r>
+        <w:t>Display request detail in popup</w:t>
+      </w:r>
+      <w:r>
+        <w:tab/>
+      </w:r>
+      <w:r>
+        <w:tab/>
+      </w:r>
+      <w:r>
+        <w:tab/>
+      </w:r>
+      <w:r>
+        <w:tab/>
+      </w:r>
+      <w:r>
+        <w:tab/>
+        <w:t>(System)</w:t>
+      </w:r>
+    </w:p>
+    <w:p>
+      <w:r>
+        <w:t>Alternative Courses</w:t>
+      </w:r>
+      <w:r>
+        <w:tab/>
+        <w:t>:</w:t>
+      </w:r>
+    </w:p>
+    <w:p>
+      <w:pPr>
+        <w:pStyle w:val="ListParagraph"/>
+        <w:numPr>
+          <w:ilvl w:val="0"/>
+          <w:numId w:val="3"/>
+        </w:numPr>
+        <w:jc w:val="both"/>
+      </w:pPr>
+      <w:r>
+        <w:t xml:space="preserve">(1) </w:t>
+      </w:r>
+      <w:r>
+        <w:t>View detail button not clicked</w:t>
+      </w:r>
+      <w:r>
+        <w:sym w:font="Wingdings" w:char="F0E0"/>
+      </w:r>
+      <w:r>
+        <w:t xml:space="preserve"> </w:t>
+      </w:r>
+      <w:r>
+        <w:t>Cannot do searching, prompt for button click</w:t>
+      </w:r>
+    </w:p>
+    <w:p>
+      <w:pPr>
+        <w:pStyle w:val="ListParagraph"/>
+        <w:numPr>
+          <w:ilvl w:val="0"/>
+          <w:numId w:val="3"/>
+        </w:numPr>
+        <w:jc w:val="both"/>
+      </w:pPr>
+      <w:r>
+        <w:t>(</w:t>
+      </w:r>
+      <w:r>
+        <w:t>1</w:t>
+      </w:r>
+      <w:r>
+        <w:t xml:space="preserve">) Find button not clicked </w:t>
+      </w:r>
+      <w:r>
+        <w:sym w:font="Wingdings" w:char="F0E0"/>
+      </w:r>
+      <w:r>
+        <w:t xml:space="preserve"> Cannot do searching, prompt for button click</w:t>
+      </w:r>
+    </w:p>
+    <w:p>
+      <w:pPr>
+        <w:pStyle w:val="ListParagraph"/>
+        <w:numPr>
+          <w:ilvl w:val="0"/>
+          <w:numId w:val="3"/>
+        </w:numPr>
+        <w:jc w:val="both"/>
+      </w:pPr>
+      <w:r>
+        <w:t xml:space="preserve">(2) Request detail not shown </w:t>
+      </w:r>
+      <w:r>
+        <w:sym w:font="Wingdings" w:char="F0E0"/>
+      </w:r>
+      <w:r>
+        <w:t xml:space="preserve"> Report bug</w:t>
+      </w:r>
+    </w:p>
+    <w:p>
+      <w:r>
+        <w:br w:type="page"/>
+      </w:r>
+    </w:p>
+    <w:p>
+      <w:r>
+        <w:lastRenderedPageBreak/>
+        <w:t>Use Case ID</w:t>
+      </w:r>
+      <w:r>
+        <w:tab/>
+      </w:r>
+      <w:r>
+        <w:tab/>
+        <w:t>: OASIS_5.1.</w:t>
+      </w:r>
+      <w:r>
+        <w:t>2</w:t>
+      </w:r>
+    </w:p>
+    <w:p>
+      <w:r>
+        <w:t>Use Case Name</w:t>
+      </w:r>
+      <w:r>
+        <w:tab/>
+      </w:r>
+      <w:r>
+        <w:tab/>
+        <w:t xml:space="preserve">: </w:t>
+      </w:r>
+      <w:r>
+        <w:t>Approve</w:t>
+      </w:r>
+      <w:r>
+        <w:t>/reject</w:t>
+      </w:r>
+      <w:r>
+        <w:t xml:space="preserve"> </w:t>
+      </w:r>
+      <w:r>
+        <w:t>request</w:t>
+      </w:r>
+    </w:p>
+    <w:p>
+      <w:r>
+        <w:t>Actors</w:t>
+      </w:r>
+      <w:r>
+        <w:tab/>
+      </w:r>
+      <w:r>
+        <w:tab/>
+      </w:r>
+      <w:r>
+        <w:tab/>
+        <w:t>: User (Admin</w:t>
+      </w:r>
+      <w:r>
+        <w:t>/Superior</w:t>
+      </w:r>
+      <w:r>
+        <w:t>)</w:t>
+      </w:r>
+    </w:p>
+    <w:p>
+      <w:r>
+        <w:t>Goal</w:t>
+      </w:r>
+      <w:r>
+        <w:tab/>
+      </w:r>
+      <w:r>
+        <w:tab/>
+      </w:r>
+      <w:r>
+        <w:tab/>
+        <w:t xml:space="preserve">: To </w:t>
+      </w:r>
+      <w:r>
+        <w:t>approve/reject</w:t>
+      </w:r>
+      <w:r>
+        <w:t xml:space="preserve"> asset request</w:t>
+      </w:r>
+    </w:p>
+    <w:p>
+      <w:r>
+        <w:t>Overview</w:t>
+      </w:r>
+      <w:r>
+        <w:tab/>
+      </w:r>
+      <w:r>
+        <w:tab/>
+        <w:t>:</w:t>
+      </w:r>
+    </w:p>
+    <w:p>
+      <w:pPr>
+        <w:jc w:val="both"/>
+      </w:pPr>
+      <w:r>
+        <w:tab/>
+        <w:t xml:space="preserve">After finding/seeing all requests in database, user wants to </w:t>
+      </w:r>
+      <w:r>
+        <w:t xml:space="preserve">approve/reject an </w:t>
+      </w:r>
+      <w:r>
+        <w:t xml:space="preserve">asset request. User clicks the </w:t>
+      </w:r>
+      <w:r>
+        <w:t xml:space="preserve">approve (check button) or reject (cross button) </w:t>
+      </w:r>
+      <w:r>
+        <w:t xml:space="preserve">and a popup appears showing the </w:t>
+      </w:r>
+      <w:r>
+        <w:t xml:space="preserve">header </w:t>
+      </w:r>
+      <w:r>
+        <w:t>of the request</w:t>
+      </w:r>
+      <w:r>
+        <w:t xml:space="preserve"> and asking for password for validation</w:t>
+      </w:r>
+      <w:r>
+        <w:t xml:space="preserve">. </w:t>
+      </w:r>
+      <w:r>
+        <w:t xml:space="preserve">System then checks credentials and </w:t>
+      </w:r>
+      <w:r>
+        <w:t>if credentials checked fine, request status is changed to approved/rejected.</w:t>
+      </w:r>
+    </w:p>
+    <w:p>
+      <w:r>
+        <w:t>Cross Reference</w:t>
+      </w:r>
+      <w:r>
+        <w:tab/>
+        <w:t>: OASIS_5.1</w:t>
+      </w:r>
+    </w:p>
+    <w:p>
+      <w:r>
+        <w:t>Typical Course of Event</w:t>
+      </w:r>
+      <w:r>
+        <w:tab/>
+        <w:t>:</w:t>
+      </w:r>
+    </w:p>
+    <w:p>
+      <w:pPr>
+        <w:pStyle w:val="ListParagraph"/>
+        <w:numPr>
+          <w:ilvl w:val="0"/>
+          <w:numId w:val="21"/>
+        </w:numPr>
+      </w:pPr>
+      <w:r>
+        <w:t>User clicks approve/reject button</w:t>
+      </w:r>
+      <w:r>
+        <w:tab/>
+      </w:r>
+      <w:r>
+        <w:tab/>
+      </w:r>
+      <w:r>
+        <w:tab/>
+      </w:r>
+      <w:r>
+        <w:tab/>
+        <w:t>(User)</w:t>
+      </w:r>
+    </w:p>
+    <w:p>
+      <w:pPr>
+        <w:pStyle w:val="ListParagraph"/>
+        <w:numPr>
+          <w:ilvl w:val="0"/>
+          <w:numId w:val="21"/>
+        </w:numPr>
+      </w:pPr>
+      <w:r>
+        <w:t xml:space="preserve">Display </w:t>
+      </w:r>
+      <w:r>
+        <w:t xml:space="preserve">request header </w:t>
+      </w:r>
+      <w:r>
+        <w:t>in popup</w:t>
+      </w:r>
+      <w:r>
+        <w:t>, prompt for password</w:t>
+      </w:r>
+      <w:r>
+        <w:tab/>
+      </w:r>
+      <w:r>
+        <w:tab/>
+        <w:t>(System)</w:t>
+      </w:r>
+    </w:p>
+    <w:p>
+      <w:pPr>
+        <w:pStyle w:val="ListParagraph"/>
+        <w:numPr>
+          <w:ilvl w:val="0"/>
+          <w:numId w:val="21"/>
+        </w:numPr>
+      </w:pPr>
+      <w:r>
+        <w:t>Type password</w:t>
+      </w:r>
+      <w:r>
+        <w:tab/>
+      </w:r>
+      <w:r>
+        <w:tab/>
+      </w:r>
+      <w:r>
+        <w:tab/>
+      </w:r>
+      <w:r>
+        <w:tab/>
+      </w:r>
+      <w:r>
+        <w:tab/>
+      </w:r>
+      <w:r>
+        <w:tab/>
+      </w:r>
+      <w:r>
+        <w:tab/>
+        <w:t>(User)</w:t>
+      </w:r>
+    </w:p>
+    <w:p>
+      <w:pPr>
+        <w:pStyle w:val="ListParagraph"/>
+        <w:numPr>
+          <w:ilvl w:val="0"/>
+          <w:numId w:val="21"/>
+        </w:numPr>
+      </w:pPr>
+      <w:r>
+        <w:t>Click finish button or press enter</w:t>
+      </w:r>
+      <w:r>
+        <w:tab/>
+      </w:r>
+      <w:r>
+        <w:tab/>
+      </w:r>
+      <w:r>
+        <w:tab/>
+      </w:r>
+      <w:r>
+        <w:tab/>
+        <w:t>(User)</w:t>
+      </w:r>
+    </w:p>
+    <w:p>
+      <w:pPr>
+        <w:pStyle w:val="ListParagraph"/>
+        <w:numPr>
+          <w:ilvl w:val="0"/>
+          <w:numId w:val="21"/>
+        </w:numPr>
+      </w:pPr>
+      <w:r>
+        <w:t>Checks credentials</w:t>
+      </w:r>
+      <w:r>
+        <w:tab/>
+      </w:r>
+      <w:r>
+        <w:tab/>
+      </w:r>
+      <w:r>
+        <w:tab/>
+      </w:r>
+      <w:r>
+        <w:tab/>
+      </w:r>
+      <w:r>
+        <w:tab/>
+      </w:r>
+      <w:r>
+        <w:tab/>
+        <w:t>(System)</w:t>
+      </w:r>
+    </w:p>
+    <w:p>
+      <w:pPr>
+        <w:pStyle w:val="ListParagraph"/>
+        <w:numPr>
+          <w:ilvl w:val="0"/>
+          <w:numId w:val="21"/>
+        </w:numPr>
+      </w:pPr>
+      <w:r>
+        <w:t>Change request status</w:t>
+      </w:r>
+      <w:r>
+        <w:tab/>
+      </w:r>
+      <w:r>
+        <w:tab/>
+      </w:r>
+      <w:r>
+        <w:tab/>
+      </w:r>
+      <w:r>
+        <w:tab/>
+      </w:r>
+      <w:r>
+        <w:tab/>
+      </w:r>
+      <w:r>
+        <w:tab/>
+        <w:t>(System)</w:t>
+      </w:r>
+    </w:p>
+    <w:p>
+      <w:pPr>
+        <w:pStyle w:val="ListParagraph"/>
+        <w:numPr>
+          <w:ilvl w:val="0"/>
+          <w:numId w:val="21"/>
+        </w:numPr>
+      </w:pPr>
+      <w:r>
+        <w:t>Notify requester</w:t>
+      </w:r>
+      <w:r>
+        <w:tab/>
+      </w:r>
+      <w:r>
+        <w:tab/>
+      </w:r>
+      <w:r>
+        <w:tab/>
+      </w:r>
+      <w:r>
+        <w:tab/>
+      </w:r>
+      <w:r>
+        <w:tab/>
+      </w:r>
+      <w:r>
+        <w:tab/>
+        <w:t>(System)</w:t>
+      </w:r>
+    </w:p>
+    <w:p>
+      <w:pPr>
+        <w:pStyle w:val="ListParagraph"/>
+        <w:numPr>
+          <w:ilvl w:val="0"/>
+          <w:numId w:val="21"/>
+        </w:numPr>
+        <w:sectPr>
+          <w:type w:val="continuous"/>
+          <w:pgSz w:w="12240" w:h="15840"/>
+          <w:pgMar w:top="1440" w:right="1440" w:bottom="1440" w:left="1440" w:header="720" w:footer="720" w:gutter="0"/>
+          <w:cols w:space="720"/>
+          <w:docGrid w:linePitch="360"/>
+        </w:sectPr>
+      </w:pPr>
+      <w:r>
+        <w:t>Close popup</w:t>
+      </w:r>
+      <w:r>
+        <w:tab/>
+      </w:r>
+      <w:r>
+        <w:tab/>
+      </w:r>
+      <w:r>
+        <w:tab/>
+      </w:r>
+      <w:r>
+        <w:tab/>
+      </w:r>
+      <w:r>
+        <w:tab/>
+      </w:r>
+      <w:r>
+        <w:tab/>
+      </w:r>
+      <w:r>
+        <w:tab/>
+        <w:t>(System)</w:t>
+      </w:r>
+    </w:p>
+    <w:p>
+      <w:r>
+        <w:t>Alternative Courses</w:t>
+      </w:r>
+      <w:r>
+        <w:tab/>
+        <w:t>:</w:t>
+      </w:r>
+    </w:p>
+    <w:p>
+      <w:pPr>
+        <w:pStyle w:val="ListParagraph"/>
+        <w:numPr>
+          <w:ilvl w:val="0"/>
+          <w:numId w:val="3"/>
+        </w:numPr>
+        <w:jc w:val="both"/>
+      </w:pPr>
+      <w:r>
+        <w:t xml:space="preserve">(1) </w:t>
+      </w:r>
+      <w:r>
+        <w:t>Approve/reject</w:t>
+      </w:r>
+      <w:r>
+        <w:t xml:space="preserve"> button not clicked</w:t>
+      </w:r>
+      <w:r>
+        <w:sym w:font="Wingdings" w:char="F0E0"/>
+      </w:r>
+      <w:r>
+        <w:t xml:space="preserve"> Cannot do searching</w:t>
+      </w:r>
+    </w:p>
+    <w:p>
+      <w:pPr>
+        <w:pStyle w:val="ListParagraph"/>
+        <w:numPr>
+          <w:ilvl w:val="0"/>
+          <w:numId w:val="3"/>
+        </w:numPr>
+        <w:jc w:val="both"/>
+      </w:pPr>
+      <w:r>
+        <w:t xml:space="preserve">(4) Finish button / enter not pressed </w:t>
+      </w:r>
+      <w:r>
+        <w:sym w:font="Wingdings" w:char="F0E0"/>
+      </w:r>
+      <w:r>
+        <w:t xml:space="preserve"> Cannot change status, prompt for click</w:t>
+      </w:r>
+    </w:p>
+    <w:p>
+      <w:pPr>
+        <w:pStyle w:val="ListParagraph"/>
+        <w:numPr>
+          <w:ilvl w:val="0"/>
+          <w:numId w:val="3"/>
+        </w:numPr>
+        <w:jc w:val="both"/>
+      </w:pPr>
+      <w:r>
+        <w:t xml:space="preserve">(5) Credentials not found </w:t>
+      </w:r>
+      <w:r>
+        <w:sym w:font="Wingdings" w:char="F0E0"/>
+      </w:r>
+      <w:r>
+        <w:t xml:space="preserve"> Request status not changed, display error message, ask for password again</w:t>
+      </w:r>
+    </w:p>
+    <w:p/>
     <w:p/>
     <w:sectPr>
       <w:type w:val="continuous"/>
@@ -6944,6 +8342,95 @@
     </w:lvl>
   </w:abstractNum>
   <w:abstractNum w:abstractNumId="1" w15:restartNumberingAfterBreak="0">
+    <w:nsid w:val="01F30938"/>
+    <w:multiLevelType w:val="hybridMultilevel"/>
+    <w:tmpl w:val="C938FD18"/>
+    <w:lvl w:ilvl="0" w:tplc="0409000F">
+      <w:start w:val="1"/>
+      <w:numFmt w:val="decimal"/>
+      <w:lvlText w:val="%1."/>
+      <w:lvlJc w:val="left"/>
+      <w:pPr>
+        <w:ind w:left="720" w:hanging="360"/>
+      </w:pPr>
+      <w:rPr>
+        <w:rFonts w:hint="default"/>
+      </w:rPr>
+    </w:lvl>
+    <w:lvl w:ilvl="1" w:tplc="04090019" w:tentative="1">
+      <w:start w:val="1"/>
+      <w:numFmt w:val="lowerLetter"/>
+      <w:lvlText w:val="%2."/>
+      <w:lvlJc w:val="left"/>
+      <w:pPr>
+        <w:ind w:left="1440" w:hanging="360"/>
+      </w:pPr>
+    </w:lvl>
+    <w:lvl w:ilvl="2" w:tplc="0409001B" w:tentative="1">
+      <w:start w:val="1"/>
+      <w:numFmt w:val="lowerRoman"/>
+      <w:lvlText w:val="%3."/>
+      <w:lvlJc w:val="right"/>
+      <w:pPr>
+        <w:ind w:left="2160" w:hanging="180"/>
+      </w:pPr>
+    </w:lvl>
+    <w:lvl w:ilvl="3" w:tplc="0409000F" w:tentative="1">
+      <w:start w:val="1"/>
+      <w:numFmt w:val="decimal"/>
+      <w:lvlText w:val="%4."/>
+      <w:lvlJc w:val="left"/>
+      <w:pPr>
+        <w:ind w:left="2880" w:hanging="360"/>
+      </w:pPr>
+    </w:lvl>
+    <w:lvl w:ilvl="4" w:tplc="04090019" w:tentative="1">
+      <w:start w:val="1"/>
+      <w:numFmt w:val="lowerLetter"/>
+      <w:lvlText w:val="%5."/>
+      <w:lvlJc w:val="left"/>
+      <w:pPr>
+        <w:ind w:left="3600" w:hanging="360"/>
+      </w:pPr>
+    </w:lvl>
+    <w:lvl w:ilvl="5" w:tplc="0409001B" w:tentative="1">
+      <w:start w:val="1"/>
+      <w:numFmt w:val="lowerRoman"/>
+      <w:lvlText w:val="%6."/>
+      <w:lvlJc w:val="right"/>
+      <w:pPr>
+        <w:ind w:left="4320" w:hanging="180"/>
+      </w:pPr>
+    </w:lvl>
+    <w:lvl w:ilvl="6" w:tplc="0409000F" w:tentative="1">
+      <w:start w:val="1"/>
+      <w:numFmt w:val="decimal"/>
+      <w:lvlText w:val="%7."/>
+      <w:lvlJc w:val="left"/>
+      <w:pPr>
+        <w:ind w:left="5040" w:hanging="360"/>
+      </w:pPr>
+    </w:lvl>
+    <w:lvl w:ilvl="7" w:tplc="04090019" w:tentative="1">
+      <w:start w:val="1"/>
+      <w:numFmt w:val="lowerLetter"/>
+      <w:lvlText w:val="%8."/>
+      <w:lvlJc w:val="left"/>
+      <w:pPr>
+        <w:ind w:left="5760" w:hanging="360"/>
+      </w:pPr>
+    </w:lvl>
+    <w:lvl w:ilvl="8" w:tplc="0409001B" w:tentative="1">
+      <w:start w:val="1"/>
+      <w:numFmt w:val="lowerRoman"/>
+      <w:lvlText w:val="%9."/>
+      <w:lvlJc w:val="right"/>
+      <w:pPr>
+        <w:ind w:left="6480" w:hanging="180"/>
+      </w:pPr>
+    </w:lvl>
+  </w:abstractNum>
+  <w:abstractNum w:abstractNumId="2" w15:restartNumberingAfterBreak="0">
     <w:nsid w:val="10FB3372"/>
     <w:multiLevelType w:val="hybridMultilevel"/>
     <w:tmpl w:val="C938FD18"/>
@@ -7032,7 +8519,7 @@
       </w:pPr>
     </w:lvl>
   </w:abstractNum>
-  <w:abstractNum w:abstractNumId="2" w15:restartNumberingAfterBreak="0">
+  <w:abstractNum w:abstractNumId="3" w15:restartNumberingAfterBreak="0">
     <w:nsid w:val="167235C2"/>
     <w:multiLevelType w:val="hybridMultilevel"/>
     <w:tmpl w:val="C938FD18"/>
@@ -7121,7 +8608,7 @@
       </w:pPr>
     </w:lvl>
   </w:abstractNum>
-  <w:abstractNum w:abstractNumId="3" w15:restartNumberingAfterBreak="0">
+  <w:abstractNum w:abstractNumId="4" w15:restartNumberingAfterBreak="0">
     <w:nsid w:val="1E7812B4"/>
     <w:multiLevelType w:val="hybridMultilevel"/>
     <w:tmpl w:val="C938FD18"/>
@@ -7210,7 +8697,7 @@
       </w:pPr>
     </w:lvl>
   </w:abstractNum>
-  <w:abstractNum w:abstractNumId="4" w15:restartNumberingAfterBreak="0">
+  <w:abstractNum w:abstractNumId="5" w15:restartNumberingAfterBreak="0">
     <w:nsid w:val="23B458BD"/>
     <w:multiLevelType w:val="multilevel"/>
     <w:tmpl w:val="02FCDE32"/>
@@ -7331,7 +8818,7 @@
       </w:rPr>
     </w:lvl>
   </w:abstractNum>
-  <w:abstractNum w:abstractNumId="5" w15:restartNumberingAfterBreak="0">
+  <w:abstractNum w:abstractNumId="6" w15:restartNumberingAfterBreak="0">
     <w:nsid w:val="29EC021D"/>
     <w:multiLevelType w:val="hybridMultilevel"/>
     <w:tmpl w:val="C938FD18"/>
@@ -7420,7 +8907,7 @@
       </w:pPr>
     </w:lvl>
   </w:abstractNum>
-  <w:abstractNum w:abstractNumId="6" w15:restartNumberingAfterBreak="0">
+  <w:abstractNum w:abstractNumId="7" w15:restartNumberingAfterBreak="0">
     <w:nsid w:val="33057ED1"/>
     <w:multiLevelType w:val="hybridMultilevel"/>
     <w:tmpl w:val="C938FD18"/>
@@ -7509,7 +8996,7 @@
       </w:pPr>
     </w:lvl>
   </w:abstractNum>
-  <w:abstractNum w:abstractNumId="7" w15:restartNumberingAfterBreak="0">
+  <w:abstractNum w:abstractNumId="8" w15:restartNumberingAfterBreak="0">
     <w:nsid w:val="35954445"/>
     <w:multiLevelType w:val="hybridMultilevel"/>
     <w:tmpl w:val="9A509074"/>
@@ -7621,7 +9108,7 @@
       </w:rPr>
     </w:lvl>
   </w:abstractNum>
-  <w:abstractNum w:abstractNumId="8" w15:restartNumberingAfterBreak="0">
+  <w:abstractNum w:abstractNumId="9" w15:restartNumberingAfterBreak="0">
     <w:nsid w:val="4A5F707C"/>
     <w:multiLevelType w:val="hybridMultilevel"/>
     <w:tmpl w:val="16447C64"/>
@@ -7734,7 +9221,7 @@
       </w:rPr>
     </w:lvl>
   </w:abstractNum>
-  <w:abstractNum w:abstractNumId="9" w15:restartNumberingAfterBreak="0">
+  <w:abstractNum w:abstractNumId="10" w15:restartNumberingAfterBreak="0">
     <w:nsid w:val="4ED63B83"/>
     <w:multiLevelType w:val="hybridMultilevel"/>
     <w:tmpl w:val="C938FD18"/>
@@ -7823,7 +9310,7 @@
       </w:pPr>
     </w:lvl>
   </w:abstractNum>
-  <w:abstractNum w:abstractNumId="10" w15:restartNumberingAfterBreak="0">
+  <w:abstractNum w:abstractNumId="11" w15:restartNumberingAfterBreak="0">
     <w:nsid w:val="558519E9"/>
     <w:multiLevelType w:val="hybridMultilevel"/>
     <w:tmpl w:val="C938FD18"/>
@@ -7912,7 +9399,7 @@
       </w:pPr>
     </w:lvl>
   </w:abstractNum>
-  <w:abstractNum w:abstractNumId="11" w15:restartNumberingAfterBreak="0">
+  <w:abstractNum w:abstractNumId="12" w15:restartNumberingAfterBreak="0">
     <w:nsid w:val="585D28F1"/>
     <w:multiLevelType w:val="hybridMultilevel"/>
     <w:tmpl w:val="C938FD18"/>
@@ -8001,7 +9488,7 @@
       </w:pPr>
     </w:lvl>
   </w:abstractNum>
-  <w:abstractNum w:abstractNumId="12" w15:restartNumberingAfterBreak="0">
+  <w:abstractNum w:abstractNumId="13" w15:restartNumberingAfterBreak="0">
     <w:nsid w:val="587E2D0E"/>
     <w:multiLevelType w:val="hybridMultilevel"/>
     <w:tmpl w:val="C938FD18"/>
@@ -8090,7 +9577,96 @@
       </w:pPr>
     </w:lvl>
   </w:abstractNum>
-  <w:abstractNum w:abstractNumId="13" w15:restartNumberingAfterBreak="0">
+  <w:abstractNum w:abstractNumId="14" w15:restartNumberingAfterBreak="0">
+    <w:nsid w:val="58A0389D"/>
+    <w:multiLevelType w:val="hybridMultilevel"/>
+    <w:tmpl w:val="C938FD18"/>
+    <w:lvl w:ilvl="0" w:tplc="0409000F">
+      <w:start w:val="1"/>
+      <w:numFmt w:val="decimal"/>
+      <w:lvlText w:val="%1."/>
+      <w:lvlJc w:val="left"/>
+      <w:pPr>
+        <w:ind w:left="720" w:hanging="360"/>
+      </w:pPr>
+      <w:rPr>
+        <w:rFonts w:hint="default"/>
+      </w:rPr>
+    </w:lvl>
+    <w:lvl w:ilvl="1" w:tplc="04090019" w:tentative="1">
+      <w:start w:val="1"/>
+      <w:numFmt w:val="lowerLetter"/>
+      <w:lvlText w:val="%2."/>
+      <w:lvlJc w:val="left"/>
+      <w:pPr>
+        <w:ind w:left="1440" w:hanging="360"/>
+      </w:pPr>
+    </w:lvl>
+    <w:lvl w:ilvl="2" w:tplc="0409001B" w:tentative="1">
+      <w:start w:val="1"/>
+      <w:numFmt w:val="lowerRoman"/>
+      <w:lvlText w:val="%3."/>
+      <w:lvlJc w:val="right"/>
+      <w:pPr>
+        <w:ind w:left="2160" w:hanging="180"/>
+      </w:pPr>
+    </w:lvl>
+    <w:lvl w:ilvl="3" w:tplc="0409000F" w:tentative="1">
+      <w:start w:val="1"/>
+      <w:numFmt w:val="decimal"/>
+      <w:lvlText w:val="%4."/>
+      <w:lvlJc w:val="left"/>
+      <w:pPr>
+        <w:ind w:left="2880" w:hanging="360"/>
+      </w:pPr>
+    </w:lvl>
+    <w:lvl w:ilvl="4" w:tplc="04090019" w:tentative="1">
+      <w:start w:val="1"/>
+      <w:numFmt w:val="lowerLetter"/>
+      <w:lvlText w:val="%5."/>
+      <w:lvlJc w:val="left"/>
+      <w:pPr>
+        <w:ind w:left="3600" w:hanging="360"/>
+      </w:pPr>
+    </w:lvl>
+    <w:lvl w:ilvl="5" w:tplc="0409001B" w:tentative="1">
+      <w:start w:val="1"/>
+      <w:numFmt w:val="lowerRoman"/>
+      <w:lvlText w:val="%6."/>
+      <w:lvlJc w:val="right"/>
+      <w:pPr>
+        <w:ind w:left="4320" w:hanging="180"/>
+      </w:pPr>
+    </w:lvl>
+    <w:lvl w:ilvl="6" w:tplc="0409000F" w:tentative="1">
+      <w:start w:val="1"/>
+      <w:numFmt w:val="decimal"/>
+      <w:lvlText w:val="%7."/>
+      <w:lvlJc w:val="left"/>
+      <w:pPr>
+        <w:ind w:left="5040" w:hanging="360"/>
+      </w:pPr>
+    </w:lvl>
+    <w:lvl w:ilvl="7" w:tplc="04090019" w:tentative="1">
+      <w:start w:val="1"/>
+      <w:numFmt w:val="lowerLetter"/>
+      <w:lvlText w:val="%8."/>
+      <w:lvlJc w:val="left"/>
+      <w:pPr>
+        <w:ind w:left="5760" w:hanging="360"/>
+      </w:pPr>
+    </w:lvl>
+    <w:lvl w:ilvl="8" w:tplc="0409001B" w:tentative="1">
+      <w:start w:val="1"/>
+      <w:numFmt w:val="lowerRoman"/>
+      <w:lvlText w:val="%9."/>
+      <w:lvlJc w:val="right"/>
+      <w:pPr>
+        <w:ind w:left="6480" w:hanging="180"/>
+      </w:pPr>
+    </w:lvl>
+  </w:abstractNum>
+  <w:abstractNum w:abstractNumId="15" w15:restartNumberingAfterBreak="0">
     <w:nsid w:val="5B8A020A"/>
     <w:multiLevelType w:val="hybridMultilevel"/>
     <w:tmpl w:val="C938FD18"/>
@@ -8179,7 +9755,7 @@
       </w:pPr>
     </w:lvl>
   </w:abstractNum>
-  <w:abstractNum w:abstractNumId="14" w15:restartNumberingAfterBreak="0">
+  <w:abstractNum w:abstractNumId="16" w15:restartNumberingAfterBreak="0">
     <w:nsid w:val="636C6113"/>
     <w:multiLevelType w:val="hybridMultilevel"/>
     <w:tmpl w:val="C938FD18"/>
@@ -8268,7 +9844,96 @@
       </w:pPr>
     </w:lvl>
   </w:abstractNum>
-  <w:abstractNum w:abstractNumId="15" w15:restartNumberingAfterBreak="0">
+  <w:abstractNum w:abstractNumId="17" w15:restartNumberingAfterBreak="0">
+    <w:nsid w:val="642C2A89"/>
+    <w:multiLevelType w:val="hybridMultilevel"/>
+    <w:tmpl w:val="C938FD18"/>
+    <w:lvl w:ilvl="0" w:tplc="0409000F">
+      <w:start w:val="1"/>
+      <w:numFmt w:val="decimal"/>
+      <w:lvlText w:val="%1."/>
+      <w:lvlJc w:val="left"/>
+      <w:pPr>
+        <w:ind w:left="720" w:hanging="360"/>
+      </w:pPr>
+      <w:rPr>
+        <w:rFonts w:hint="default"/>
+      </w:rPr>
+    </w:lvl>
+    <w:lvl w:ilvl="1" w:tplc="04090019" w:tentative="1">
+      <w:start w:val="1"/>
+      <w:numFmt w:val="lowerLetter"/>
+      <w:lvlText w:val="%2."/>
+      <w:lvlJc w:val="left"/>
+      <w:pPr>
+        <w:ind w:left="1440" w:hanging="360"/>
+      </w:pPr>
+    </w:lvl>
+    <w:lvl w:ilvl="2" w:tplc="0409001B" w:tentative="1">
+      <w:start w:val="1"/>
+      <w:numFmt w:val="lowerRoman"/>
+      <w:lvlText w:val="%3."/>
+      <w:lvlJc w:val="right"/>
+      <w:pPr>
+        <w:ind w:left="2160" w:hanging="180"/>
+      </w:pPr>
+    </w:lvl>
+    <w:lvl w:ilvl="3" w:tplc="0409000F" w:tentative="1">
+      <w:start w:val="1"/>
+      <w:numFmt w:val="decimal"/>
+      <w:lvlText w:val="%4."/>
+      <w:lvlJc w:val="left"/>
+      <w:pPr>
+        <w:ind w:left="2880" w:hanging="360"/>
+      </w:pPr>
+    </w:lvl>
+    <w:lvl w:ilvl="4" w:tplc="04090019" w:tentative="1">
+      <w:start w:val="1"/>
+      <w:numFmt w:val="lowerLetter"/>
+      <w:lvlText w:val="%5."/>
+      <w:lvlJc w:val="left"/>
+      <w:pPr>
+        <w:ind w:left="3600" w:hanging="360"/>
+      </w:pPr>
+    </w:lvl>
+    <w:lvl w:ilvl="5" w:tplc="0409001B" w:tentative="1">
+      <w:start w:val="1"/>
+      <w:numFmt w:val="lowerRoman"/>
+      <w:lvlText w:val="%6."/>
+      <w:lvlJc w:val="right"/>
+      <w:pPr>
+        <w:ind w:left="4320" w:hanging="180"/>
+      </w:pPr>
+    </w:lvl>
+    <w:lvl w:ilvl="6" w:tplc="0409000F" w:tentative="1">
+      <w:start w:val="1"/>
+      <w:numFmt w:val="decimal"/>
+      <w:lvlText w:val="%7."/>
+      <w:lvlJc w:val="left"/>
+      <w:pPr>
+        <w:ind w:left="5040" w:hanging="360"/>
+      </w:pPr>
+    </w:lvl>
+    <w:lvl w:ilvl="7" w:tplc="04090019" w:tentative="1">
+      <w:start w:val="1"/>
+      <w:numFmt w:val="lowerLetter"/>
+      <w:lvlText w:val="%8."/>
+      <w:lvlJc w:val="left"/>
+      <w:pPr>
+        <w:ind w:left="5760" w:hanging="360"/>
+      </w:pPr>
+    </w:lvl>
+    <w:lvl w:ilvl="8" w:tplc="0409001B" w:tentative="1">
+      <w:start w:val="1"/>
+      <w:numFmt w:val="lowerRoman"/>
+      <w:lvlText w:val="%9."/>
+      <w:lvlJc w:val="right"/>
+      <w:pPr>
+        <w:ind w:left="6480" w:hanging="180"/>
+      </w:pPr>
+    </w:lvl>
+  </w:abstractNum>
+  <w:abstractNum w:abstractNumId="18" w15:restartNumberingAfterBreak="0">
     <w:nsid w:val="71E236EE"/>
     <w:multiLevelType w:val="hybridMultilevel"/>
     <w:tmpl w:val="C938FD18"/>
@@ -8357,7 +10022,7 @@
       </w:pPr>
     </w:lvl>
   </w:abstractNum>
-  <w:abstractNum w:abstractNumId="16" w15:restartNumberingAfterBreak="0">
+  <w:abstractNum w:abstractNumId="19" w15:restartNumberingAfterBreak="0">
     <w:nsid w:val="73891197"/>
     <w:multiLevelType w:val="hybridMultilevel"/>
     <w:tmpl w:val="C938FD18"/>
@@ -8446,7 +10111,7 @@
       </w:pPr>
     </w:lvl>
   </w:abstractNum>
-  <w:abstractNum w:abstractNumId="17" w15:restartNumberingAfterBreak="0">
+  <w:abstractNum w:abstractNumId="20" w15:restartNumberingAfterBreak="0">
     <w:nsid w:val="7E5C6FCC"/>
     <w:multiLevelType w:val="hybridMultilevel"/>
     <w:tmpl w:val="C938FD18"/>
@@ -8535,58 +10200,159 @@
       </w:pPr>
     </w:lvl>
   </w:abstractNum>
+  <w:abstractNum w:abstractNumId="21" w15:restartNumberingAfterBreak="0">
+    <w:nsid w:val="7FAD7398"/>
+    <w:multiLevelType w:val="hybridMultilevel"/>
+    <w:tmpl w:val="C938FD18"/>
+    <w:lvl w:ilvl="0" w:tplc="0409000F">
+      <w:start w:val="1"/>
+      <w:numFmt w:val="decimal"/>
+      <w:lvlText w:val="%1."/>
+      <w:lvlJc w:val="left"/>
+      <w:pPr>
+        <w:ind w:left="720" w:hanging="360"/>
+      </w:pPr>
+      <w:rPr>
+        <w:rFonts w:hint="default"/>
+      </w:rPr>
+    </w:lvl>
+    <w:lvl w:ilvl="1" w:tplc="04090019" w:tentative="1">
+      <w:start w:val="1"/>
+      <w:numFmt w:val="lowerLetter"/>
+      <w:lvlText w:val="%2."/>
+      <w:lvlJc w:val="left"/>
+      <w:pPr>
+        <w:ind w:left="1440" w:hanging="360"/>
+      </w:pPr>
+    </w:lvl>
+    <w:lvl w:ilvl="2" w:tplc="0409001B" w:tentative="1">
+      <w:start w:val="1"/>
+      <w:numFmt w:val="lowerRoman"/>
+      <w:lvlText w:val="%3."/>
+      <w:lvlJc w:val="right"/>
+      <w:pPr>
+        <w:ind w:left="2160" w:hanging="180"/>
+      </w:pPr>
+    </w:lvl>
+    <w:lvl w:ilvl="3" w:tplc="0409000F" w:tentative="1">
+      <w:start w:val="1"/>
+      <w:numFmt w:val="decimal"/>
+      <w:lvlText w:val="%4."/>
+      <w:lvlJc w:val="left"/>
+      <w:pPr>
+        <w:ind w:left="2880" w:hanging="360"/>
+      </w:pPr>
+    </w:lvl>
+    <w:lvl w:ilvl="4" w:tplc="04090019" w:tentative="1">
+      <w:start w:val="1"/>
+      <w:numFmt w:val="lowerLetter"/>
+      <w:lvlText w:val="%5."/>
+      <w:lvlJc w:val="left"/>
+      <w:pPr>
+        <w:ind w:left="3600" w:hanging="360"/>
+      </w:pPr>
+    </w:lvl>
+    <w:lvl w:ilvl="5" w:tplc="0409001B" w:tentative="1">
+      <w:start w:val="1"/>
+      <w:numFmt w:val="lowerRoman"/>
+      <w:lvlText w:val="%6."/>
+      <w:lvlJc w:val="right"/>
+      <w:pPr>
+        <w:ind w:left="4320" w:hanging="180"/>
+      </w:pPr>
+    </w:lvl>
+    <w:lvl w:ilvl="6" w:tplc="0409000F" w:tentative="1">
+      <w:start w:val="1"/>
+      <w:numFmt w:val="decimal"/>
+      <w:lvlText w:val="%7."/>
+      <w:lvlJc w:val="left"/>
+      <w:pPr>
+        <w:ind w:left="5040" w:hanging="360"/>
+      </w:pPr>
+    </w:lvl>
+    <w:lvl w:ilvl="7" w:tplc="04090019" w:tentative="1">
+      <w:start w:val="1"/>
+      <w:numFmt w:val="lowerLetter"/>
+      <w:lvlText w:val="%8."/>
+      <w:lvlJc w:val="left"/>
+      <w:pPr>
+        <w:ind w:left="5760" w:hanging="360"/>
+      </w:pPr>
+    </w:lvl>
+    <w:lvl w:ilvl="8" w:tplc="0409001B" w:tentative="1">
+      <w:start w:val="1"/>
+      <w:numFmt w:val="lowerRoman"/>
+      <w:lvlText w:val="%9."/>
+      <w:lvlJc w:val="right"/>
+      <w:pPr>
+        <w:ind w:left="6480" w:hanging="180"/>
+      </w:pPr>
+    </w:lvl>
+  </w:abstractNum>
   <w:num w:numId="1">
-    <w:abstractNumId w:val="14"/>
+    <w:abstractNumId w:val="16"/>
   </w:num>
   <w:num w:numId="2">
+    <w:abstractNumId w:val="9"/>
+  </w:num>
+  <w:num w:numId="3">
     <w:abstractNumId w:val="8"/>
   </w:num>
-  <w:num w:numId="3">
-    <w:abstractNumId w:val="7"/>
-  </w:num>
   <w:num w:numId="4">
-    <w:abstractNumId w:val="4"/>
+    <w:abstractNumId w:val="5"/>
   </w:num>
   <w:num w:numId="5">
     <w:abstractNumId w:val="0"/>
   </w:num>
   <w:num w:numId="6">
+    <w:abstractNumId w:val="7"/>
+  </w:num>
+  <w:num w:numId="7">
+    <w:abstractNumId w:val="11"/>
+  </w:num>
+  <w:num w:numId="8">
+    <w:abstractNumId w:val="3"/>
+  </w:num>
+  <w:num w:numId="9">
     <w:abstractNumId w:val="6"/>
   </w:num>
-  <w:num w:numId="7">
+  <w:num w:numId="10">
     <w:abstractNumId w:val="10"/>
   </w:num>
-  <w:num w:numId="8">
+  <w:num w:numId="11">
+    <w:abstractNumId w:val="20"/>
+  </w:num>
+  <w:num w:numId="12">
+    <w:abstractNumId w:val="12"/>
+  </w:num>
+  <w:num w:numId="13">
+    <w:abstractNumId w:val="18"/>
+  </w:num>
+  <w:num w:numId="14">
+    <w:abstractNumId w:val="13"/>
+  </w:num>
+  <w:num w:numId="15">
+    <w:abstractNumId w:val="19"/>
+  </w:num>
+  <w:num w:numId="16">
+    <w:abstractNumId w:val="15"/>
+  </w:num>
+  <w:num w:numId="17">
+    <w:abstractNumId w:val="4"/>
+  </w:num>
+  <w:num w:numId="18">
     <w:abstractNumId w:val="2"/>
   </w:num>
-  <w:num w:numId="9">
-    <w:abstractNumId w:val="5"/>
-  </w:num>
-  <w:num w:numId="10">
-    <w:abstractNumId w:val="9"/>
-  </w:num>
-  <w:num w:numId="11">
+  <w:num w:numId="19">
     <w:abstractNumId w:val="17"/>
   </w:num>
-  <w:num w:numId="12">
-    <w:abstractNumId w:val="11"/>
+  <w:num w:numId="20">
+    <w:abstractNumId w:val="14"/>
   </w:num>
-  <w:num w:numId="13">
-    <w:abstractNumId w:val="15"/>
+  <w:num w:numId="21">
+    <w:abstractNumId w:val="21"/>
   </w:num>
-  <w:num w:numId="14">
-    <w:abstractNumId w:val="12"/>
-  </w:num>
-  <w:num w:numId="15">
-    <w:abstractNumId w:val="16"/>
-  </w:num>
-  <w:num w:numId="16">
-    <w:abstractNumId w:val="13"/>
-  </w:num>
-  <w:num w:numId="17">
-    <w:abstractNumId w:val="3"/>
-  </w:num>
-  <w:num w:numId="18">
+  <w:num w:numId="22">
     <w:abstractNumId w:val="1"/>
   </w:num>
 </w:numbering>
@@ -8990,6 +10756,27 @@
     <w:name w:val="Normal"/>
     <w:qFormat/>
   </w:style>
+  <w:style w:type="paragraph" w:styleId="Heading1">
+    <w:name w:val="heading 1"/>
+    <w:basedOn w:val="Normal"/>
+    <w:next w:val="Normal"/>
+    <w:link w:val="Heading1Char"/>
+    <w:uiPriority w:val="9"/>
+    <w:qFormat/>
+    <w:rsid w:val="00912E2D"/>
+    <w:pPr>
+      <w:keepNext/>
+      <w:keepLines/>
+      <w:spacing w:before="240" w:after="0"/>
+      <w:outlineLvl w:val="0"/>
+    </w:pPr>
+    <w:rPr>
+      <w:rFonts w:asciiTheme="majorHAnsi" w:eastAsiaTheme="majorEastAsia" w:hAnsiTheme="majorHAnsi" w:cstheme="majorBidi"/>
+      <w:color w:val="2F5496" w:themeColor="accent1" w:themeShade="BF"/>
+      <w:sz w:val="32"/>
+      <w:szCs w:val="32"/>
+    </w:rPr>
+  </w:style>
   <w:style w:type="character" w:default="1" w:styleId="DefaultParagraphFont">
     <w:name w:val="Default Paragraph Font"/>
     <w:uiPriority w:val="1"/>
@@ -9026,6 +10813,31 @@
     <w:pPr>
       <w:ind w:left="720"/>
       <w:contextualSpacing/>
+    </w:pPr>
+  </w:style>
+  <w:style w:type="character" w:customStyle="1" w:styleId="Heading1Char">
+    <w:name w:val="Heading 1 Char"/>
+    <w:basedOn w:val="DefaultParagraphFont"/>
+    <w:link w:val="Heading1"/>
+    <w:uiPriority w:val="9"/>
+    <w:rsid w:val="00912E2D"/>
+    <w:rPr>
+      <w:rFonts w:asciiTheme="majorHAnsi" w:eastAsiaTheme="majorEastAsia" w:hAnsiTheme="majorHAnsi" w:cstheme="majorBidi"/>
+      <w:color w:val="2F5496" w:themeColor="accent1" w:themeShade="BF"/>
+      <w:sz w:val="32"/>
+      <w:szCs w:val="32"/>
+    </w:rPr>
+  </w:style>
+  <w:style w:type="paragraph" w:styleId="TOCHeading">
+    <w:name w:val="TOC Heading"/>
+    <w:basedOn w:val="Heading1"/>
+    <w:next w:val="Normal"/>
+    <w:uiPriority w:val="39"/>
+    <w:unhideWhenUsed/>
+    <w:qFormat/>
+    <w:rsid w:val="00912E2D"/>
+    <w:pPr>
+      <w:outlineLvl w:val="9"/>
     </w:pPr>
   </w:style>
 </w:styles>
@@ -9324,4 +11136,16 @@
     </a:ext>
   </a:extLst>
 </a:theme>
+</file>
+
+<file path=customXml/item1.xml><?xml version="1.0" encoding="utf-8"?>
+<b:Sources xmlns:b="http://schemas.openxmlformats.org/officeDocument/2006/bibliography" xmlns="http://schemas.openxmlformats.org/officeDocument/2006/bibliography" SelectedStyle="\IEEE2006OfficeOnline.xsl" StyleName="IEEE" Version="2006"/>
+</file>
+
+<file path=customXml/itemProps1.xml><?xml version="1.0" encoding="utf-8"?>
+<ds:datastoreItem xmlns:ds="http://schemas.openxmlformats.org/officeDocument/2006/customXml" ds:itemID="{948F383B-88F1-4DDF-BE96-B342639A7C34}">
+  <ds:schemaRefs>
+    <ds:schemaRef ds:uri="http://schemas.openxmlformats.org/officeDocument/2006/bibliography"/>
+  </ds:schemaRefs>
+</ds:datastoreItem>
 </file>
</xml_diff>

<commit_message>
Added early create request use case story
Early draft of create request use case story has been added, describing
the process of creating request for asset in detail, but not yet
finished.
</commit_message>
<xml_diff>
--- a/Use Cases.docx
+++ b/Use Cases.docx
@@ -6966,8 +6966,6 @@
         <w:tab/>
         <w:t>(System)</w:t>
       </w:r>
-      <w:bookmarkStart w:id="0" w:name="_GoBack"/>
-      <w:bookmarkEnd w:id="0"/>
     </w:p>
     <w:p>
       <w:pPr>
@@ -8238,7 +8236,470 @@
       </w:r>
     </w:p>
     <w:p/>
-    <w:p/>
+    <w:p>
+      <w:r>
+        <w:br w:type="page"/>
+      </w:r>
+    </w:p>
+    <w:p>
+      <w:pPr>
+        <w:rPr>
+          <w:highlight w:val="yellow"/>
+        </w:rPr>
+      </w:pPr>
+      <w:bookmarkStart w:id="0" w:name="_GoBack"/>
+      <w:bookmarkEnd w:id="0"/>
+      <w:r>
+        <w:rPr>
+          <w:highlight w:val="yellow"/>
+        </w:rPr>
+        <w:lastRenderedPageBreak/>
+        <w:t>Use Case ID</w:t>
+      </w:r>
+      <w:r>
+        <w:rPr>
+          <w:highlight w:val="yellow"/>
+        </w:rPr>
+        <w:tab/>
+      </w:r>
+      <w:r>
+        <w:rPr>
+          <w:highlight w:val="yellow"/>
+        </w:rPr>
+        <w:tab/>
+        <w:t>: OASIS_5.</w:t>
+      </w:r>
+      <w:r>
+        <w:rPr>
+          <w:highlight w:val="yellow"/>
+        </w:rPr>
+        <w:t>2</w:t>
+      </w:r>
+    </w:p>
+    <w:p>
+      <w:pPr>
+        <w:rPr>
+          <w:highlight w:val="yellow"/>
+        </w:rPr>
+      </w:pPr>
+      <w:r>
+        <w:rPr>
+          <w:highlight w:val="yellow"/>
+        </w:rPr>
+        <w:t>Use Case Name</w:t>
+      </w:r>
+      <w:r>
+        <w:rPr>
+          <w:highlight w:val="yellow"/>
+        </w:rPr>
+        <w:tab/>
+      </w:r>
+      <w:r>
+        <w:rPr>
+          <w:highlight w:val="yellow"/>
+        </w:rPr>
+        <w:tab/>
+        <w:t xml:space="preserve">: </w:t>
+      </w:r>
+      <w:r>
+        <w:rPr>
+          <w:highlight w:val="yellow"/>
+        </w:rPr>
+        <w:t xml:space="preserve">Create </w:t>
+      </w:r>
+      <w:r>
+        <w:rPr>
+          <w:highlight w:val="yellow"/>
+        </w:rPr>
+        <w:t>request</w:t>
+      </w:r>
+    </w:p>
+    <w:p>
+      <w:pPr>
+        <w:rPr>
+          <w:highlight w:val="yellow"/>
+        </w:rPr>
+      </w:pPr>
+      <w:r>
+        <w:rPr>
+          <w:highlight w:val="yellow"/>
+        </w:rPr>
+        <w:t>Actors</w:t>
+      </w:r>
+      <w:r>
+        <w:rPr>
+          <w:highlight w:val="yellow"/>
+        </w:rPr>
+        <w:tab/>
+      </w:r>
+      <w:r>
+        <w:rPr>
+          <w:highlight w:val="yellow"/>
+        </w:rPr>
+        <w:tab/>
+      </w:r>
+      <w:r>
+        <w:rPr>
+          <w:highlight w:val="yellow"/>
+        </w:rPr>
+        <w:tab/>
+        <w:t>: User (</w:t>
+      </w:r>
+      <w:r>
+        <w:rPr>
+          <w:highlight w:val="yellow"/>
+        </w:rPr>
+        <w:t>Employee</w:t>
+      </w:r>
+      <w:r>
+        <w:rPr>
+          <w:highlight w:val="yellow"/>
+        </w:rPr>
+        <w:t>/Superior)</w:t>
+      </w:r>
+    </w:p>
+    <w:p>
+      <w:pPr>
+        <w:rPr>
+          <w:highlight w:val="yellow"/>
+        </w:rPr>
+      </w:pPr>
+      <w:r>
+        <w:rPr>
+          <w:highlight w:val="yellow"/>
+        </w:rPr>
+        <w:t>Goal</w:t>
+      </w:r>
+      <w:r>
+        <w:rPr>
+          <w:highlight w:val="yellow"/>
+        </w:rPr>
+        <w:tab/>
+      </w:r>
+      <w:r>
+        <w:rPr>
+          <w:highlight w:val="yellow"/>
+        </w:rPr>
+        <w:tab/>
+      </w:r>
+      <w:r>
+        <w:rPr>
+          <w:highlight w:val="yellow"/>
+        </w:rPr>
+        <w:tab/>
+        <w:t xml:space="preserve">: To </w:t>
+      </w:r>
+      <w:r>
+        <w:rPr>
+          <w:highlight w:val="yellow"/>
+        </w:rPr>
+        <w:t>create</w:t>
+      </w:r>
+      <w:r>
+        <w:rPr>
+          <w:highlight w:val="yellow"/>
+        </w:rPr>
+        <w:t xml:space="preserve"> asset request</w:t>
+      </w:r>
+    </w:p>
+    <w:p>
+      <w:pPr>
+        <w:rPr>
+          <w:highlight w:val="yellow"/>
+        </w:rPr>
+      </w:pPr>
+      <w:r>
+        <w:rPr>
+          <w:highlight w:val="yellow"/>
+        </w:rPr>
+        <w:t>Overview</w:t>
+      </w:r>
+      <w:r>
+        <w:rPr>
+          <w:highlight w:val="yellow"/>
+        </w:rPr>
+        <w:tab/>
+      </w:r>
+      <w:r>
+        <w:rPr>
+          <w:highlight w:val="yellow"/>
+        </w:rPr>
+        <w:tab/>
+        <w:t>:</w:t>
+      </w:r>
+    </w:p>
+    <w:p>
+      <w:pPr>
+        <w:jc w:val="both"/>
+        <w:rPr>
+          <w:highlight w:val="yellow"/>
+        </w:rPr>
+      </w:pPr>
+      <w:r>
+        <w:rPr>
+          <w:highlight w:val="yellow"/>
+        </w:rPr>
+        <w:tab/>
+      </w:r>
+      <w:r>
+        <w:rPr>
+          <w:highlight w:val="yellow"/>
+        </w:rPr>
+        <w:t>When employee/superior wants to use an asset, he/she must create a request to his/her superior for using the asset.</w:t>
+      </w:r>
+      <w:r>
+        <w:rPr>
+          <w:highlight w:val="yellow"/>
+        </w:rPr>
+        <w:t xml:space="preserve"> To create a request, </w:t>
+      </w:r>
+    </w:p>
+    <w:p>
+      <w:pPr>
+        <w:rPr>
+          <w:highlight w:val="yellow"/>
+        </w:rPr>
+      </w:pPr>
+      <w:r>
+        <w:rPr>
+          <w:highlight w:val="yellow"/>
+        </w:rPr>
+        <w:t>Cross Reference</w:t>
+      </w:r>
+      <w:r>
+        <w:rPr>
+          <w:highlight w:val="yellow"/>
+        </w:rPr>
+        <w:tab/>
+        <w:t>: OASIS_5.1</w:t>
+      </w:r>
+    </w:p>
+    <w:p>
+      <w:pPr>
+        <w:rPr>
+          <w:highlight w:val="yellow"/>
+        </w:rPr>
+      </w:pPr>
+      <w:r>
+        <w:rPr>
+          <w:highlight w:val="yellow"/>
+        </w:rPr>
+        <w:t>Typical Course of Event</w:t>
+      </w:r>
+      <w:r>
+        <w:rPr>
+          <w:highlight w:val="yellow"/>
+        </w:rPr>
+        <w:tab/>
+        <w:t>:</w:t>
+      </w:r>
+    </w:p>
+    <w:p>
+      <w:pPr>
+        <w:pStyle w:val="ListParagraph"/>
+        <w:numPr>
+          <w:ilvl w:val="0"/>
+          <w:numId w:val="20"/>
+        </w:numPr>
+        <w:rPr>
+          <w:highlight w:val="yellow"/>
+        </w:rPr>
+      </w:pPr>
+      <w:r>
+        <w:rPr>
+          <w:highlight w:val="yellow"/>
+        </w:rPr>
+        <w:t>User clicks view detail button of a request</w:t>
+      </w:r>
+      <w:r>
+        <w:rPr>
+          <w:highlight w:val="yellow"/>
+        </w:rPr>
+        <w:tab/>
+      </w:r>
+      <w:r>
+        <w:rPr>
+          <w:highlight w:val="yellow"/>
+        </w:rPr>
+        <w:tab/>
+      </w:r>
+      <w:r>
+        <w:rPr>
+          <w:highlight w:val="yellow"/>
+        </w:rPr>
+        <w:tab/>
+        <w:t>(User)</w:t>
+      </w:r>
+    </w:p>
+    <w:p>
+      <w:pPr>
+        <w:pStyle w:val="ListParagraph"/>
+        <w:numPr>
+          <w:ilvl w:val="0"/>
+          <w:numId w:val="20"/>
+        </w:numPr>
+        <w:rPr>
+          <w:highlight w:val="yellow"/>
+        </w:rPr>
+        <w:sectPr>
+          <w:type w:val="continuous"/>
+          <w:pgSz w:w="12240" w:h="15840"/>
+          <w:pgMar w:top="1440" w:right="1440" w:bottom="1440" w:left="1440" w:header="720" w:footer="720" w:gutter="0"/>
+          <w:cols w:space="720"/>
+          <w:docGrid w:linePitch="360"/>
+        </w:sectPr>
+      </w:pPr>
+      <w:r>
+        <w:rPr>
+          <w:highlight w:val="yellow"/>
+        </w:rPr>
+        <w:t>Display request detail in popup</w:t>
+      </w:r>
+      <w:r>
+        <w:rPr>
+          <w:highlight w:val="yellow"/>
+        </w:rPr>
+        <w:tab/>
+      </w:r>
+      <w:r>
+        <w:rPr>
+          <w:highlight w:val="yellow"/>
+        </w:rPr>
+        <w:tab/>
+      </w:r>
+      <w:r>
+        <w:rPr>
+          <w:highlight w:val="yellow"/>
+        </w:rPr>
+        <w:tab/>
+      </w:r>
+      <w:r>
+        <w:rPr>
+          <w:highlight w:val="yellow"/>
+        </w:rPr>
+        <w:tab/>
+      </w:r>
+      <w:r>
+        <w:rPr>
+          <w:highlight w:val="yellow"/>
+        </w:rPr>
+        <w:tab/>
+        <w:t>(System)</w:t>
+      </w:r>
+    </w:p>
+    <w:p>
+      <w:pPr>
+        <w:rPr>
+          <w:highlight w:val="yellow"/>
+        </w:rPr>
+      </w:pPr>
+      <w:r>
+        <w:rPr>
+          <w:highlight w:val="yellow"/>
+        </w:rPr>
+        <w:t>Alternative Courses</w:t>
+      </w:r>
+      <w:r>
+        <w:rPr>
+          <w:highlight w:val="yellow"/>
+        </w:rPr>
+        <w:tab/>
+        <w:t>:</w:t>
+      </w:r>
+    </w:p>
+    <w:p>
+      <w:pPr>
+        <w:pStyle w:val="ListParagraph"/>
+        <w:numPr>
+          <w:ilvl w:val="0"/>
+          <w:numId w:val="3"/>
+        </w:numPr>
+        <w:jc w:val="both"/>
+        <w:rPr>
+          <w:highlight w:val="yellow"/>
+        </w:rPr>
+      </w:pPr>
+      <w:r>
+        <w:rPr>
+          <w:highlight w:val="yellow"/>
+        </w:rPr>
+        <w:t>(1) View detail button not clicked</w:t>
+      </w:r>
+      <w:r>
+        <w:rPr>
+          <w:highlight w:val="yellow"/>
+        </w:rPr>
+        <w:sym w:font="Wingdings" w:char="F0E0"/>
+      </w:r>
+      <w:r>
+        <w:rPr>
+          <w:highlight w:val="yellow"/>
+        </w:rPr>
+        <w:t xml:space="preserve"> Cannot do searching, prompt for button click</w:t>
+      </w:r>
+    </w:p>
+    <w:p>
+      <w:pPr>
+        <w:pStyle w:val="ListParagraph"/>
+        <w:numPr>
+          <w:ilvl w:val="0"/>
+          <w:numId w:val="3"/>
+        </w:numPr>
+        <w:jc w:val="both"/>
+        <w:rPr>
+          <w:highlight w:val="yellow"/>
+        </w:rPr>
+      </w:pPr>
+      <w:r>
+        <w:rPr>
+          <w:highlight w:val="yellow"/>
+        </w:rPr>
+        <w:t xml:space="preserve">(1) Find button not clicked </w:t>
+      </w:r>
+      <w:r>
+        <w:rPr>
+          <w:highlight w:val="yellow"/>
+        </w:rPr>
+        <w:sym w:font="Wingdings" w:char="F0E0"/>
+      </w:r>
+      <w:r>
+        <w:rPr>
+          <w:highlight w:val="yellow"/>
+        </w:rPr>
+        <w:t xml:space="preserve"> Cannot do searching, prompt for button click</w:t>
+      </w:r>
+    </w:p>
+    <w:p>
+      <w:pPr>
+        <w:pStyle w:val="ListParagraph"/>
+        <w:numPr>
+          <w:ilvl w:val="0"/>
+          <w:numId w:val="3"/>
+        </w:numPr>
+        <w:jc w:val="both"/>
+        <w:rPr>
+          <w:highlight w:val="yellow"/>
+        </w:rPr>
+      </w:pPr>
+      <w:r>
+        <w:rPr>
+          <w:highlight w:val="yellow"/>
+        </w:rPr>
+        <w:t xml:space="preserve">(2) Request detail not shown </w:t>
+      </w:r>
+      <w:r>
+        <w:rPr>
+          <w:highlight w:val="yellow"/>
+        </w:rPr>
+        <w:sym w:font="Wingdings" w:char="F0E0"/>
+      </w:r>
+      <w:r>
+        <w:rPr>
+          <w:highlight w:val="yellow"/>
+        </w:rPr>
+        <w:t xml:space="preserve"> Report bug</w:t>
+      </w:r>
+    </w:p>
     <w:sectPr>
       <w:type w:val="continuous"/>
       <w:pgSz w:w="12240" w:h="15840"/>
@@ -11143,7 +11604,7 @@
 </file>
 
 <file path=customXml/itemProps1.xml><?xml version="1.0" encoding="utf-8"?>
-<ds:datastoreItem xmlns:ds="http://schemas.openxmlformats.org/officeDocument/2006/customXml" ds:itemID="{948F383B-88F1-4DDF-BE96-B342639A7C34}">
+<ds:datastoreItem xmlns:ds="http://schemas.openxmlformats.org/officeDocument/2006/customXml" ds:itemID="{0954171B-436F-4B66-BC7D-47F7F7B9BC4E}">
   <ds:schemaRefs>
     <ds:schemaRef ds:uri="http://schemas.openxmlformats.org/officeDocument/2006/bibliography"/>
   </ds:schemaRefs>

</xml_diff>

<commit_message>
Added delete request use case story
Completed use case stories for system, added delete request use case
story for employee/superior who would like to delete his/her request.
</commit_message>
<xml_diff>
--- a/Use Cases.docx
+++ b/Use Cases.docx
@@ -8242,188 +8242,521 @@
       </w:r>
     </w:p>
     <w:p>
-      <w:pPr>
-        <w:rPr>
-          <w:highlight w:val="yellow"/>
-        </w:rPr>
-      </w:pPr>
+      <w:r>
+        <w:lastRenderedPageBreak/>
+        <w:t>Use Case ID</w:t>
+      </w:r>
+      <w:r>
+        <w:tab/>
+      </w:r>
+      <w:r>
+        <w:tab/>
+        <w:t>: OASIS_</w:t>
+      </w:r>
+      <w:r>
+        <w:t>5.2</w:t>
+      </w:r>
+    </w:p>
+    <w:p>
+      <w:r>
+        <w:t>Use Case Name</w:t>
+      </w:r>
+      <w:r>
+        <w:tab/>
+      </w:r>
+      <w:r>
+        <w:tab/>
+        <w:t xml:space="preserve">: </w:t>
+      </w:r>
+      <w:r>
+        <w:t xml:space="preserve">Create </w:t>
+      </w:r>
+      <w:r>
+        <w:t>request</w:t>
+      </w:r>
+    </w:p>
+    <w:p>
+      <w:r>
+        <w:t>Actors</w:t>
+      </w:r>
+      <w:r>
+        <w:tab/>
+      </w:r>
+      <w:r>
+        <w:tab/>
+      </w:r>
+      <w:r>
+        <w:tab/>
+        <w:t>: User (</w:t>
+      </w:r>
+      <w:r>
+        <w:t>Employee</w:t>
+      </w:r>
+      <w:r>
+        <w:t>/Superior)</w:t>
+      </w:r>
+    </w:p>
+    <w:p>
+      <w:r>
+        <w:t>Goal</w:t>
+      </w:r>
+      <w:r>
+        <w:tab/>
+      </w:r>
+      <w:r>
+        <w:tab/>
+      </w:r>
+      <w:r>
+        <w:tab/>
+        <w:t xml:space="preserve">: To </w:t>
+      </w:r>
+      <w:r>
+        <w:t>create</w:t>
+      </w:r>
+      <w:r>
+        <w:t xml:space="preserve"> asset request</w:t>
+      </w:r>
+    </w:p>
+    <w:p>
+      <w:r>
+        <w:t>Overview</w:t>
+      </w:r>
+      <w:r>
+        <w:tab/>
+      </w:r>
+      <w:r>
+        <w:tab/>
+        <w:t>:</w:t>
+      </w:r>
+    </w:p>
+    <w:p>
+      <w:pPr>
+        <w:jc w:val="both"/>
+      </w:pPr>
+      <w:r>
+        <w:tab/>
+      </w:r>
+      <w:r>
+        <w:t>When employee/superior wants to use an asset, he/she must create a request to his/her superior for using the asset.</w:t>
+      </w:r>
+      <w:r>
+        <w:t xml:space="preserve"> To create a request, </w:t>
+      </w:r>
+      <w:r>
+        <w:t>user click</w:t>
+      </w:r>
+      <w:r>
+        <w:t>s</w:t>
+      </w:r>
+      <w:r>
+        <w:t xml:space="preserve"> </w:t>
+      </w:r>
+      <w:r>
+        <w:t>new request button, then system displays popup. User then fills all fields in the popup, and clicks finish button after filling all fields.</w:t>
+      </w:r>
+      <w:r>
+        <w:t xml:space="preserve"> System then notifies user’s superior of the request.</w:t>
+      </w:r>
+      <w:r>
+        <w:t xml:space="preserve"> Popup then closes.</w:t>
+      </w:r>
+    </w:p>
+    <w:p>
+      <w:r>
+        <w:t>Cross Reference</w:t>
+      </w:r>
+      <w:r>
+        <w:tab/>
+        <w:t xml:space="preserve">: </w:t>
+      </w:r>
+      <w:r>
+        <w:t>OASIS_5</w:t>
+      </w:r>
+    </w:p>
+    <w:p>
+      <w:r>
+        <w:t>Typical Course of Event</w:t>
+      </w:r>
+      <w:r>
+        <w:tab/>
+        <w:t>:</w:t>
+      </w:r>
+    </w:p>
+    <w:p>
+      <w:pPr>
+        <w:pStyle w:val="ListParagraph"/>
+        <w:numPr>
+          <w:ilvl w:val="0"/>
+          <w:numId w:val="23"/>
+        </w:numPr>
+      </w:pPr>
+      <w:r>
+        <w:t xml:space="preserve">User clicks </w:t>
+      </w:r>
+      <w:r>
+        <w:t xml:space="preserve">new request </w:t>
+      </w:r>
+      <w:r>
+        <w:t>button</w:t>
+      </w:r>
+      <w:r>
+        <w:tab/>
+      </w:r>
+      <w:r>
+        <w:tab/>
+      </w:r>
+      <w:r>
+        <w:tab/>
+      </w:r>
+      <w:r>
+        <w:tab/>
+      </w:r>
+      <w:r>
+        <w:tab/>
+        <w:t>(User)</w:t>
+      </w:r>
+    </w:p>
+    <w:p>
+      <w:pPr>
+        <w:pStyle w:val="ListParagraph"/>
+        <w:numPr>
+          <w:ilvl w:val="0"/>
+          <w:numId w:val="23"/>
+        </w:numPr>
+      </w:pPr>
+      <w:r>
+        <w:t>Display popup</w:t>
+      </w:r>
+      <w:r>
+        <w:tab/>
+      </w:r>
+      <w:r>
+        <w:tab/>
+      </w:r>
+      <w:r>
+        <w:tab/>
+      </w:r>
+      <w:r>
+        <w:tab/>
+      </w:r>
+      <w:r>
+        <w:tab/>
+      </w:r>
+      <w:r>
+        <w:tab/>
+      </w:r>
+      <w:r>
+        <w:tab/>
+        <w:t>(System)</w:t>
+      </w:r>
+    </w:p>
+    <w:p>
+      <w:pPr>
+        <w:pStyle w:val="ListParagraph"/>
+        <w:numPr>
+          <w:ilvl w:val="0"/>
+          <w:numId w:val="23"/>
+        </w:numPr>
+      </w:pPr>
+      <w:r>
+        <w:t>Fill all fields</w:t>
+      </w:r>
+      <w:r>
+        <w:tab/>
+      </w:r>
+      <w:r>
+        <w:tab/>
+      </w:r>
+      <w:r>
+        <w:tab/>
+      </w:r>
+      <w:r>
+        <w:tab/>
+      </w:r>
+      <w:r>
+        <w:tab/>
+      </w:r>
+      <w:r>
+        <w:tab/>
+      </w:r>
+      <w:r>
+        <w:tab/>
+        <w:t>(User)</w:t>
+      </w:r>
+    </w:p>
+    <w:p>
+      <w:pPr>
+        <w:pStyle w:val="ListParagraph"/>
+        <w:numPr>
+          <w:ilvl w:val="0"/>
+          <w:numId w:val="23"/>
+        </w:numPr>
+      </w:pPr>
+      <w:r>
+        <w:t>Click finish button</w:t>
+      </w:r>
+      <w:r>
+        <w:tab/>
+      </w:r>
+      <w:r>
+        <w:tab/>
+      </w:r>
+      <w:r>
+        <w:tab/>
+      </w:r>
+      <w:r>
+        <w:tab/>
+      </w:r>
+      <w:r>
+        <w:tab/>
+      </w:r>
+      <w:r>
+        <w:tab/>
+        <w:t>(User)</w:t>
+      </w:r>
+    </w:p>
+    <w:p>
+      <w:pPr>
+        <w:pStyle w:val="ListParagraph"/>
+        <w:numPr>
+          <w:ilvl w:val="0"/>
+          <w:numId w:val="23"/>
+        </w:numPr>
+      </w:pPr>
+      <w:r>
+        <w:t>Store request in database</w:t>
+      </w:r>
+      <w:r>
+        <w:tab/>
+      </w:r>
+      <w:r>
+        <w:tab/>
+      </w:r>
+      <w:r>
+        <w:tab/>
+      </w:r>
+      <w:r>
+        <w:tab/>
+      </w:r>
+      <w:r>
+        <w:tab/>
+        <w:t>(System)</w:t>
+      </w:r>
+    </w:p>
+    <w:p>
+      <w:pPr>
+        <w:pStyle w:val="ListParagraph"/>
+        <w:numPr>
+          <w:ilvl w:val="0"/>
+          <w:numId w:val="23"/>
+        </w:numPr>
+      </w:pPr>
+      <w:r>
+        <w:t>Notify superior of the new request</w:t>
+      </w:r>
+      <w:r>
+        <w:tab/>
+      </w:r>
+      <w:r>
+        <w:tab/>
+      </w:r>
+      <w:r>
+        <w:tab/>
+      </w:r>
+      <w:r>
+        <w:tab/>
+        <w:t>(System)</w:t>
+      </w:r>
+    </w:p>
+    <w:p>
+      <w:pPr>
+        <w:pStyle w:val="ListParagraph"/>
+        <w:numPr>
+          <w:ilvl w:val="0"/>
+          <w:numId w:val="23"/>
+        </w:numPr>
+        <w:sectPr>
+          <w:type w:val="continuous"/>
+          <w:pgSz w:w="12240" w:h="15840"/>
+          <w:pgMar w:top="1440" w:right="1440" w:bottom="1440" w:left="1440" w:header="720" w:footer="720" w:gutter="0"/>
+          <w:cols w:space="720"/>
+          <w:docGrid w:linePitch="360"/>
+        </w:sectPr>
+      </w:pPr>
+      <w:r>
+        <w:t>Close popup</w:t>
+      </w:r>
+      <w:r>
+        <w:tab/>
+      </w:r>
+      <w:r>
+        <w:tab/>
+      </w:r>
+      <w:r>
+        <w:tab/>
+      </w:r>
+      <w:r>
+        <w:tab/>
+      </w:r>
+      <w:r>
+        <w:tab/>
+      </w:r>
+      <w:r>
+        <w:tab/>
+      </w:r>
+      <w:r>
+        <w:tab/>
+        <w:t>(System)</w:t>
+      </w:r>
+    </w:p>
+    <w:p>
+      <w:r>
+        <w:t>Alternative Courses</w:t>
+      </w:r>
+      <w:r>
+        <w:tab/>
+        <w:t>:</w:t>
+      </w:r>
+    </w:p>
+    <w:p>
+      <w:pPr>
+        <w:pStyle w:val="ListParagraph"/>
+        <w:numPr>
+          <w:ilvl w:val="0"/>
+          <w:numId w:val="3"/>
+        </w:numPr>
+        <w:jc w:val="both"/>
+      </w:pPr>
+      <w:r>
+        <w:t xml:space="preserve">(1) </w:t>
+      </w:r>
+      <w:r>
+        <w:t>New request</w:t>
+      </w:r>
+      <w:r>
+        <w:t xml:space="preserve"> button not clicked</w:t>
+      </w:r>
+      <w:r>
+        <w:sym w:font="Wingdings" w:char="F0E0"/>
+      </w:r>
+      <w:r>
+        <w:t xml:space="preserve"> Cannot </w:t>
+      </w:r>
+      <w:r>
+        <w:t>create request</w:t>
+      </w:r>
+    </w:p>
+    <w:p>
+      <w:pPr>
+        <w:pStyle w:val="ListParagraph"/>
+        <w:numPr>
+          <w:ilvl w:val="0"/>
+          <w:numId w:val="3"/>
+        </w:numPr>
+        <w:jc w:val="both"/>
+      </w:pPr>
+      <w:r>
+        <w:t>(</w:t>
+      </w:r>
+      <w:r>
+        <w:t>4</w:t>
+      </w:r>
+      <w:r>
+        <w:t xml:space="preserve">) </w:t>
+      </w:r>
+      <w:r>
+        <w:t xml:space="preserve">Finish </w:t>
+      </w:r>
+      <w:r>
+        <w:t>button not clicked</w:t>
+      </w:r>
+      <w:r>
+        <w:sym w:font="Wingdings" w:char="F0E0"/>
+      </w:r>
+      <w:r>
+        <w:t xml:space="preserve"> Cannot create request</w:t>
+      </w:r>
+      <w:r>
+        <w:t>, prompt for button click</w:t>
+      </w:r>
+      <w:r>
+        <w:br w:type="page"/>
+      </w:r>
+    </w:p>
+    <w:p>
       <w:bookmarkStart w:id="0" w:name="_GoBack"/>
       <w:bookmarkEnd w:id="0"/>
       <w:r>
-        <w:rPr>
-          <w:highlight w:val="yellow"/>
-        </w:rPr>
         <w:lastRenderedPageBreak/>
         <w:t>Use Case ID</w:t>
       </w:r>
       <w:r>
-        <w:rPr>
-          <w:highlight w:val="yellow"/>
-        </w:rPr>
-        <w:tab/>
-      </w:r>
-      <w:r>
-        <w:rPr>
-          <w:highlight w:val="yellow"/>
-        </w:rPr>
-        <w:tab/>
-        <w:t>: OASIS_5.</w:t>
-      </w:r>
-      <w:r>
-        <w:rPr>
-          <w:highlight w:val="yellow"/>
-        </w:rPr>
-        <w:t>2</w:t>
-      </w:r>
-    </w:p>
-    <w:p>
-      <w:pPr>
-        <w:rPr>
-          <w:highlight w:val="yellow"/>
-        </w:rPr>
-      </w:pPr>
-      <w:r>
-        <w:rPr>
-          <w:highlight w:val="yellow"/>
-        </w:rPr>
+        <w:tab/>
+      </w:r>
+      <w:r>
+        <w:tab/>
+        <w:t>: OASIS_</w:t>
+      </w:r>
+      <w:r>
+        <w:t>5.3</w:t>
+      </w:r>
+    </w:p>
+    <w:p>
+      <w:r>
         <w:t>Use Case Name</w:t>
       </w:r>
       <w:r>
-        <w:rPr>
-          <w:highlight w:val="yellow"/>
-        </w:rPr>
-        <w:tab/>
-      </w:r>
-      <w:r>
-        <w:rPr>
-          <w:highlight w:val="yellow"/>
-        </w:rPr>
+        <w:tab/>
+      </w:r>
+      <w:r>
         <w:tab/>
         <w:t xml:space="preserve">: </w:t>
       </w:r>
       <w:r>
-        <w:rPr>
-          <w:highlight w:val="yellow"/>
-        </w:rPr>
-        <w:t xml:space="preserve">Create </w:t>
-      </w:r>
-      <w:r>
-        <w:rPr>
-          <w:highlight w:val="yellow"/>
-        </w:rPr>
+        <w:t xml:space="preserve">Delete </w:t>
+      </w:r>
+      <w:r>
         <w:t>request</w:t>
       </w:r>
     </w:p>
     <w:p>
-      <w:pPr>
-        <w:rPr>
-          <w:highlight w:val="yellow"/>
-        </w:rPr>
-      </w:pPr>
-      <w:r>
-        <w:rPr>
-          <w:highlight w:val="yellow"/>
-        </w:rPr>
+      <w:r>
         <w:t>Actors</w:t>
       </w:r>
       <w:r>
-        <w:rPr>
-          <w:highlight w:val="yellow"/>
-        </w:rPr>
-        <w:tab/>
-      </w:r>
-      <w:r>
-        <w:rPr>
-          <w:highlight w:val="yellow"/>
-        </w:rPr>
-        <w:tab/>
-      </w:r>
-      <w:r>
-        <w:rPr>
-          <w:highlight w:val="yellow"/>
-        </w:rPr>
-        <w:tab/>
-        <w:t>: User (</w:t>
-      </w:r>
-      <w:r>
-        <w:rPr>
-          <w:highlight w:val="yellow"/>
-        </w:rPr>
-        <w:t>Employee</w:t>
-      </w:r>
-      <w:r>
-        <w:rPr>
-          <w:highlight w:val="yellow"/>
-        </w:rPr>
-        <w:t>/Superior)</w:t>
-      </w:r>
-    </w:p>
-    <w:p>
-      <w:pPr>
-        <w:rPr>
-          <w:highlight w:val="yellow"/>
-        </w:rPr>
-      </w:pPr>
-      <w:r>
-        <w:rPr>
-          <w:highlight w:val="yellow"/>
-        </w:rPr>
+        <w:tab/>
+      </w:r>
+      <w:r>
+        <w:tab/>
+      </w:r>
+      <w:r>
+        <w:tab/>
+        <w:t>: User (Employee/Superior)</w:t>
+      </w:r>
+    </w:p>
+    <w:p>
+      <w:r>
         <w:t>Goal</w:t>
       </w:r>
       <w:r>
-        <w:rPr>
-          <w:highlight w:val="yellow"/>
-        </w:rPr>
-        <w:tab/>
-      </w:r>
-      <w:r>
-        <w:rPr>
-          <w:highlight w:val="yellow"/>
-        </w:rPr>
-        <w:tab/>
-      </w:r>
-      <w:r>
-        <w:rPr>
-          <w:highlight w:val="yellow"/>
-        </w:rPr>
-        <w:tab/>
-        <w:t xml:space="preserve">: To </w:t>
-      </w:r>
-      <w:r>
-        <w:rPr>
-          <w:highlight w:val="yellow"/>
-        </w:rPr>
-        <w:t>create</w:t>
-      </w:r>
-      <w:r>
-        <w:rPr>
-          <w:highlight w:val="yellow"/>
-        </w:rPr>
-        <w:t xml:space="preserve"> asset request</w:t>
-      </w:r>
-    </w:p>
-    <w:p>
-      <w:pPr>
-        <w:rPr>
-          <w:highlight w:val="yellow"/>
-        </w:rPr>
-      </w:pPr>
-      <w:r>
-        <w:rPr>
-          <w:highlight w:val="yellow"/>
-        </w:rPr>
+        <w:tab/>
+      </w:r>
+      <w:r>
+        <w:tab/>
+      </w:r>
+      <w:r>
+        <w:tab/>
+        <w:t>: To create asset request</w:t>
+      </w:r>
+    </w:p>
+    <w:p>
+      <w:r>
         <w:t>Overview</w:t>
       </w:r>
       <w:r>
-        <w:rPr>
-          <w:highlight w:val="yellow"/>
-        </w:rPr>
-        <w:tab/>
-      </w:r>
-      <w:r>
-        <w:rPr>
-          <w:highlight w:val="yellow"/>
-        </w:rPr>
+        <w:tab/>
+      </w:r>
+      <w:r>
         <w:tab/>
         <w:t>:</w:t>
       </w:r>
@@ -8436,22 +8769,13 @@
         </w:rPr>
       </w:pPr>
       <w:r>
+        <w:tab/>
+      </w:r>
+      <w:r>
         <w:rPr>
           <w:highlight w:val="yellow"/>
         </w:rPr>
-        <w:tab/>
-      </w:r>
-      <w:r>
-        <w:rPr>
-          <w:highlight w:val="yellow"/>
-        </w:rPr>
-        <w:t>When employee/superior wants to use an asset, he/she must create a request to his/her superior for using the asset.</w:t>
-      </w:r>
-      <w:r>
-        <w:rPr>
-          <w:highlight w:val="yellow"/>
-        </w:rPr>
-        <w:t xml:space="preserve"> To create a request, </w:t>
+        <w:t xml:space="preserve">When employee/superior wants to use an asset, he/she must create a request to his/her superior for using the asset. To create a request, </w:t>
       </w:r>
     </w:p>
     <w:p>
@@ -8471,7 +8795,13 @@
           <w:highlight w:val="yellow"/>
         </w:rPr>
         <w:tab/>
-        <w:t>: OASIS_5.1</w:t>
+        <w:t xml:space="preserve">: </w:t>
+      </w:r>
+      <w:r>
+        <w:rPr>
+          <w:highlight w:val="yellow"/>
+        </w:rPr>
+        <w:t>OASIS_5</w:t>
       </w:r>
     </w:p>
     <w:p>
@@ -8499,7 +8829,7 @@
         <w:pStyle w:val="ListParagraph"/>
         <w:numPr>
           <w:ilvl w:val="0"/>
-          <w:numId w:val="20"/>
+          <w:numId w:val="24"/>
         </w:numPr>
         <w:rPr>
           <w:highlight w:val="yellow"/>
@@ -8536,7 +8866,7 @@
         <w:pStyle w:val="ListParagraph"/>
         <w:numPr>
           <w:ilvl w:val="0"/>
-          <w:numId w:val="20"/>
+          <w:numId w:val="24"/>
         </w:numPr>
         <w:rPr>
           <w:highlight w:val="yellow"/>
@@ -8699,6 +9029,14 @@
         </w:rPr>
         <w:t xml:space="preserve"> Report bug</w:t>
       </w:r>
+    </w:p>
+    <w:p>
+      <w:pPr>
+        <w:jc w:val="both"/>
+        <w:rPr>
+          <w:highlight w:val="yellow"/>
+        </w:rPr>
+      </w:pPr>
     </w:p>
     <w:sectPr>
       <w:type w:val="continuous"/>
@@ -10128,6 +10466,95 @@
     </w:lvl>
   </w:abstractNum>
   <w:abstractNum w:abstractNumId="15" w15:restartNumberingAfterBreak="0">
+    <w:nsid w:val="5A217C51"/>
+    <w:multiLevelType w:val="hybridMultilevel"/>
+    <w:tmpl w:val="C938FD18"/>
+    <w:lvl w:ilvl="0" w:tplc="0409000F">
+      <w:start w:val="1"/>
+      <w:numFmt w:val="decimal"/>
+      <w:lvlText w:val="%1."/>
+      <w:lvlJc w:val="left"/>
+      <w:pPr>
+        <w:ind w:left="720" w:hanging="360"/>
+      </w:pPr>
+      <w:rPr>
+        <w:rFonts w:hint="default"/>
+      </w:rPr>
+    </w:lvl>
+    <w:lvl w:ilvl="1" w:tplc="04090019" w:tentative="1">
+      <w:start w:val="1"/>
+      <w:numFmt w:val="lowerLetter"/>
+      <w:lvlText w:val="%2."/>
+      <w:lvlJc w:val="left"/>
+      <w:pPr>
+        <w:ind w:left="1440" w:hanging="360"/>
+      </w:pPr>
+    </w:lvl>
+    <w:lvl w:ilvl="2" w:tplc="0409001B" w:tentative="1">
+      <w:start w:val="1"/>
+      <w:numFmt w:val="lowerRoman"/>
+      <w:lvlText w:val="%3."/>
+      <w:lvlJc w:val="right"/>
+      <w:pPr>
+        <w:ind w:left="2160" w:hanging="180"/>
+      </w:pPr>
+    </w:lvl>
+    <w:lvl w:ilvl="3" w:tplc="0409000F" w:tentative="1">
+      <w:start w:val="1"/>
+      <w:numFmt w:val="decimal"/>
+      <w:lvlText w:val="%4."/>
+      <w:lvlJc w:val="left"/>
+      <w:pPr>
+        <w:ind w:left="2880" w:hanging="360"/>
+      </w:pPr>
+    </w:lvl>
+    <w:lvl w:ilvl="4" w:tplc="04090019" w:tentative="1">
+      <w:start w:val="1"/>
+      <w:numFmt w:val="lowerLetter"/>
+      <w:lvlText w:val="%5."/>
+      <w:lvlJc w:val="left"/>
+      <w:pPr>
+        <w:ind w:left="3600" w:hanging="360"/>
+      </w:pPr>
+    </w:lvl>
+    <w:lvl w:ilvl="5" w:tplc="0409001B" w:tentative="1">
+      <w:start w:val="1"/>
+      <w:numFmt w:val="lowerRoman"/>
+      <w:lvlText w:val="%6."/>
+      <w:lvlJc w:val="right"/>
+      <w:pPr>
+        <w:ind w:left="4320" w:hanging="180"/>
+      </w:pPr>
+    </w:lvl>
+    <w:lvl w:ilvl="6" w:tplc="0409000F" w:tentative="1">
+      <w:start w:val="1"/>
+      <w:numFmt w:val="decimal"/>
+      <w:lvlText w:val="%7."/>
+      <w:lvlJc w:val="left"/>
+      <w:pPr>
+        <w:ind w:left="5040" w:hanging="360"/>
+      </w:pPr>
+    </w:lvl>
+    <w:lvl w:ilvl="7" w:tplc="04090019" w:tentative="1">
+      <w:start w:val="1"/>
+      <w:numFmt w:val="lowerLetter"/>
+      <w:lvlText w:val="%8."/>
+      <w:lvlJc w:val="left"/>
+      <w:pPr>
+        <w:ind w:left="5760" w:hanging="360"/>
+      </w:pPr>
+    </w:lvl>
+    <w:lvl w:ilvl="8" w:tplc="0409001B" w:tentative="1">
+      <w:start w:val="1"/>
+      <w:numFmt w:val="lowerRoman"/>
+      <w:lvlText w:val="%9."/>
+      <w:lvlJc w:val="right"/>
+      <w:pPr>
+        <w:ind w:left="6480" w:hanging="180"/>
+      </w:pPr>
+    </w:lvl>
+  </w:abstractNum>
+  <w:abstractNum w:abstractNumId="16" w15:restartNumberingAfterBreak="0">
     <w:nsid w:val="5B8A020A"/>
     <w:multiLevelType w:val="hybridMultilevel"/>
     <w:tmpl w:val="C938FD18"/>
@@ -10216,7 +10643,7 @@
       </w:pPr>
     </w:lvl>
   </w:abstractNum>
-  <w:abstractNum w:abstractNumId="16" w15:restartNumberingAfterBreak="0">
+  <w:abstractNum w:abstractNumId="17" w15:restartNumberingAfterBreak="0">
     <w:nsid w:val="636C6113"/>
     <w:multiLevelType w:val="hybridMultilevel"/>
     <w:tmpl w:val="C938FD18"/>
@@ -10305,7 +10732,7 @@
       </w:pPr>
     </w:lvl>
   </w:abstractNum>
-  <w:abstractNum w:abstractNumId="17" w15:restartNumberingAfterBreak="0">
+  <w:abstractNum w:abstractNumId="18" w15:restartNumberingAfterBreak="0">
     <w:nsid w:val="642C2A89"/>
     <w:multiLevelType w:val="hybridMultilevel"/>
     <w:tmpl w:val="C938FD18"/>
@@ -10394,7 +10821,7 @@
       </w:pPr>
     </w:lvl>
   </w:abstractNum>
-  <w:abstractNum w:abstractNumId="18" w15:restartNumberingAfterBreak="0">
+  <w:abstractNum w:abstractNumId="19" w15:restartNumberingAfterBreak="0">
     <w:nsid w:val="71E236EE"/>
     <w:multiLevelType w:val="hybridMultilevel"/>
     <w:tmpl w:val="C938FD18"/>
@@ -10483,7 +10910,7 @@
       </w:pPr>
     </w:lvl>
   </w:abstractNum>
-  <w:abstractNum w:abstractNumId="19" w15:restartNumberingAfterBreak="0">
+  <w:abstractNum w:abstractNumId="20" w15:restartNumberingAfterBreak="0">
     <w:nsid w:val="73891197"/>
     <w:multiLevelType w:val="hybridMultilevel"/>
     <w:tmpl w:val="C938FD18"/>
@@ -10572,7 +10999,96 @@
       </w:pPr>
     </w:lvl>
   </w:abstractNum>
-  <w:abstractNum w:abstractNumId="20" w15:restartNumberingAfterBreak="0">
+  <w:abstractNum w:abstractNumId="21" w15:restartNumberingAfterBreak="0">
+    <w:nsid w:val="79D10CEF"/>
+    <w:multiLevelType w:val="hybridMultilevel"/>
+    <w:tmpl w:val="C938FD18"/>
+    <w:lvl w:ilvl="0" w:tplc="0409000F">
+      <w:start w:val="1"/>
+      <w:numFmt w:val="decimal"/>
+      <w:lvlText w:val="%1."/>
+      <w:lvlJc w:val="left"/>
+      <w:pPr>
+        <w:ind w:left="720" w:hanging="360"/>
+      </w:pPr>
+      <w:rPr>
+        <w:rFonts w:hint="default"/>
+      </w:rPr>
+    </w:lvl>
+    <w:lvl w:ilvl="1" w:tplc="04090019" w:tentative="1">
+      <w:start w:val="1"/>
+      <w:numFmt w:val="lowerLetter"/>
+      <w:lvlText w:val="%2."/>
+      <w:lvlJc w:val="left"/>
+      <w:pPr>
+        <w:ind w:left="1440" w:hanging="360"/>
+      </w:pPr>
+    </w:lvl>
+    <w:lvl w:ilvl="2" w:tplc="0409001B" w:tentative="1">
+      <w:start w:val="1"/>
+      <w:numFmt w:val="lowerRoman"/>
+      <w:lvlText w:val="%3."/>
+      <w:lvlJc w:val="right"/>
+      <w:pPr>
+        <w:ind w:left="2160" w:hanging="180"/>
+      </w:pPr>
+    </w:lvl>
+    <w:lvl w:ilvl="3" w:tplc="0409000F" w:tentative="1">
+      <w:start w:val="1"/>
+      <w:numFmt w:val="decimal"/>
+      <w:lvlText w:val="%4."/>
+      <w:lvlJc w:val="left"/>
+      <w:pPr>
+        <w:ind w:left="2880" w:hanging="360"/>
+      </w:pPr>
+    </w:lvl>
+    <w:lvl w:ilvl="4" w:tplc="04090019" w:tentative="1">
+      <w:start w:val="1"/>
+      <w:numFmt w:val="lowerLetter"/>
+      <w:lvlText w:val="%5."/>
+      <w:lvlJc w:val="left"/>
+      <w:pPr>
+        <w:ind w:left="3600" w:hanging="360"/>
+      </w:pPr>
+    </w:lvl>
+    <w:lvl w:ilvl="5" w:tplc="0409001B" w:tentative="1">
+      <w:start w:val="1"/>
+      <w:numFmt w:val="lowerRoman"/>
+      <w:lvlText w:val="%6."/>
+      <w:lvlJc w:val="right"/>
+      <w:pPr>
+        <w:ind w:left="4320" w:hanging="180"/>
+      </w:pPr>
+    </w:lvl>
+    <w:lvl w:ilvl="6" w:tplc="0409000F" w:tentative="1">
+      <w:start w:val="1"/>
+      <w:numFmt w:val="decimal"/>
+      <w:lvlText w:val="%7."/>
+      <w:lvlJc w:val="left"/>
+      <w:pPr>
+        <w:ind w:left="5040" w:hanging="360"/>
+      </w:pPr>
+    </w:lvl>
+    <w:lvl w:ilvl="7" w:tplc="04090019" w:tentative="1">
+      <w:start w:val="1"/>
+      <w:numFmt w:val="lowerLetter"/>
+      <w:lvlText w:val="%8."/>
+      <w:lvlJc w:val="left"/>
+      <w:pPr>
+        <w:ind w:left="5760" w:hanging="360"/>
+      </w:pPr>
+    </w:lvl>
+    <w:lvl w:ilvl="8" w:tplc="0409001B" w:tentative="1">
+      <w:start w:val="1"/>
+      <w:numFmt w:val="lowerRoman"/>
+      <w:lvlText w:val="%9."/>
+      <w:lvlJc w:val="right"/>
+      <w:pPr>
+        <w:ind w:left="6480" w:hanging="180"/>
+      </w:pPr>
+    </w:lvl>
+  </w:abstractNum>
+  <w:abstractNum w:abstractNumId="22" w15:restartNumberingAfterBreak="0">
     <w:nsid w:val="7E5C6FCC"/>
     <w:multiLevelType w:val="hybridMultilevel"/>
     <w:tmpl w:val="C938FD18"/>
@@ -10661,7 +11177,7 @@
       </w:pPr>
     </w:lvl>
   </w:abstractNum>
-  <w:abstractNum w:abstractNumId="21" w15:restartNumberingAfterBreak="0">
+  <w:abstractNum w:abstractNumId="23" w15:restartNumberingAfterBreak="0">
     <w:nsid w:val="7FAD7398"/>
     <w:multiLevelType w:val="hybridMultilevel"/>
     <w:tmpl w:val="C938FD18"/>
@@ -10751,7 +11267,7 @@
     </w:lvl>
   </w:abstractNum>
   <w:num w:numId="1">
-    <w:abstractNumId w:val="16"/>
+    <w:abstractNumId w:val="17"/>
   </w:num>
   <w:num w:numId="2">
     <w:abstractNumId w:val="9"/>
@@ -10781,22 +11297,22 @@
     <w:abstractNumId w:val="10"/>
   </w:num>
   <w:num w:numId="11">
-    <w:abstractNumId w:val="20"/>
+    <w:abstractNumId w:val="22"/>
   </w:num>
   <w:num w:numId="12">
     <w:abstractNumId w:val="12"/>
   </w:num>
   <w:num w:numId="13">
-    <w:abstractNumId w:val="18"/>
+    <w:abstractNumId w:val="19"/>
   </w:num>
   <w:num w:numId="14">
     <w:abstractNumId w:val="13"/>
   </w:num>
   <w:num w:numId="15">
-    <w:abstractNumId w:val="19"/>
+    <w:abstractNumId w:val="20"/>
   </w:num>
   <w:num w:numId="16">
-    <w:abstractNumId w:val="15"/>
+    <w:abstractNumId w:val="16"/>
   </w:num>
   <w:num w:numId="17">
     <w:abstractNumId w:val="4"/>
@@ -10805,16 +11321,22 @@
     <w:abstractNumId w:val="2"/>
   </w:num>
   <w:num w:numId="19">
-    <w:abstractNumId w:val="17"/>
+    <w:abstractNumId w:val="18"/>
   </w:num>
   <w:num w:numId="20">
     <w:abstractNumId w:val="14"/>
   </w:num>
   <w:num w:numId="21">
-    <w:abstractNumId w:val="21"/>
+    <w:abstractNumId w:val="23"/>
   </w:num>
   <w:num w:numId="22">
     <w:abstractNumId w:val="1"/>
+  </w:num>
+  <w:num w:numId="23">
+    <w:abstractNumId w:val="21"/>
+  </w:num>
+  <w:num w:numId="24">
+    <w:abstractNumId w:val="15"/>
   </w:num>
 </w:numbering>
 </file>
@@ -11604,7 +12126,7 @@
 </file>
 
 <file path=customXml/itemProps1.xml><?xml version="1.0" encoding="utf-8"?>
-<ds:datastoreItem xmlns:ds="http://schemas.openxmlformats.org/officeDocument/2006/customXml" ds:itemID="{0954171B-436F-4B66-BC7D-47F7F7B9BC4E}">
+<ds:datastoreItem xmlns:ds="http://schemas.openxmlformats.org/officeDocument/2006/customXml" ds:itemID="{B351512D-5208-4167-A199-38F107A1CF27}">
   <ds:schemaRefs>
     <ds:schemaRef ds:uri="http://schemas.openxmlformats.org/officeDocument/2006/bibliography"/>
   </ds:schemaRefs>

</xml_diff>

<commit_message>
v1.0.0 Use Case Diagram and Stories
Current stable use case diagram and stories. In need of consultation
with mentor and partner.
</commit_message>
<xml_diff>
--- a/Use Cases.docx
+++ b/Use Cases.docx
@@ -2009,7 +2009,10 @@
         <w:t xml:space="preserve">View </w:t>
       </w:r>
       <w:r>
-        <w:t xml:space="preserve">employee </w:t>
+        <w:t>user</w:t>
+      </w:r>
+      <w:r>
+        <w:t xml:space="preserve"> </w:t>
       </w:r>
       <w:r>
         <w:t>profile</w:t>
@@ -2372,7 +2375,10 @@
         <w:t xml:space="preserve">Update </w:t>
       </w:r>
       <w:r>
-        <w:t xml:space="preserve">employee </w:t>
+        <w:t>user</w:t>
+      </w:r>
+      <w:r>
+        <w:t xml:space="preserve"> </w:t>
       </w:r>
       <w:r>
         <w:t>data</w:t>
@@ -2982,7 +2988,7 @@
         <w:t xml:space="preserve">Delete </w:t>
       </w:r>
       <w:r>
-        <w:t>employee</w:t>
+        <w:t>user</w:t>
       </w:r>
     </w:p>
     <w:p>
@@ -4400,7 +4406,13 @@
       </w:r>
       <w:r>
         <w:tab/>
-        <w:t>: User (Admin)</w:t>
+        <w:t>: User (Admin</w:t>
+      </w:r>
+      <w:r>
+        <w:t>/Superior/Employee</w:t>
+      </w:r>
+      <w:r>
+        <w:t>)</w:t>
       </w:r>
     </w:p>
     <w:p>
@@ -4463,7 +4475,10 @@
       </w:r>
       <w:r>
         <w:tab/>
-        <w:t>: OASIS_3</w:t>
+        <w:t xml:space="preserve">: </w:t>
+      </w:r>
+      <w:r>
+        <w:t>-</w:t>
       </w:r>
     </w:p>
     <w:p>
@@ -4745,7 +4760,13 @@
       </w:r>
       <w:r>
         <w:tab/>
-        <w:t>: User (Admin)</w:t>
+        <w:t>: User (Admin</w:t>
+      </w:r>
+      <w:r>
+        <w:t>/Superior/Employee</w:t>
+      </w:r>
+      <w:r>
+        <w:t>)</w:t>
       </w:r>
     </w:p>
     <w:p>
@@ -5091,6 +5112,9 @@
         <w:t>/Superior</w:t>
       </w:r>
       <w:r>
+        <w:t>/Employee</w:t>
+      </w:r>
+      <w:r>
         <w:t>)</w:t>
       </w:r>
     </w:p>
@@ -5135,7 +5159,12 @@
         <w:t>After viewing item detail</w:t>
       </w:r>
       <w:r>
-        <w:t xml:space="preserve">, user (Admin/Superior) can </w:t>
+        <w:t xml:space="preserve">, user </w:t>
+      </w:r>
+      <w:bookmarkStart w:id="0" w:name="_GoBack"/>
+      <w:bookmarkEnd w:id="0"/>
+      <w:r>
+        <w:t xml:space="preserve">can </w:t>
       </w:r>
       <w:r>
         <w:t>print item detail by clicking print item (asset) detail button. System will then generate a document, ready to print one, containing all data of item. System then asks for confirmation for printing item detail, and if user confirms by clicking confirm button, the document is printed.</w:t>
@@ -6770,6 +6799,9 @@
         <w:t>/Superior</w:t>
       </w:r>
       <w:r>
+        <w:t>/Employee</w:t>
+      </w:r>
+      <w:r>
         <w:t>)</w:t>
       </w:r>
     </w:p>
@@ -6788,7 +6820,7 @@
         <w:t xml:space="preserve">: To </w:t>
       </w:r>
       <w:r>
-        <w:t>see all asset requests coming from employee/superior</w:t>
+        <w:t>see all asset requests</w:t>
       </w:r>
     </w:p>
     <w:p>
@@ -6848,6 +6880,15 @@
       </w:r>
       <w:r>
         <w:t>.</w:t>
+      </w:r>
+      <w:r>
+        <w:t xml:space="preserve"> Employee who runs this use case would see </w:t>
+      </w:r>
+      <w:r>
+        <w:t xml:space="preserve">only </w:t>
+      </w:r>
+      <w:r>
+        <w:t>his/her requests.</w:t>
       </w:r>
     </w:p>
     <w:p>
@@ -8665,10 +8706,7 @@
         <w:t xml:space="preserve">) </w:t>
       </w:r>
       <w:r>
-        <w:t xml:space="preserve">Finish </w:t>
-      </w:r>
-      <w:r>
-        <w:t>button not clicked</w:t>
+        <w:t>Finish button not clicked</w:t>
       </w:r>
       <w:r>
         <w:sym w:font="Wingdings" w:char="F0E0"/>
@@ -8684,8 +8722,6 @@
       </w:r>
     </w:p>
     <w:p>
-      <w:bookmarkStart w:id="0" w:name="_GoBack"/>
-      <w:bookmarkEnd w:id="0"/>
       <w:r>
         <w:lastRenderedPageBreak/>
         <w:t>Use Case ID</w:t>
@@ -8764,62 +8800,70 @@
     <w:p>
       <w:pPr>
         <w:jc w:val="both"/>
-        <w:rPr>
-          <w:highlight w:val="yellow"/>
-        </w:rPr>
-      </w:pPr>
-      <w:r>
-        <w:tab/>
-      </w:r>
-      <w:r>
-        <w:rPr>
-          <w:highlight w:val="yellow"/>
-        </w:rPr>
-        <w:t xml:space="preserve">When employee/superior wants to use an asset, he/she must create a request to his/her superior for using the asset. To create a request, </w:t>
-      </w:r>
-    </w:p>
-    <w:p>
-      <w:pPr>
-        <w:rPr>
-          <w:highlight w:val="yellow"/>
-        </w:rPr>
-      </w:pPr>
-      <w:r>
-        <w:rPr>
-          <w:highlight w:val="yellow"/>
-        </w:rPr>
+      </w:pPr>
+      <w:r>
+        <w:tab/>
+      </w:r>
+      <w:r>
+        <w:t xml:space="preserve">When employee/superior wants to </w:t>
+      </w:r>
+      <w:r>
+        <w:t>cancel</w:t>
+      </w:r>
+      <w:r>
+        <w:t xml:space="preserve"> an asset</w:t>
+      </w:r>
+      <w:r>
+        <w:t xml:space="preserve"> request</w:t>
+      </w:r>
+      <w:r>
+        <w:t xml:space="preserve">, he/she must </w:t>
+      </w:r>
+      <w:r>
+        <w:t xml:space="preserve">find the </w:t>
+      </w:r>
+      <w:r>
+        <w:t xml:space="preserve">request </w:t>
+      </w:r>
+      <w:r>
+        <w:t>first</w:t>
+      </w:r>
+      <w:r>
+        <w:t>.</w:t>
+      </w:r>
+      <w:r>
+        <w:t xml:space="preserve"> After finding the request, he/she click the button for cancelling request. When clicked, popup is shown asking for password. After password has been typed and user clicks confirmation button or presses enter, system deletes request.</w:t>
+      </w:r>
+      <w:r>
+        <w:t xml:space="preserve"> Popup then closes</w:t>
+      </w:r>
+      <w:r>
+        <w:t>.</w:t>
+      </w:r>
+      <w:r>
+        <w:t xml:space="preserve"> </w:t>
+      </w:r>
+    </w:p>
+    <w:p>
+      <w:r>
         <w:t>Cross Reference</w:t>
       </w:r>
       <w:r>
-        <w:rPr>
-          <w:highlight w:val="yellow"/>
-        </w:rPr>
         <w:tab/>
         <w:t xml:space="preserve">: </w:t>
       </w:r>
       <w:r>
-        <w:rPr>
-          <w:highlight w:val="yellow"/>
-        </w:rPr>
         <w:t>OASIS_5</w:t>
       </w:r>
-    </w:p>
-    <w:p>
-      <w:pPr>
-        <w:rPr>
-          <w:highlight w:val="yellow"/>
-        </w:rPr>
-      </w:pPr>
-      <w:r>
-        <w:rPr>
-          <w:highlight w:val="yellow"/>
-        </w:rPr>
+      <w:r>
+        <w:t>, OASIS_5.1</w:t>
+      </w:r>
+    </w:p>
+    <w:p>
+      <w:r>
         <w:t>Typical Course of Event</w:t>
       </w:r>
       <w:r>
-        <w:rPr>
-          <w:highlight w:val="yellow"/>
-        </w:rPr>
         <w:tab/>
         <w:t>:</w:t>
       </w:r>
@@ -8831,32 +8875,26 @@
           <w:ilvl w:val="0"/>
           <w:numId w:val="24"/>
         </w:numPr>
-        <w:rPr>
-          <w:highlight w:val="yellow"/>
-        </w:rPr>
-      </w:pPr>
-      <w:r>
-        <w:rPr>
-          <w:highlight w:val="yellow"/>
-        </w:rPr>
-        <w:t>User clicks view detail button of a request</w:t>
-      </w:r>
-      <w:r>
-        <w:rPr>
-          <w:highlight w:val="yellow"/>
-        </w:rPr>
-        <w:tab/>
-      </w:r>
-      <w:r>
-        <w:rPr>
-          <w:highlight w:val="yellow"/>
-        </w:rPr>
-        <w:tab/>
-      </w:r>
-      <w:r>
-        <w:rPr>
-          <w:highlight w:val="yellow"/>
-        </w:rPr>
+      </w:pPr>
+      <w:r>
+        <w:t xml:space="preserve">User clicks </w:t>
+      </w:r>
+      <w:r>
+        <w:t xml:space="preserve">cancel </w:t>
+      </w:r>
+      <w:r>
+        <w:t>button of a request</w:t>
+      </w:r>
+      <w:r>
+        <w:tab/>
+      </w:r>
+      <w:r>
+        <w:tab/>
+      </w:r>
+      <w:r>
+        <w:tab/>
+      </w:r>
+      <w:r>
         <w:tab/>
         <w:t>(User)</w:t>
       </w:r>
@@ -8868,9 +8906,149 @@
           <w:ilvl w:val="0"/>
           <w:numId w:val="24"/>
         </w:numPr>
-        <w:rPr>
-          <w:highlight w:val="yellow"/>
-        </w:rPr>
+      </w:pPr>
+      <w:r>
+        <w:t>Display popup asking for confirmation and password</w:t>
+      </w:r>
+      <w:r>
+        <w:tab/>
+      </w:r>
+      <w:r>
+        <w:tab/>
+        <w:t>(System)</w:t>
+      </w:r>
+    </w:p>
+    <w:p>
+      <w:pPr>
+        <w:pStyle w:val="ListParagraph"/>
+        <w:numPr>
+          <w:ilvl w:val="0"/>
+          <w:numId w:val="24"/>
+        </w:numPr>
+      </w:pPr>
+      <w:r>
+        <w:t>Type password</w:t>
+      </w:r>
+      <w:r>
+        <w:tab/>
+      </w:r>
+      <w:r>
+        <w:tab/>
+      </w:r>
+      <w:r>
+        <w:tab/>
+      </w:r>
+      <w:r>
+        <w:tab/>
+      </w:r>
+      <w:r>
+        <w:tab/>
+      </w:r>
+      <w:r>
+        <w:tab/>
+      </w:r>
+      <w:r>
+        <w:tab/>
+        <w:t>(User)</w:t>
+      </w:r>
+    </w:p>
+    <w:p>
+      <w:pPr>
+        <w:pStyle w:val="ListParagraph"/>
+        <w:numPr>
+          <w:ilvl w:val="0"/>
+          <w:numId w:val="24"/>
+        </w:numPr>
+      </w:pPr>
+      <w:r>
+        <w:t>Click confirm button or press enter</w:t>
+      </w:r>
+      <w:r>
+        <w:tab/>
+      </w:r>
+      <w:r>
+        <w:tab/>
+      </w:r>
+      <w:r>
+        <w:tab/>
+      </w:r>
+      <w:r>
+        <w:tab/>
+        <w:t>(User)</w:t>
+      </w:r>
+    </w:p>
+    <w:p>
+      <w:pPr>
+        <w:pStyle w:val="ListParagraph"/>
+        <w:numPr>
+          <w:ilvl w:val="0"/>
+          <w:numId w:val="24"/>
+        </w:numPr>
+      </w:pPr>
+      <w:r>
+        <w:t>Check credentials</w:t>
+      </w:r>
+      <w:r>
+        <w:tab/>
+      </w:r>
+      <w:r>
+        <w:tab/>
+      </w:r>
+      <w:r>
+        <w:tab/>
+      </w:r>
+      <w:r>
+        <w:tab/>
+      </w:r>
+      <w:r>
+        <w:tab/>
+      </w:r>
+      <w:r>
+        <w:tab/>
+        <w:t>(System)</w:t>
+      </w:r>
+    </w:p>
+    <w:p>
+      <w:pPr>
+        <w:pStyle w:val="ListParagraph"/>
+        <w:numPr>
+          <w:ilvl w:val="0"/>
+          <w:numId w:val="24"/>
+        </w:numPr>
+      </w:pPr>
+      <w:r>
+        <w:t>Delete request</w:t>
+      </w:r>
+      <w:r>
+        <w:tab/>
+      </w:r>
+      <w:r>
+        <w:tab/>
+      </w:r>
+      <w:r>
+        <w:tab/>
+      </w:r>
+      <w:r>
+        <w:tab/>
+      </w:r>
+      <w:r>
+        <w:tab/>
+      </w:r>
+      <w:r>
+        <w:tab/>
+      </w:r>
+      <w:r>
+        <w:tab/>
+        <w:t>(System)</w:t>
+      </w:r>
+    </w:p>
+    <w:p>
+      <w:pPr>
+        <w:pStyle w:val="ListParagraph"/>
+        <w:numPr>
+          <w:ilvl w:val="0"/>
+          <w:numId w:val="24"/>
+        </w:numPr>
         <w:sectPr>
           <w:type w:val="continuous"/>
           <w:pgSz w:w="12240" w:h="15840"/>
@@ -8880,59 +9058,39 @@
         </w:sectPr>
       </w:pPr>
       <w:r>
-        <w:rPr>
-          <w:highlight w:val="yellow"/>
-        </w:rPr>
-        <w:t>Display request detail in popup</w:t>
-      </w:r>
-      <w:r>
-        <w:rPr>
-          <w:highlight w:val="yellow"/>
-        </w:rPr>
-        <w:tab/>
-      </w:r>
-      <w:r>
-        <w:rPr>
-          <w:highlight w:val="yellow"/>
-        </w:rPr>
-        <w:tab/>
-      </w:r>
-      <w:r>
-        <w:rPr>
-          <w:highlight w:val="yellow"/>
-        </w:rPr>
-        <w:tab/>
-      </w:r>
-      <w:r>
-        <w:rPr>
-          <w:highlight w:val="yellow"/>
-        </w:rPr>
-        <w:tab/>
-      </w:r>
-      <w:r>
-        <w:rPr>
-          <w:highlight w:val="yellow"/>
-        </w:rPr>
+        <w:t xml:space="preserve">Close </w:t>
+      </w:r>
+      <w:r>
+        <w:t>popup</w:t>
+      </w:r>
+      <w:r>
+        <w:tab/>
+      </w:r>
+      <w:r>
+        <w:tab/>
+      </w:r>
+      <w:r>
+        <w:tab/>
+      </w:r>
+      <w:r>
+        <w:tab/>
+      </w:r>
+      <w:r>
+        <w:tab/>
+      </w:r>
+      <w:r>
+        <w:tab/>
+      </w:r>
+      <w:r>
         <w:tab/>
         <w:t>(System)</w:t>
       </w:r>
     </w:p>
     <w:p>
-      <w:pPr>
-        <w:rPr>
-          <w:highlight w:val="yellow"/>
-        </w:rPr>
-      </w:pPr>
-      <w:r>
-        <w:rPr>
-          <w:highlight w:val="yellow"/>
-        </w:rPr>
+      <w:r>
         <w:t>Alternative Courses</w:t>
       </w:r>
       <w:r>
-        <w:rPr>
-          <w:highlight w:val="yellow"/>
-        </w:rPr>
         <w:tab/>
         <w:t>:</w:t>
       </w:r>
@@ -8945,27 +9103,24 @@
           <w:numId w:val="3"/>
         </w:numPr>
         <w:jc w:val="both"/>
-        <w:rPr>
-          <w:highlight w:val="yellow"/>
-        </w:rPr>
-      </w:pPr>
-      <w:r>
-        <w:rPr>
-          <w:highlight w:val="yellow"/>
-        </w:rPr>
-        <w:t>(1) View detail button not clicked</w:t>
-      </w:r>
-      <w:r>
-        <w:rPr>
-          <w:highlight w:val="yellow"/>
-        </w:rPr>
+      </w:pPr>
+      <w:r>
+        <w:t xml:space="preserve">(1) </w:t>
+      </w:r>
+      <w:r>
+        <w:t xml:space="preserve">Cancel request </w:t>
+      </w:r>
+      <w:r>
+        <w:t>button not clicked</w:t>
+      </w:r>
+      <w:r>
         <w:sym w:font="Wingdings" w:char="F0E0"/>
       </w:r>
       <w:r>
-        <w:rPr>
-          <w:highlight w:val="yellow"/>
-        </w:rPr>
-        <w:t xml:space="preserve"> Cannot do searching, prompt for button click</w:t>
+        <w:t xml:space="preserve"> Cannot </w:t>
+      </w:r>
+      <w:r>
+        <w:t>cancel request</w:t>
       </w:r>
     </w:p>
     <w:p>
@@ -8976,27 +9131,39 @@
           <w:numId w:val="3"/>
         </w:numPr>
         <w:jc w:val="both"/>
-        <w:rPr>
-          <w:highlight w:val="yellow"/>
-        </w:rPr>
-      </w:pPr>
-      <w:r>
-        <w:rPr>
-          <w:highlight w:val="yellow"/>
-        </w:rPr>
-        <w:t xml:space="preserve">(1) Find button not clicked </w:t>
-      </w:r>
-      <w:r>
-        <w:rPr>
-          <w:highlight w:val="yellow"/>
-        </w:rPr>
+      </w:pPr>
+      <w:r>
+        <w:t>(</w:t>
+      </w:r>
+      <w:r>
+        <w:t>3</w:t>
+      </w:r>
+      <w:r>
+        <w:t xml:space="preserve">) </w:t>
+      </w:r>
+      <w:r>
+        <w:t xml:space="preserve">Password </w:t>
+      </w:r>
+      <w:r>
+        <w:t xml:space="preserve">not </w:t>
+      </w:r>
+      <w:r>
+        <w:t xml:space="preserve">typed </w:t>
+      </w:r>
+      <w:r>
         <w:sym w:font="Wingdings" w:char="F0E0"/>
       </w:r>
       <w:r>
-        <w:rPr>
-          <w:highlight w:val="yellow"/>
-        </w:rPr>
-        <w:t xml:space="preserve"> Cannot do searching, prompt for button click</w:t>
+        <w:t xml:space="preserve"> Cannot </w:t>
+      </w:r>
+      <w:r>
+        <w:t>cancel request</w:t>
+      </w:r>
+      <w:r>
+        <w:t xml:space="preserve">, prompt for </w:t>
+      </w:r>
+      <w:r>
+        <w:t>password again</w:t>
       </w:r>
     </w:p>
     <w:p>
@@ -9007,36 +9174,72 @@
           <w:numId w:val="3"/>
         </w:numPr>
         <w:jc w:val="both"/>
-        <w:rPr>
-          <w:highlight w:val="yellow"/>
-        </w:rPr>
-      </w:pPr>
-      <w:r>
-        <w:rPr>
-          <w:highlight w:val="yellow"/>
-        </w:rPr>
-        <w:t xml:space="preserve">(2) Request detail not shown </w:t>
-      </w:r>
-      <w:r>
-        <w:rPr>
-          <w:highlight w:val="yellow"/>
-        </w:rPr>
+      </w:pPr>
+      <w:r>
+        <w:t>(4</w:t>
+      </w:r>
+      <w:r>
+        <w:t xml:space="preserve">) </w:t>
+      </w:r>
+      <w:r>
+        <w:t xml:space="preserve">Confirm </w:t>
+      </w:r>
+      <w:r>
+        <w:t>button not clicked</w:t>
+      </w:r>
+      <w:r>
         <w:sym w:font="Wingdings" w:char="F0E0"/>
       </w:r>
       <w:r>
-        <w:rPr>
-          <w:highlight w:val="yellow"/>
-        </w:rPr>
-        <w:t xml:space="preserve"> Report bug</w:t>
-      </w:r>
-    </w:p>
-    <w:p>
-      <w:pPr>
+        <w:t xml:space="preserve"> Cannot cancel request</w:t>
+      </w:r>
+      <w:r>
+        <w:t>, prompt for button click</w:t>
+      </w:r>
+    </w:p>
+    <w:p>
+      <w:pPr>
+        <w:pStyle w:val="ListParagraph"/>
+        <w:numPr>
+          <w:ilvl w:val="0"/>
+          <w:numId w:val="3"/>
+        </w:numPr>
         <w:jc w:val="both"/>
-        <w:rPr>
-          <w:highlight w:val="yellow"/>
-        </w:rPr>
-      </w:pPr>
+      </w:pPr>
+      <w:r>
+        <w:t>(5) Credentials do not match</w:t>
+      </w:r>
+      <w:r>
+        <w:t xml:space="preserve"> </w:t>
+      </w:r>
+      <w:r>
+        <w:sym w:font="Wingdings" w:char="F0E0"/>
+      </w:r>
+      <w:r>
+        <w:t xml:space="preserve"> Cannot cancel request, prompt for another attempt</w:t>
+      </w:r>
+    </w:p>
+    <w:p>
+      <w:pPr>
+        <w:pStyle w:val="ListParagraph"/>
+        <w:numPr>
+          <w:ilvl w:val="0"/>
+          <w:numId w:val="3"/>
+        </w:numPr>
+        <w:jc w:val="both"/>
+      </w:pPr>
+      <w:r>
+        <w:t xml:space="preserve">(6) Connection/server error </w:t>
+      </w:r>
+      <w:r>
+        <w:sym w:font="Wingdings" w:char="F0E0"/>
+      </w:r>
+      <w:r>
+        <w:t xml:space="preserve"> Display error message, prompt for another attemp</w:t>
+      </w:r>
+      <w:r>
+        <w:t>t</w:t>
+      </w:r>
     </w:p>
     <w:sectPr>
       <w:type w:val="continuous"/>
@@ -12126,7 +12329,7 @@
 </file>
 
 <file path=customXml/itemProps1.xml><?xml version="1.0" encoding="utf-8"?>
-<ds:datastoreItem xmlns:ds="http://schemas.openxmlformats.org/officeDocument/2006/customXml" ds:itemID="{B351512D-5208-4167-A199-38F107A1CF27}">
+<ds:datastoreItem xmlns:ds="http://schemas.openxmlformats.org/officeDocument/2006/customXml" ds:itemID="{50999FB1-CF34-4FA1-8627-4C1D167FF0BF}">
   <ds:schemaRefs>
     <ds:schemaRef ds:uri="http://schemas.openxmlformats.org/officeDocument/2006/bibliography"/>
   </ds:schemaRefs>

</xml_diff>